<commit_message>
Modificato leggermente un caso d'uso
</commit_message>
<xml_diff>
--- a/documenti/Ingegneria del Software - Release 1 - CASI D'USO.docx
+++ b/documenti/Ingegneria del Software - Release 1 - CASI D'USO.docx
@@ -1,12 +1,12 @@
 
 <file path=word/document.xml><?xml version="1.0" encoding="utf-8"?>
-<w:document xmlns:wpc="http://schemas.microsoft.com/office/word/2010/wordprocessingCanvas" xmlns:cx="http://schemas.microsoft.com/office/drawing/2014/chartex" xmlns:cx1="http://schemas.microsoft.com/office/drawing/2015/9/8/chartex" xmlns:mc="http://schemas.openxmlformats.org/markup-compatibility/2006" xmlns:o="urn:schemas-microsoft-com:office:office" xmlns:r="http://schemas.openxmlformats.org/officeDocument/2006/relationships" xmlns:m="http://schemas.openxmlformats.org/officeDocument/2006/math" xmlns:v="urn:schemas-microsoft-com:vml" xmlns:wp14="http://schemas.microsoft.com/office/word/2010/wordprocessingDrawing" xmlns:wp="http://schemas.openxmlformats.org/drawingml/2006/wordprocessingDrawing" xmlns:w10="urn:schemas-microsoft-com:office:word" xmlns:w="http://schemas.openxmlformats.org/wordprocessingml/2006/main" xmlns:w14="http://schemas.microsoft.com/office/word/2010/wordml" xmlns:w15="http://schemas.microsoft.com/office/word/2012/wordml" xmlns:w16se="http://schemas.microsoft.com/office/word/2015/wordml/symex" xmlns:wpg="http://schemas.microsoft.com/office/word/2010/wordprocessingGroup" xmlns:wpi="http://schemas.microsoft.com/office/word/2010/wordprocessingInk" xmlns:wne="http://schemas.microsoft.com/office/word/2006/wordml" xmlns:wps="http://schemas.microsoft.com/office/word/2010/wordprocessingShape" mc:Ignorable="w14 w15 w16se wp14">
+<w:document xmlns:ve="http://schemas.openxmlformats.org/markup-compatibility/2006" xmlns:o="urn:schemas-microsoft-com:office:office" xmlns:r="http://schemas.openxmlformats.org/officeDocument/2006/relationships" xmlns:m="http://schemas.openxmlformats.org/officeDocument/2006/math" xmlns:v="urn:schemas-microsoft-com:vml" xmlns:wp="http://schemas.openxmlformats.org/drawingml/2006/wordprocessingDrawing" xmlns:w10="urn:schemas-microsoft-com:office:word" xmlns:w="http://schemas.openxmlformats.org/wordprocessingml/2006/main" xmlns:wne="http://schemas.microsoft.com/office/word/2006/wordml">
   <w:body>
     <w:tbl>
       <w:tblPr>
         <w:tblStyle w:val="PlainTable1"/>
         <w:tblW w:w="0" w:type="auto"/>
-        <w:tblLook w:val="04A0" w:firstRow="1" w:lastRow="0" w:firstColumn="1" w:lastColumn="0" w:noHBand="0" w:noVBand="1"/>
+        <w:tblLook w:val="04A0"/>
       </w:tblPr>
       <w:tblGrid>
         <w:gridCol w:w="1413"/>
@@ -14,11 +14,11 @@
       </w:tblGrid>
       <w:tr>
         <w:trPr>
-          <w:cnfStyle w:val="100000000000" w:firstRow="1" w:lastRow="0" w:firstColumn="0" w:lastColumn="0" w:oddVBand="0" w:evenVBand="0" w:oddHBand="0" w:evenHBand="0" w:firstRowFirstColumn="0" w:firstRowLastColumn="0" w:lastRowFirstColumn="0" w:lastRowLastColumn="0"/>
+          <w:cnfStyle w:val="100000000000"/>
         </w:trPr>
         <w:tc>
           <w:tcPr>
-            <w:cnfStyle w:val="001000000000" w:firstRow="0" w:lastRow="0" w:firstColumn="1" w:lastColumn="0" w:oddVBand="0" w:evenVBand="0" w:oddHBand="0" w:evenHBand="0" w:firstRowFirstColumn="0" w:firstRowLastColumn="0" w:lastRowFirstColumn="0" w:lastRowLastColumn="0"/>
+            <w:cnfStyle w:val="001000000000"/>
             <w:tcW w:w="1413" w:type="dxa"/>
           </w:tcPr>
           <w:p>
@@ -41,7 +41,7 @@
           </w:tcPr>
           <w:p>
             <w:pPr>
-              <w:cnfStyle w:val="100000000000" w:firstRow="1" w:lastRow="0" w:firstColumn="0" w:lastColumn="0" w:oddVBand="0" w:evenVBand="0" w:oddHBand="0" w:evenHBand="0" w:firstRowFirstColumn="0" w:firstRowLastColumn="0" w:lastRowFirstColumn="0" w:lastRowLastColumn="0"/>
+              <w:cnfStyle w:val="100000000000"/>
               <w:rPr>
                 <w:b w:val="0"/>
               </w:rPr>
@@ -57,12 +57,12 @@
       </w:tr>
       <w:tr>
         <w:trPr>
-          <w:cnfStyle w:val="000000100000" w:firstRow="0" w:lastRow="0" w:firstColumn="0" w:lastColumn="0" w:oddVBand="0" w:evenVBand="0" w:oddHBand="1" w:evenHBand="0" w:firstRowFirstColumn="0" w:firstRowLastColumn="0" w:lastRowFirstColumn="0" w:lastRowLastColumn="0"/>
+          <w:cnfStyle w:val="000000100000"/>
           <w:trHeight w:val="145"/>
         </w:trPr>
         <w:tc>
           <w:tcPr>
-            <w:cnfStyle w:val="001000000000" w:firstRow="0" w:lastRow="0" w:firstColumn="1" w:lastColumn="0" w:oddVBand="0" w:evenVBand="0" w:oddHBand="0" w:evenHBand="0" w:firstRowFirstColumn="0" w:firstRowLastColumn="0" w:lastRowFirstColumn="0" w:lastRowLastColumn="0"/>
+            <w:cnfStyle w:val="001000000000"/>
             <w:tcW w:w="1413" w:type="dxa"/>
           </w:tcPr>
           <w:p>
@@ -88,7 +88,7 @@
               <w:tabs>
                 <w:tab w:val="left" w:pos="1155"/>
               </w:tabs>
-              <w:cnfStyle w:val="000000100000" w:firstRow="0" w:lastRow="0" w:firstColumn="0" w:lastColumn="0" w:oddVBand="0" w:evenVBand="0" w:oddHBand="1" w:evenHBand="0" w:firstRowFirstColumn="0" w:firstRowLastColumn="0" w:lastRowFirstColumn="0" w:lastRowLastColumn="0"/>
+              <w:cnfStyle w:val="000000100000"/>
             </w:pPr>
             <w:r>
               <w:t>Utente</w:t>
@@ -99,7 +99,7 @@
       <w:tr>
         <w:tc>
           <w:tcPr>
-            <w:cnfStyle w:val="001000000000" w:firstRow="0" w:lastRow="0" w:firstColumn="1" w:lastColumn="0" w:oddVBand="0" w:evenVBand="0" w:oddHBand="0" w:evenHBand="0" w:firstRowFirstColumn="0" w:firstRowLastColumn="0" w:lastRowFirstColumn="0" w:lastRowLastColumn="0"/>
+            <w:cnfStyle w:val="001000000000"/>
             <w:tcW w:w="1413" w:type="dxa"/>
           </w:tcPr>
           <w:p>
@@ -123,7 +123,7 @@
           <w:p>
             <w:pPr>
               <w:ind w:left="45"/>
-              <w:cnfStyle w:val="000000000000" w:firstRow="0" w:lastRow="0" w:firstColumn="0" w:lastColumn="0" w:oddVBand="0" w:evenVBand="0" w:oddHBand="0" w:evenHBand="0" w:firstRowFirstColumn="0" w:firstRowLastColumn="0" w:lastRowFirstColumn="0" w:lastRowLastColumn="0"/>
+              <w:cnfStyle w:val="000000000000"/>
             </w:pPr>
             <w:r>
               <w:t xml:space="preserve">1. </w:t>
@@ -150,7 +150,7 @@
           <w:p>
             <w:pPr>
               <w:ind w:left="45"/>
-              <w:cnfStyle w:val="000000000000" w:firstRow="0" w:lastRow="0" w:firstColumn="0" w:lastColumn="0" w:oddVBand="0" w:evenVBand="0" w:oddHBand="0" w:evenHBand="0" w:firstRowFirstColumn="0" w:firstRowLastColumn="0" w:lastRowFirstColumn="0" w:lastRowLastColumn="0"/>
+              <w:cnfStyle w:val="000000000000"/>
             </w:pPr>
             <w:r>
               <w:t xml:space="preserve">2. </w:t>
@@ -162,7 +162,7 @@
           <w:p>
             <w:pPr>
               <w:ind w:left="45"/>
-              <w:cnfStyle w:val="000000000000" w:firstRow="0" w:lastRow="0" w:firstColumn="0" w:lastColumn="0" w:oddVBand="0" w:evenVBand="0" w:oddHBand="0" w:evenHBand="0" w:firstRowFirstColumn="0" w:firstRowLastColumn="0" w:lastRowFirstColumn="0" w:lastRowLastColumn="0"/>
+              <w:cnfStyle w:val="000000000000"/>
             </w:pPr>
             <w:r>
               <w:t xml:space="preserve">3. </w:t>
@@ -180,7 +180,7 @@
           <w:p>
             <w:pPr>
               <w:ind w:left="45"/>
-              <w:cnfStyle w:val="000000000000" w:firstRow="0" w:lastRow="0" w:firstColumn="0" w:lastColumn="0" w:oddVBand="0" w:evenVBand="0" w:oddHBand="0" w:evenHBand="0" w:firstRowFirstColumn="0" w:firstRowLastColumn="0" w:lastRowFirstColumn="0" w:lastRowLastColumn="0"/>
+              <w:cnfStyle w:val="000000000000"/>
             </w:pPr>
             <w:r>
               <w:t xml:space="preserve">4. </w:t>
@@ -192,7 +192,7 @@
           <w:p>
             <w:pPr>
               <w:ind w:left="45"/>
-              <w:cnfStyle w:val="000000000000" w:firstRow="0" w:lastRow="0" w:firstColumn="0" w:lastColumn="0" w:oddVBand="0" w:evenVBand="0" w:oddHBand="0" w:evenHBand="0" w:firstRowFirstColumn="0" w:firstRowLastColumn="0" w:lastRowFirstColumn="0" w:lastRowLastColumn="0"/>
+              <w:cnfStyle w:val="000000000000"/>
             </w:pPr>
             <w:r>
               <w:t xml:space="preserve">5. </w:t>
@@ -207,7 +207,7 @@
           <w:p>
             <w:pPr>
               <w:ind w:left="45"/>
-              <w:cnfStyle w:val="000000000000" w:firstRow="0" w:lastRow="0" w:firstColumn="0" w:lastColumn="0" w:oddVBand="0" w:evenVBand="0" w:oddHBand="0" w:evenHBand="0" w:firstRowFirstColumn="0" w:firstRowLastColumn="0" w:lastRowFirstColumn="0" w:lastRowLastColumn="0"/>
+              <w:cnfStyle w:val="000000000000"/>
             </w:pPr>
             <w:r>
               <w:t>6. Il sistema verifica se l’utente è maggiorenne</w:t>
@@ -216,7 +216,7 @@
           <w:p>
             <w:pPr>
               <w:ind w:left="45"/>
-              <w:cnfStyle w:val="000000000000" w:firstRow="0" w:lastRow="0" w:firstColumn="0" w:lastColumn="0" w:oddVBand="0" w:evenVBand="0" w:oddHBand="0" w:evenHBand="0" w:firstRowFirstColumn="0" w:firstRowLastColumn="0" w:lastRowFirstColumn="0" w:lastRowLastColumn="0"/>
+              <w:cnfStyle w:val="000000000000"/>
             </w:pPr>
             <w:r>
               <w:t>7</w:t>
@@ -228,7 +228,7 @@
           <w:p>
             <w:pPr>
               <w:ind w:left="45"/>
-              <w:cnfStyle w:val="000000000000" w:firstRow="0" w:lastRow="0" w:firstColumn="0" w:lastColumn="0" w:oddVBand="0" w:evenVBand="0" w:oddHBand="0" w:evenHBand="0" w:firstRowFirstColumn="0" w:firstRowLastColumn="0" w:lastRowFirstColumn="0" w:lastRowLastColumn="0"/>
+              <w:cnfStyle w:val="000000000000"/>
             </w:pPr>
             <w:r>
               <w:t>8</w:t>
@@ -240,7 +240,7 @@
           <w:p>
             <w:pPr>
               <w:ind w:left="45"/>
-              <w:cnfStyle w:val="000000000000" w:firstRow="0" w:lastRow="0" w:firstColumn="0" w:lastColumn="0" w:oddVBand="0" w:evenVBand="0" w:oddHBand="0" w:evenHBand="0" w:firstRowFirstColumn="0" w:firstRowLastColumn="0" w:lastRowFirstColumn="0" w:lastRowLastColumn="0"/>
+              <w:cnfStyle w:val="000000000000"/>
             </w:pPr>
             <w:r>
               <w:t xml:space="preserve">     </w:t>
@@ -270,7 +270,7 @@
           <w:p>
             <w:pPr>
               <w:ind w:left="45"/>
-              <w:cnfStyle w:val="000000000000" w:firstRow="0" w:lastRow="0" w:firstColumn="0" w:lastColumn="0" w:oddVBand="0" w:evenVBand="0" w:oddHBand="0" w:evenHBand="0" w:firstRowFirstColumn="0" w:firstRowLastColumn="0" w:lastRowFirstColumn="0" w:lastRowLastColumn="0"/>
+              <w:cnfStyle w:val="000000000000"/>
               <w:rPr>
                 <w:b/>
               </w:rPr>
@@ -286,11 +286,11 @@
       </w:tr>
       <w:tr>
         <w:trPr>
-          <w:cnfStyle w:val="000000100000" w:firstRow="0" w:lastRow="0" w:firstColumn="0" w:lastColumn="0" w:oddVBand="0" w:evenVBand="0" w:oddHBand="1" w:evenHBand="0" w:firstRowFirstColumn="0" w:firstRowLastColumn="0" w:lastRowFirstColumn="0" w:lastRowLastColumn="0"/>
+          <w:cnfStyle w:val="000000100000"/>
         </w:trPr>
         <w:tc>
           <w:tcPr>
-            <w:cnfStyle w:val="001000000000" w:firstRow="0" w:lastRow="0" w:firstColumn="1" w:lastColumn="0" w:oddVBand="0" w:evenVBand="0" w:oddHBand="0" w:evenHBand="0" w:firstRowFirstColumn="0" w:firstRowLastColumn="0" w:lastRowFirstColumn="0" w:lastRowLastColumn="0"/>
+            <w:cnfStyle w:val="001000000000"/>
             <w:tcW w:w="1413" w:type="dxa"/>
           </w:tcPr>
           <w:p>
@@ -313,7 +313,7 @@
           </w:tcPr>
           <w:p>
             <w:pPr>
-              <w:cnfStyle w:val="000000100000" w:firstRow="0" w:lastRow="0" w:firstColumn="0" w:lastColumn="0" w:oddVBand="0" w:evenVBand="0" w:oddHBand="1" w:evenHBand="0" w:firstRowFirstColumn="0" w:firstRowLastColumn="0" w:lastRowFirstColumn="0" w:lastRowLastColumn="0"/>
+              <w:cnfStyle w:val="000000100000"/>
             </w:pPr>
             <w:r>
               <w:t>7</w:t>
@@ -345,7 +345,7 @@
           </w:p>
           <w:p>
             <w:pPr>
-              <w:cnfStyle w:val="000000100000" w:firstRow="0" w:lastRow="0" w:firstColumn="0" w:lastColumn="0" w:oddVBand="0" w:evenVBand="0" w:oddHBand="1" w:evenHBand="0" w:firstRowFirstColumn="0" w:firstRowLastColumn="0" w:lastRowFirstColumn="0" w:lastRowLastColumn="0"/>
+              <w:cnfStyle w:val="000000100000"/>
             </w:pPr>
             <w:r>
               <w:t xml:space="preserve">       </w:t>
@@ -359,10 +359,10 @@
           </w:p>
           <w:tbl>
             <w:tblPr>
-              <w:tblStyle w:val="ListTable3-Accent5"/>
+              <w:tblStyle w:val="ListTable3Accent5"/>
               <w:tblW w:w="0" w:type="auto"/>
               <w:tblInd w:w="308" w:type="dxa"/>
-              <w:tblLook w:val="0400" w:firstRow="0" w:lastRow="0" w:firstColumn="0" w:lastColumn="0" w:noHBand="0" w:noVBand="1"/>
+              <w:tblLook w:val="0400"/>
             </w:tblPr>
             <w:tblGrid>
               <w:gridCol w:w="1559"/>
@@ -370,7 +370,7 @@
             </w:tblGrid>
             <w:tr>
               <w:trPr>
-                <w:cnfStyle w:val="000000100000" w:firstRow="0" w:lastRow="0" w:firstColumn="0" w:lastColumn="0" w:oddVBand="0" w:evenVBand="0" w:oddHBand="1" w:evenHBand="0" w:firstRowFirstColumn="0" w:firstRowLastColumn="0" w:lastRowFirstColumn="0" w:lastRowLastColumn="0"/>
+                <w:cnfStyle w:val="000000100000"/>
               </w:trPr>
               <w:tc>
                 <w:tcPr>
@@ -486,7 +486,7 @@
             </w:tr>
             <w:tr>
               <w:trPr>
-                <w:cnfStyle w:val="000000100000" w:firstRow="0" w:lastRow="0" w:firstColumn="0" w:lastColumn="0" w:oddVBand="0" w:evenVBand="0" w:oddHBand="1" w:evenHBand="0" w:firstRowFirstColumn="0" w:firstRowLastColumn="0" w:lastRowFirstColumn="0" w:lastRowLastColumn="0"/>
+                <w:cnfStyle w:val="000000100000"/>
               </w:trPr>
               <w:tc>
                 <w:tcPr>
@@ -561,7 +561,7 @@
           </w:tbl>
           <w:p>
             <w:pPr>
-              <w:cnfStyle w:val="000000100000" w:firstRow="0" w:lastRow="0" w:firstColumn="0" w:lastColumn="0" w:oddVBand="0" w:evenVBand="0" w:oddHBand="1" w:evenHBand="0" w:firstRowFirstColumn="0" w:firstRowLastColumn="0" w:lastRowFirstColumn="0" w:lastRowLastColumn="0"/>
+              <w:cnfStyle w:val="000000100000"/>
               <w:rPr>
                 <w:b/>
               </w:rPr>
@@ -578,7 +578,7 @@
       <w:tr>
         <w:tc>
           <w:tcPr>
-            <w:cnfStyle w:val="001000000000" w:firstRow="0" w:lastRow="0" w:firstColumn="1" w:lastColumn="0" w:oddVBand="0" w:evenVBand="0" w:oddHBand="0" w:evenHBand="0" w:firstRowFirstColumn="0" w:firstRowLastColumn="0" w:lastRowFirstColumn="0" w:lastRowLastColumn="0"/>
+            <w:cnfStyle w:val="001000000000"/>
             <w:tcW w:w="1413" w:type="dxa"/>
           </w:tcPr>
           <w:p>
@@ -601,7 +601,7 @@
           </w:tcPr>
           <w:p>
             <w:pPr>
-              <w:cnfStyle w:val="000000000000" w:firstRow="0" w:lastRow="0" w:firstColumn="0" w:lastColumn="0" w:oddVBand="0" w:evenVBand="0" w:oddHBand="0" w:evenHBand="0" w:firstRowFirstColumn="0" w:firstRowLastColumn="0" w:lastRowFirstColumn="0" w:lastRowLastColumn="0"/>
+              <w:cnfStyle w:val="000000000000"/>
             </w:pPr>
             <w:r>
               <w:t>5</w:t>
@@ -621,26 +621,24 @@
           </w:p>
           <w:p>
             <w:pPr>
-              <w:cnfStyle w:val="000000000000" w:firstRow="0" w:lastRow="0" w:firstColumn="0" w:lastColumn="0" w:oddVBand="0" w:evenVBand="0" w:oddHBand="0" w:evenHBand="0" w:firstRowFirstColumn="0" w:firstRowLastColumn="0" w:lastRowFirstColumn="0" w:lastRowLastColumn="0"/>
-            </w:pPr>
-            <w:r>
-              <w:t xml:space="preserve">       Il sistema ritorna al punto 3. consentendo </w:t>
-            </w:r>
-            <w:bookmarkStart w:id="0" w:name="_GoBack"/>
-            <w:bookmarkEnd w:id="0"/>
-            <w:r>
-              <w:t>di modificare i dati</w:t>
+              <w:cnfStyle w:val="000000000000"/>
+            </w:pPr>
+            <w:r>
+              <w:t xml:space="preserve">       Il </w:t>
+            </w:r>
+            <w:r>
+              <w:t>sistema esce senza salvare i dati</w:t>
             </w:r>
           </w:p>
         </w:tc>
       </w:tr>
       <w:tr>
         <w:trPr>
-          <w:cnfStyle w:val="000000100000" w:firstRow="0" w:lastRow="0" w:firstColumn="0" w:lastColumn="0" w:oddVBand="0" w:evenVBand="0" w:oddHBand="1" w:evenHBand="0" w:firstRowFirstColumn="0" w:firstRowLastColumn="0" w:lastRowFirstColumn="0" w:lastRowLastColumn="0"/>
+          <w:cnfStyle w:val="000000100000"/>
         </w:trPr>
         <w:tc>
           <w:tcPr>
-            <w:cnfStyle w:val="001000000000" w:firstRow="0" w:lastRow="0" w:firstColumn="1" w:lastColumn="0" w:oddVBand="0" w:evenVBand="0" w:oddHBand="0" w:evenHBand="0" w:firstRowFirstColumn="0" w:firstRowLastColumn="0" w:lastRowFirstColumn="0" w:lastRowLastColumn="0"/>
+            <w:cnfStyle w:val="001000000000"/>
             <w:tcW w:w="1413" w:type="dxa"/>
           </w:tcPr>
           <w:p>
@@ -663,7 +661,7 @@
           </w:tcPr>
           <w:p>
             <w:pPr>
-              <w:cnfStyle w:val="000000100000" w:firstRow="0" w:lastRow="0" w:firstColumn="0" w:lastColumn="0" w:oddVBand="0" w:evenVBand="0" w:oddHBand="1" w:evenHBand="0" w:firstRowFirstColumn="0" w:firstRowLastColumn="0" w:lastRowFirstColumn="0" w:lastRowLastColumn="0"/>
+              <w:cnfStyle w:val="000000100000"/>
             </w:pPr>
             <w:r>
               <w:t>6</w:t>
@@ -683,7 +681,7 @@
           </w:p>
           <w:p>
             <w:pPr>
-              <w:cnfStyle w:val="000000100000" w:firstRow="0" w:lastRow="0" w:firstColumn="0" w:lastColumn="0" w:oddVBand="0" w:evenVBand="0" w:oddHBand="1" w:evenHBand="0" w:firstRowFirstColumn="0" w:firstRowLastColumn="0" w:lastRowFirstColumn="0" w:lastRowLastColumn="0"/>
+              <w:cnfStyle w:val="000000100000"/>
             </w:pPr>
             <w:r>
               <w:t xml:space="preserve">     </w:t>
@@ -697,7 +695,7 @@
           </w:p>
           <w:p>
             <w:pPr>
-              <w:cnfStyle w:val="000000100000" w:firstRow="0" w:lastRow="0" w:firstColumn="0" w:lastColumn="0" w:oddVBand="0" w:evenVBand="0" w:oddHBand="1" w:evenHBand="0" w:firstRowFirstColumn="0" w:firstRowLastColumn="0" w:lastRowFirstColumn="0" w:lastRowLastColumn="0"/>
+              <w:cnfStyle w:val="000000100000"/>
             </w:pPr>
           </w:p>
         </w:tc>
@@ -708,7 +706,7 @@
       <w:tblPr>
         <w:tblStyle w:val="PlainTable1"/>
         <w:tblW w:w="0" w:type="auto"/>
-        <w:tblLook w:val="04A0" w:firstRow="1" w:lastRow="0" w:firstColumn="1" w:lastColumn="0" w:noHBand="0" w:noVBand="1"/>
+        <w:tblLook w:val="04A0"/>
       </w:tblPr>
       <w:tblGrid>
         <w:gridCol w:w="1413"/>
@@ -716,11 +714,11 @@
       </w:tblGrid>
       <w:tr>
         <w:trPr>
-          <w:cnfStyle w:val="100000000000" w:firstRow="1" w:lastRow="0" w:firstColumn="0" w:lastColumn="0" w:oddVBand="0" w:evenVBand="0" w:oddHBand="0" w:evenHBand="0" w:firstRowFirstColumn="0" w:firstRowLastColumn="0" w:lastRowFirstColumn="0" w:lastRowLastColumn="0"/>
+          <w:cnfStyle w:val="100000000000"/>
         </w:trPr>
         <w:tc>
           <w:tcPr>
-            <w:cnfStyle w:val="001000000000" w:firstRow="0" w:lastRow="0" w:firstColumn="1" w:lastColumn="0" w:oddVBand="0" w:evenVBand="0" w:oddHBand="0" w:evenHBand="0" w:firstRowFirstColumn="0" w:firstRowLastColumn="0" w:lastRowFirstColumn="0" w:lastRowLastColumn="0"/>
+            <w:cnfStyle w:val="001000000000"/>
             <w:tcW w:w="1413" w:type="dxa"/>
           </w:tcPr>
           <w:p>
@@ -735,7 +733,7 @@
           </w:tcPr>
           <w:p>
             <w:pPr>
-              <w:cnfStyle w:val="100000000000" w:firstRow="1" w:lastRow="0" w:firstColumn="0" w:lastColumn="0" w:oddVBand="0" w:evenVBand="0" w:oddHBand="0" w:evenHBand="0" w:firstRowFirstColumn="0" w:firstRowLastColumn="0" w:lastRowFirstColumn="0" w:lastRowLastColumn="0"/>
+              <w:cnfStyle w:val="100000000000"/>
               <w:rPr>
                 <w:b w:val="0"/>
               </w:rPr>
@@ -751,11 +749,11 @@
       </w:tr>
       <w:tr>
         <w:trPr>
-          <w:cnfStyle w:val="000000100000" w:firstRow="0" w:lastRow="0" w:firstColumn="0" w:lastColumn="0" w:oddVBand="0" w:evenVBand="0" w:oddHBand="1" w:evenHBand="0" w:firstRowFirstColumn="0" w:firstRowLastColumn="0" w:lastRowFirstColumn="0" w:lastRowLastColumn="0"/>
+          <w:cnfStyle w:val="000000100000"/>
         </w:trPr>
         <w:tc>
           <w:tcPr>
-            <w:cnfStyle w:val="001000000000" w:firstRow="0" w:lastRow="0" w:firstColumn="1" w:lastColumn="0" w:oddVBand="0" w:evenVBand="0" w:oddHBand="0" w:evenHBand="0" w:firstRowFirstColumn="0" w:firstRowLastColumn="0" w:lastRowFirstColumn="0" w:lastRowLastColumn="0"/>
+            <w:cnfStyle w:val="001000000000"/>
             <w:tcW w:w="1413" w:type="dxa"/>
           </w:tcPr>
           <w:p>
@@ -770,7 +768,7 @@
           </w:tcPr>
           <w:p>
             <w:pPr>
-              <w:cnfStyle w:val="000000100000" w:firstRow="0" w:lastRow="0" w:firstColumn="0" w:lastColumn="0" w:oddVBand="0" w:evenVBand="0" w:oddHBand="1" w:evenHBand="0" w:firstRowFirstColumn="0" w:firstRowLastColumn="0" w:lastRowFirstColumn="0" w:lastRowLastColumn="0"/>
+              <w:cnfStyle w:val="000000100000"/>
             </w:pPr>
             <w:r>
               <w:t>Utente</w:t>
@@ -781,7 +779,7 @@
       <w:tr>
         <w:tc>
           <w:tcPr>
-            <w:cnfStyle w:val="001000000000" w:firstRow="0" w:lastRow="0" w:firstColumn="1" w:lastColumn="0" w:oddVBand="0" w:evenVBand="0" w:oddHBand="0" w:evenHBand="0" w:firstRowFirstColumn="0" w:firstRowLastColumn="0" w:lastRowFirstColumn="0" w:lastRowLastColumn="0"/>
+            <w:cnfStyle w:val="001000000000"/>
             <w:tcW w:w="1413" w:type="dxa"/>
           </w:tcPr>
           <w:p>
@@ -796,7 +794,7 @@
           </w:tcPr>
           <w:p>
             <w:pPr>
-              <w:cnfStyle w:val="000000000000" w:firstRow="0" w:lastRow="0" w:firstColumn="0" w:lastColumn="0" w:oddVBand="0" w:evenVBand="0" w:oddHBand="0" w:evenHBand="0" w:firstRowFirstColumn="0" w:firstRowLastColumn="0" w:lastRowFirstColumn="0" w:lastRowLastColumn="0"/>
+              <w:cnfStyle w:val="000000000000"/>
             </w:pPr>
             <w:r>
               <w:t xml:space="preserve">1. </w:t>
@@ -810,7 +808,7 @@
           </w:p>
           <w:p>
             <w:pPr>
-              <w:cnfStyle w:val="000000000000" w:firstRow="0" w:lastRow="0" w:firstColumn="0" w:lastColumn="0" w:oddVBand="0" w:evenVBand="0" w:oddHBand="0" w:evenHBand="0" w:firstRowFirstColumn="0" w:firstRowLastColumn="0" w:lastRowFirstColumn="0" w:lastRowLastColumn="0"/>
+              <w:cnfStyle w:val="000000000000"/>
             </w:pPr>
             <w:r>
               <w:t>2</w:t>
@@ -824,7 +822,7 @@
           </w:p>
           <w:p>
             <w:pPr>
-              <w:cnfStyle w:val="000000000000" w:firstRow="0" w:lastRow="0" w:firstColumn="0" w:lastColumn="0" w:oddVBand="0" w:evenVBand="0" w:oddHBand="0" w:evenHBand="0" w:firstRowFirstColumn="0" w:firstRowLastColumn="0" w:lastRowFirstColumn="0" w:lastRowLastColumn="0"/>
+              <w:cnfStyle w:val="000000000000"/>
             </w:pPr>
             <w:r>
               <w:t>3. Il sistema chiede conferma</w:t>
@@ -832,7 +830,7 @@
           </w:p>
           <w:p>
             <w:pPr>
-              <w:cnfStyle w:val="000000000000" w:firstRow="0" w:lastRow="0" w:firstColumn="0" w:lastColumn="0" w:oddVBand="0" w:evenVBand="0" w:oddHBand="0" w:evenHBand="0" w:firstRowFirstColumn="0" w:firstRowLastColumn="0" w:lastRowFirstColumn="0" w:lastRowLastColumn="0"/>
+              <w:cnfStyle w:val="000000000000"/>
             </w:pPr>
             <w:r>
               <w:t xml:space="preserve">4. </w:t>
@@ -846,7 +844,7 @@
           </w:p>
           <w:p>
             <w:pPr>
-              <w:cnfStyle w:val="000000000000" w:firstRow="0" w:lastRow="0" w:firstColumn="0" w:lastColumn="0" w:oddVBand="0" w:evenVBand="0" w:oddHBand="0" w:evenHBand="0" w:firstRowFirstColumn="0" w:firstRowLastColumn="0" w:lastRowFirstColumn="0" w:lastRowLastColumn="0"/>
+              <w:cnfStyle w:val="000000000000"/>
             </w:pPr>
             <w:r>
               <w:t>5</w:t>
@@ -857,7 +855,7 @@
           </w:p>
           <w:p>
             <w:pPr>
-              <w:cnfStyle w:val="000000000000" w:firstRow="0" w:lastRow="0" w:firstColumn="0" w:lastColumn="0" w:oddVBand="0" w:evenVBand="0" w:oddHBand="0" w:evenHBand="0" w:firstRowFirstColumn="0" w:firstRowLastColumn="0" w:lastRowFirstColumn="0" w:lastRowLastColumn="0"/>
+              <w:cnfStyle w:val="000000000000"/>
             </w:pPr>
             <w:r>
               <w:t xml:space="preserve">  </w:t>
@@ -883,7 +881,7 @@
           </w:p>
           <w:p>
             <w:pPr>
-              <w:cnfStyle w:val="000000000000" w:firstRow="0" w:lastRow="0" w:firstColumn="0" w:lastColumn="0" w:oddVBand="0" w:evenVBand="0" w:oddHBand="0" w:evenHBand="0" w:firstRowFirstColumn="0" w:firstRowLastColumn="0" w:lastRowFirstColumn="0" w:lastRowLastColumn="0"/>
+              <w:cnfStyle w:val="000000000000"/>
               <w:rPr>
                 <w:b/>
               </w:rPr>
@@ -899,11 +897,11 @@
       </w:tr>
       <w:tr>
         <w:trPr>
-          <w:cnfStyle w:val="000000100000" w:firstRow="0" w:lastRow="0" w:firstColumn="0" w:lastColumn="0" w:oddVBand="0" w:evenVBand="0" w:oddHBand="1" w:evenHBand="0" w:firstRowFirstColumn="0" w:firstRowLastColumn="0" w:lastRowFirstColumn="0" w:lastRowLastColumn="0"/>
+          <w:cnfStyle w:val="000000100000"/>
         </w:trPr>
         <w:tc>
           <w:tcPr>
-            <w:cnfStyle w:val="001000000000" w:firstRow="0" w:lastRow="0" w:firstColumn="1" w:lastColumn="0" w:oddVBand="0" w:evenVBand="0" w:oddHBand="0" w:evenHBand="0" w:firstRowFirstColumn="0" w:firstRowLastColumn="0" w:lastRowFirstColumn="0" w:lastRowLastColumn="0"/>
+            <w:cnfStyle w:val="001000000000"/>
             <w:tcW w:w="1413" w:type="dxa"/>
           </w:tcPr>
           <w:p>
@@ -918,7 +916,7 @@
           </w:tcPr>
           <w:p>
             <w:pPr>
-              <w:cnfStyle w:val="000000100000" w:firstRow="0" w:lastRow="0" w:firstColumn="0" w:lastColumn="0" w:oddVBand="0" w:evenVBand="0" w:oddHBand="1" w:evenHBand="0" w:firstRowFirstColumn="0" w:firstRowLastColumn="0" w:lastRowFirstColumn="0" w:lastRowLastColumn="0"/>
+              <w:cnfStyle w:val="000000100000"/>
             </w:pPr>
             <w:r>
               <w:t>2</w:t>
@@ -935,7 +933,7 @@
           </w:p>
           <w:p>
             <w:pPr>
-              <w:cnfStyle w:val="000000100000" w:firstRow="0" w:lastRow="0" w:firstColumn="0" w:lastColumn="0" w:oddVBand="0" w:evenVBand="0" w:oddHBand="1" w:evenHBand="0" w:firstRowFirstColumn="0" w:firstRowLastColumn="0" w:lastRowFirstColumn="0" w:lastRowLastColumn="0"/>
+              <w:cnfStyle w:val="000000100000"/>
               <w:rPr>
                 <w:b/>
               </w:rPr>
@@ -955,7 +953,7 @@
       <w:tblPr>
         <w:tblStyle w:val="PlainTable1"/>
         <w:tblW w:w="0" w:type="auto"/>
-        <w:tblLook w:val="04A0" w:firstRow="1" w:lastRow="0" w:firstColumn="1" w:lastColumn="0" w:noHBand="0" w:noVBand="1"/>
+        <w:tblLook w:val="04A0"/>
       </w:tblPr>
       <w:tblGrid>
         <w:gridCol w:w="1413"/>
@@ -963,11 +961,11 @@
       </w:tblGrid>
       <w:tr>
         <w:trPr>
-          <w:cnfStyle w:val="100000000000" w:firstRow="1" w:lastRow="0" w:firstColumn="0" w:lastColumn="0" w:oddVBand="0" w:evenVBand="0" w:oddHBand="0" w:evenHBand="0" w:firstRowFirstColumn="0" w:firstRowLastColumn="0" w:lastRowFirstColumn="0" w:lastRowLastColumn="0"/>
+          <w:cnfStyle w:val="100000000000"/>
         </w:trPr>
         <w:tc>
           <w:tcPr>
-            <w:cnfStyle w:val="001000000000" w:firstRow="0" w:lastRow="0" w:firstColumn="1" w:lastColumn="0" w:oddVBand="0" w:evenVBand="0" w:oddHBand="0" w:evenHBand="0" w:firstRowFirstColumn="0" w:firstRowLastColumn="0" w:lastRowFirstColumn="0" w:lastRowLastColumn="0"/>
+            <w:cnfStyle w:val="001000000000"/>
             <w:tcW w:w="1413" w:type="dxa"/>
           </w:tcPr>
           <w:p>
@@ -982,7 +980,7 @@
           </w:tcPr>
           <w:p>
             <w:pPr>
-              <w:cnfStyle w:val="100000000000" w:firstRow="1" w:lastRow="0" w:firstColumn="0" w:lastColumn="0" w:oddVBand="0" w:evenVBand="0" w:oddHBand="0" w:evenHBand="0" w:firstRowFirstColumn="0" w:firstRowLastColumn="0" w:lastRowFirstColumn="0" w:lastRowLastColumn="0"/>
+              <w:cnfStyle w:val="100000000000"/>
               <w:rPr>
                 <w:b w:val="0"/>
               </w:rPr>
@@ -1004,11 +1002,11 @@
       </w:tr>
       <w:tr>
         <w:trPr>
-          <w:cnfStyle w:val="000000100000" w:firstRow="0" w:lastRow="0" w:firstColumn="0" w:lastColumn="0" w:oddVBand="0" w:evenVBand="0" w:oddHBand="1" w:evenHBand="0" w:firstRowFirstColumn="0" w:firstRowLastColumn="0" w:lastRowFirstColumn="0" w:lastRowLastColumn="0"/>
+          <w:cnfStyle w:val="000000100000"/>
         </w:trPr>
         <w:tc>
           <w:tcPr>
-            <w:cnfStyle w:val="001000000000" w:firstRow="0" w:lastRow="0" w:firstColumn="1" w:lastColumn="0" w:oddVBand="0" w:evenVBand="0" w:oddHBand="0" w:evenHBand="0" w:firstRowFirstColumn="0" w:firstRowLastColumn="0" w:lastRowFirstColumn="0" w:lastRowLastColumn="0"/>
+            <w:cnfStyle w:val="001000000000"/>
             <w:tcW w:w="1413" w:type="dxa"/>
           </w:tcPr>
           <w:p>
@@ -1023,7 +1021,7 @@
           </w:tcPr>
           <w:p>
             <w:pPr>
-              <w:cnfStyle w:val="000000100000" w:firstRow="0" w:lastRow="0" w:firstColumn="0" w:lastColumn="0" w:oddVBand="0" w:evenVBand="0" w:oddHBand="1" w:evenHBand="0" w:firstRowFirstColumn="0" w:firstRowLastColumn="0" w:lastRowFirstColumn="0" w:lastRowLastColumn="0"/>
+              <w:cnfStyle w:val="000000100000"/>
             </w:pPr>
             <w:r>
               <w:t>Operatore</w:t>
@@ -1034,7 +1032,7 @@
       <w:tr>
         <w:tc>
           <w:tcPr>
-            <w:cnfStyle w:val="001000000000" w:firstRow="0" w:lastRow="0" w:firstColumn="1" w:lastColumn="0" w:oddVBand="0" w:evenVBand="0" w:oddHBand="0" w:evenHBand="0" w:firstRowFirstColumn="0" w:firstRowLastColumn="0" w:lastRowFirstColumn="0" w:lastRowLastColumn="0"/>
+            <w:cnfStyle w:val="001000000000"/>
             <w:tcW w:w="1413" w:type="dxa"/>
           </w:tcPr>
           <w:p>
@@ -1049,7 +1047,7 @@
           </w:tcPr>
           <w:p>
             <w:pPr>
-              <w:cnfStyle w:val="000000000000" w:firstRow="0" w:lastRow="0" w:firstColumn="0" w:lastColumn="0" w:oddVBand="0" w:evenVBand="0" w:oddHBand="0" w:evenHBand="0" w:firstRowFirstColumn="0" w:firstRowLastColumn="0" w:lastRowFirstColumn="0" w:lastRowLastColumn="0"/>
+              <w:cnfStyle w:val="000000000000"/>
             </w:pPr>
             <w:r>
               <w:t>1. L’operatore sceglie la funzione “</w:t>
@@ -1066,7 +1064,7 @@
           </w:p>
           <w:p>
             <w:pPr>
-              <w:cnfStyle w:val="000000000000" w:firstRow="0" w:lastRow="0" w:firstColumn="0" w:lastColumn="0" w:oddVBand="0" w:evenVBand="0" w:oddHBand="0" w:evenHBand="0" w:firstRowFirstColumn="0" w:firstRowLastColumn="0" w:lastRowFirstColumn="0" w:lastRowLastColumn="0"/>
+              <w:cnfStyle w:val="000000000000"/>
             </w:pPr>
             <w:r>
               <w:t>2.</w:t>
@@ -1080,7 +1078,7 @@
           </w:p>
           <w:p>
             <w:pPr>
-              <w:cnfStyle w:val="000000000000" w:firstRow="0" w:lastRow="0" w:firstColumn="0" w:lastColumn="0" w:oddVBand="0" w:evenVBand="0" w:oddHBand="0" w:evenHBand="0" w:firstRowFirstColumn="0" w:firstRowLastColumn="0" w:lastRowFirstColumn="0" w:lastRowLastColumn="0"/>
+              <w:cnfStyle w:val="000000000000"/>
             </w:pPr>
             <w:r>
               <w:t xml:space="preserve">    </w:t>
@@ -1115,7 +1113,7 @@
           </w:p>
           <w:p>
             <w:pPr>
-              <w:cnfStyle w:val="000000000000" w:firstRow="0" w:lastRow="0" w:firstColumn="0" w:lastColumn="0" w:oddVBand="0" w:evenVBand="0" w:oddHBand="0" w:evenHBand="0" w:firstRowFirstColumn="0" w:firstRowLastColumn="0" w:lastRowFirstColumn="0" w:lastRowLastColumn="0"/>
+              <w:cnfStyle w:val="000000000000"/>
               <w:rPr>
                 <w:b/>
               </w:rPr>
@@ -1131,11 +1129,11 @@
       </w:tr>
       <w:tr>
         <w:trPr>
-          <w:cnfStyle w:val="000000100000" w:firstRow="0" w:lastRow="0" w:firstColumn="0" w:lastColumn="0" w:oddVBand="0" w:evenVBand="0" w:oddHBand="1" w:evenHBand="0" w:firstRowFirstColumn="0" w:firstRowLastColumn="0" w:lastRowFirstColumn="0" w:lastRowLastColumn="0"/>
+          <w:cnfStyle w:val="000000100000"/>
         </w:trPr>
         <w:tc>
           <w:tcPr>
-            <w:cnfStyle w:val="001000000000" w:firstRow="0" w:lastRow="0" w:firstColumn="1" w:lastColumn="0" w:oddVBand="0" w:evenVBand="0" w:oddHBand="0" w:evenHBand="0" w:firstRowFirstColumn="0" w:firstRowLastColumn="0" w:lastRowFirstColumn="0" w:lastRowLastColumn="0"/>
+            <w:cnfStyle w:val="001000000000"/>
             <w:tcW w:w="1413" w:type="dxa"/>
           </w:tcPr>
           <w:p>
@@ -1150,7 +1148,7 @@
           </w:tcPr>
           <w:p>
             <w:pPr>
-              <w:cnfStyle w:val="000000100000" w:firstRow="0" w:lastRow="0" w:firstColumn="0" w:lastColumn="0" w:oddVBand="0" w:evenVBand="0" w:oddHBand="1" w:evenHBand="0" w:firstRowFirstColumn="0" w:firstRowLastColumn="0" w:lastRowFirstColumn="0" w:lastRowLastColumn="0"/>
+              <w:cnfStyle w:val="000000100000"/>
             </w:pPr>
             <w:r>
               <w:t>2</w:t>
@@ -1170,7 +1168,7 @@
           </w:p>
           <w:p>
             <w:pPr>
-              <w:cnfStyle w:val="000000100000" w:firstRow="0" w:lastRow="0" w:firstColumn="0" w:lastColumn="0" w:oddVBand="0" w:evenVBand="0" w:oddHBand="1" w:evenHBand="0" w:firstRowFirstColumn="0" w:firstRowLastColumn="0" w:lastRowFirstColumn="0" w:lastRowLastColumn="0"/>
+              <w:cnfStyle w:val="000000100000"/>
             </w:pPr>
             <w:r>
               <w:t>2</w:t>
@@ -1196,7 +1194,7 @@
           </w:p>
           <w:p>
             <w:pPr>
-              <w:cnfStyle w:val="000000100000" w:firstRow="0" w:lastRow="0" w:firstColumn="0" w:lastColumn="0" w:oddVBand="0" w:evenVBand="0" w:oddHBand="1" w:evenHBand="0" w:firstRowFirstColumn="0" w:firstRowLastColumn="0" w:lastRowFirstColumn="0" w:lastRowLastColumn="0"/>
+              <w:cnfStyle w:val="000000100000"/>
               <w:rPr>
                 <w:b/>
               </w:rPr>
@@ -1225,7 +1223,7 @@
       <w:tblPr>
         <w:tblStyle w:val="PlainTable1"/>
         <w:tblW w:w="0" w:type="auto"/>
-        <w:tblLook w:val="04A0" w:firstRow="1" w:lastRow="0" w:firstColumn="1" w:lastColumn="0" w:noHBand="0" w:noVBand="1"/>
+        <w:tblLook w:val="04A0"/>
       </w:tblPr>
       <w:tblGrid>
         <w:gridCol w:w="1413"/>
@@ -1233,11 +1231,11 @@
       </w:tblGrid>
       <w:tr>
         <w:trPr>
-          <w:cnfStyle w:val="100000000000" w:firstRow="1" w:lastRow="0" w:firstColumn="0" w:lastColumn="0" w:oddVBand="0" w:evenVBand="0" w:oddHBand="0" w:evenHBand="0" w:firstRowFirstColumn="0" w:firstRowLastColumn="0" w:lastRowFirstColumn="0" w:lastRowLastColumn="0"/>
+          <w:cnfStyle w:val="100000000000"/>
         </w:trPr>
         <w:tc>
           <w:tcPr>
-            <w:cnfStyle w:val="001000000000" w:firstRow="0" w:lastRow="0" w:firstColumn="1" w:lastColumn="0" w:oddVBand="0" w:evenVBand="0" w:oddHBand="0" w:evenHBand="0" w:firstRowFirstColumn="0" w:firstRowLastColumn="0" w:lastRowFirstColumn="0" w:lastRowLastColumn="0"/>
+            <w:cnfStyle w:val="001000000000"/>
             <w:tcW w:w="1413" w:type="dxa"/>
           </w:tcPr>
           <w:p>
@@ -1252,7 +1250,7 @@
           </w:tcPr>
           <w:p>
             <w:pPr>
-              <w:cnfStyle w:val="100000000000" w:firstRow="1" w:lastRow="0" w:firstColumn="0" w:lastColumn="0" w:oddVBand="0" w:evenVBand="0" w:oddHBand="0" w:evenHBand="0" w:firstRowFirstColumn="0" w:firstRowLastColumn="0" w:lastRowFirstColumn="0" w:lastRowLastColumn="0"/>
+              <w:cnfStyle w:val="100000000000"/>
               <w:rPr>
                 <w:b w:val="0"/>
               </w:rPr>
@@ -1268,11 +1266,11 @@
       </w:tr>
       <w:tr>
         <w:trPr>
-          <w:cnfStyle w:val="000000100000" w:firstRow="0" w:lastRow="0" w:firstColumn="0" w:lastColumn="0" w:oddVBand="0" w:evenVBand="0" w:oddHBand="1" w:evenHBand="0" w:firstRowFirstColumn="0" w:firstRowLastColumn="0" w:lastRowFirstColumn="0" w:lastRowLastColumn="0"/>
+          <w:cnfStyle w:val="000000100000"/>
         </w:trPr>
         <w:tc>
           <w:tcPr>
-            <w:cnfStyle w:val="001000000000" w:firstRow="0" w:lastRow="0" w:firstColumn="1" w:lastColumn="0" w:oddVBand="0" w:evenVBand="0" w:oddHBand="0" w:evenHBand="0" w:firstRowFirstColumn="0" w:firstRowLastColumn="0" w:lastRowFirstColumn="0" w:lastRowLastColumn="0"/>
+            <w:cnfStyle w:val="001000000000"/>
             <w:tcW w:w="1413" w:type="dxa"/>
           </w:tcPr>
           <w:p>
@@ -1287,7 +1285,7 @@
           </w:tcPr>
           <w:p>
             <w:pPr>
-              <w:cnfStyle w:val="000000100000" w:firstRow="0" w:lastRow="0" w:firstColumn="0" w:lastColumn="0" w:oddVBand="0" w:evenVBand="0" w:oddHBand="1" w:evenHBand="0" w:firstRowFirstColumn="0" w:firstRowLastColumn="0" w:lastRowFirstColumn="0" w:lastRowLastColumn="0"/>
+              <w:cnfStyle w:val="000000100000"/>
             </w:pPr>
             <w:r>
               <w:t>Utente</w:t>
@@ -1301,7 +1299,7 @@
       <w:tr>
         <w:tc>
           <w:tcPr>
-            <w:cnfStyle w:val="001000000000" w:firstRow="0" w:lastRow="0" w:firstColumn="1" w:lastColumn="0" w:oddVBand="0" w:evenVBand="0" w:oddHBand="0" w:evenHBand="0" w:firstRowFirstColumn="0" w:firstRowLastColumn="0" w:lastRowFirstColumn="0" w:lastRowLastColumn="0"/>
+            <w:cnfStyle w:val="001000000000"/>
             <w:tcW w:w="1413" w:type="dxa"/>
           </w:tcPr>
           <w:p>
@@ -1316,7 +1314,7 @@
           </w:tcPr>
           <w:p>
             <w:pPr>
-              <w:cnfStyle w:val="000000000000" w:firstRow="0" w:lastRow="0" w:firstColumn="0" w:lastColumn="0" w:oddVBand="0" w:evenVBand="0" w:oddHBand="0" w:evenHBand="0" w:firstRowFirstColumn="0" w:firstRowLastColumn="0" w:lastRowFirstColumn="0" w:lastRowLastColumn="0"/>
+              <w:cnfStyle w:val="000000000000"/>
             </w:pPr>
             <w:r>
               <w:t xml:space="preserve">1. </w:t>
@@ -1330,7 +1328,7 @@
           </w:p>
           <w:p>
             <w:pPr>
-              <w:cnfStyle w:val="000000000000" w:firstRow="0" w:lastRow="0" w:firstColumn="0" w:lastColumn="0" w:oddVBand="0" w:evenVBand="0" w:oddHBand="0" w:evenHBand="0" w:firstRowFirstColumn="0" w:firstRowLastColumn="0" w:lastRowFirstColumn="0" w:lastRowLastColumn="0"/>
+              <w:cnfStyle w:val="000000000000"/>
             </w:pPr>
             <w:r>
               <w:t>2. Il sistema chiede di inserire il nome utente e la password</w:t>
@@ -1338,7 +1336,7 @@
           </w:p>
           <w:p>
             <w:pPr>
-              <w:cnfStyle w:val="000000000000" w:firstRow="0" w:lastRow="0" w:firstColumn="0" w:lastColumn="0" w:oddVBand="0" w:evenVBand="0" w:oddHBand="0" w:evenHBand="0" w:firstRowFirstColumn="0" w:firstRowLastColumn="0" w:lastRowFirstColumn="0" w:lastRowLastColumn="0"/>
+              <w:cnfStyle w:val="000000000000"/>
             </w:pPr>
             <w:r>
               <w:t xml:space="preserve">3. </w:t>
@@ -1352,7 +1350,7 @@
           </w:p>
           <w:p>
             <w:pPr>
-              <w:cnfStyle w:val="000000000000" w:firstRow="0" w:lastRow="0" w:firstColumn="0" w:lastColumn="0" w:oddVBand="0" w:evenVBand="0" w:oddHBand="0" w:evenHBand="0" w:firstRowFirstColumn="0" w:firstRowLastColumn="0" w:lastRowFirstColumn="0" w:lastRowLastColumn="0"/>
+              <w:cnfStyle w:val="000000000000"/>
             </w:pPr>
             <w:r>
               <w:t xml:space="preserve">4. </w:t>
@@ -1366,7 +1364,7 @@
           </w:p>
           <w:p>
             <w:pPr>
-              <w:cnfStyle w:val="000000000000" w:firstRow="0" w:lastRow="0" w:firstColumn="0" w:lastColumn="0" w:oddVBand="0" w:evenVBand="0" w:oddHBand="0" w:evenHBand="0" w:firstRowFirstColumn="0" w:firstRowLastColumn="0" w:lastRowFirstColumn="0" w:lastRowLastColumn="0"/>
+              <w:cnfStyle w:val="000000000000"/>
             </w:pPr>
             <w:r>
               <w:t xml:space="preserve">5. </w:t>
@@ -1389,7 +1387,7 @@
           </w:p>
           <w:p>
             <w:pPr>
-              <w:cnfStyle w:val="000000000000" w:firstRow="0" w:lastRow="0" w:firstColumn="0" w:lastColumn="0" w:oddVBand="0" w:evenVBand="0" w:oddHBand="0" w:evenHBand="0" w:firstRowFirstColumn="0" w:firstRowLastColumn="0" w:lastRowFirstColumn="0" w:lastRowLastColumn="0"/>
+              <w:cnfStyle w:val="000000000000"/>
               <w:rPr>
                 <w:b/>
               </w:rPr>
@@ -1405,11 +1403,11 @@
       </w:tr>
       <w:tr>
         <w:trPr>
-          <w:cnfStyle w:val="000000100000" w:firstRow="0" w:lastRow="0" w:firstColumn="0" w:lastColumn="0" w:oddVBand="0" w:evenVBand="0" w:oddHBand="1" w:evenHBand="0" w:firstRowFirstColumn="0" w:firstRowLastColumn="0" w:lastRowFirstColumn="0" w:lastRowLastColumn="0"/>
+          <w:cnfStyle w:val="000000100000"/>
         </w:trPr>
         <w:tc>
           <w:tcPr>
-            <w:cnfStyle w:val="001000000000" w:firstRow="0" w:lastRow="0" w:firstColumn="1" w:lastColumn="0" w:oddVBand="0" w:evenVBand="0" w:oddHBand="0" w:evenHBand="0" w:firstRowFirstColumn="0" w:firstRowLastColumn="0" w:lastRowFirstColumn="0" w:lastRowLastColumn="0"/>
+            <w:cnfStyle w:val="001000000000"/>
             <w:tcW w:w="1413" w:type="dxa"/>
           </w:tcPr>
           <w:p>
@@ -1424,7 +1422,7 @@
           </w:tcPr>
           <w:p>
             <w:pPr>
-              <w:cnfStyle w:val="000000100000" w:firstRow="0" w:lastRow="0" w:firstColumn="0" w:lastColumn="0" w:oddVBand="0" w:evenVBand="0" w:oddHBand="1" w:evenHBand="0" w:firstRowFirstColumn="0" w:firstRowLastColumn="0" w:lastRowFirstColumn="0" w:lastRowLastColumn="0"/>
+              <w:cnfStyle w:val="000000100000"/>
             </w:pPr>
             <w:r>
               <w:t>4</w:t>
@@ -1447,7 +1445,7 @@
           </w:p>
           <w:p>
             <w:pPr>
-              <w:cnfStyle w:val="000000100000" w:firstRow="0" w:lastRow="0" w:firstColumn="0" w:lastColumn="0" w:oddVBand="0" w:evenVBand="0" w:oddHBand="1" w:evenHBand="0" w:firstRowFirstColumn="0" w:firstRowLastColumn="0" w:lastRowFirstColumn="0" w:lastRowLastColumn="0"/>
+              <w:cnfStyle w:val="000000100000"/>
             </w:pPr>
             <w:r>
               <w:t>4</w:t>
@@ -1467,7 +1465,7 @@
           </w:p>
           <w:p>
             <w:pPr>
-              <w:cnfStyle w:val="000000100000" w:firstRow="0" w:lastRow="0" w:firstColumn="0" w:lastColumn="0" w:oddVBand="0" w:evenVBand="0" w:oddHBand="1" w:evenHBand="0" w:firstRowFirstColumn="0" w:firstRowLastColumn="0" w:lastRowFirstColumn="0" w:lastRowLastColumn="0"/>
+              <w:cnfStyle w:val="000000100000"/>
             </w:pPr>
             <w:r>
               <w:t>Torna al punto 3.</w:t>
@@ -1488,8 +1486,8 @@
 </file>
 
 <file path=word/numbering.xml><?xml version="1.0" encoding="utf-8"?>
-<w:numbering xmlns:wpc="http://schemas.microsoft.com/office/word/2010/wordprocessingCanvas" xmlns:cx="http://schemas.microsoft.com/office/drawing/2014/chartex" xmlns:cx1="http://schemas.microsoft.com/office/drawing/2015/9/8/chartex" xmlns:mc="http://schemas.openxmlformats.org/markup-compatibility/2006" xmlns:o="urn:schemas-microsoft-com:office:office" xmlns:r="http://schemas.openxmlformats.org/officeDocument/2006/relationships" xmlns:m="http://schemas.openxmlformats.org/officeDocument/2006/math" xmlns:v="urn:schemas-microsoft-com:vml" xmlns:wp14="http://schemas.microsoft.com/office/word/2010/wordprocessingDrawing" xmlns:wp="http://schemas.openxmlformats.org/drawingml/2006/wordprocessingDrawing" xmlns:w10="urn:schemas-microsoft-com:office:word" xmlns:w="http://schemas.openxmlformats.org/wordprocessingml/2006/main" xmlns:w14="http://schemas.microsoft.com/office/word/2010/wordml" xmlns:w15="http://schemas.microsoft.com/office/word/2012/wordml" xmlns:w16se="http://schemas.microsoft.com/office/word/2015/wordml/symex" xmlns:wpg="http://schemas.microsoft.com/office/word/2010/wordprocessingGroup" xmlns:wpi="http://schemas.microsoft.com/office/word/2010/wordprocessingInk" xmlns:wne="http://schemas.microsoft.com/office/word/2006/wordml" xmlns:wps="http://schemas.microsoft.com/office/word/2010/wordprocessingShape" mc:Ignorable="w14 w15 w16se wp14">
-  <w:abstractNum w:abstractNumId="0" w15:restartNumberingAfterBreak="0">
+<w:numbering xmlns:ve="http://schemas.openxmlformats.org/markup-compatibility/2006" xmlns:o="urn:schemas-microsoft-com:office:office" xmlns:r="http://schemas.openxmlformats.org/officeDocument/2006/relationships" xmlns:m="http://schemas.openxmlformats.org/officeDocument/2006/math" xmlns:v="urn:schemas-microsoft-com:vml" xmlns:wp="http://schemas.openxmlformats.org/drawingml/2006/wordprocessingDrawing" xmlns:w10="urn:schemas-microsoft-com:office:word" xmlns:w="http://schemas.openxmlformats.org/wordprocessingml/2006/main" xmlns:wne="http://schemas.microsoft.com/office/word/2006/wordml">
+  <w:abstractNum w:abstractNumId="0">
     <w:nsid w:val="018B625B"/>
     <w:multiLevelType w:val="hybridMultilevel"/>
     <w:tmpl w:val="506CBA54"/>
@@ -1578,7 +1576,7 @@
       </w:pPr>
     </w:lvl>
   </w:abstractNum>
-  <w:abstractNum w:abstractNumId="1" w15:restartNumberingAfterBreak="0">
+  <w:abstractNum w:abstractNumId="1">
     <w:nsid w:val="037C62AF"/>
     <w:multiLevelType w:val="hybridMultilevel"/>
     <w:tmpl w:val="34F02520"/>
@@ -1667,7 +1665,7 @@
       </w:pPr>
     </w:lvl>
   </w:abstractNum>
-  <w:abstractNum w:abstractNumId="2" w15:restartNumberingAfterBreak="0">
+  <w:abstractNum w:abstractNumId="2">
     <w:nsid w:val="08D6233A"/>
     <w:multiLevelType w:val="hybridMultilevel"/>
     <w:tmpl w:val="CE7CE122"/>
@@ -1756,7 +1754,7 @@
       </w:pPr>
     </w:lvl>
   </w:abstractNum>
-  <w:abstractNum w:abstractNumId="3" w15:restartNumberingAfterBreak="0">
+  <w:abstractNum w:abstractNumId="3">
     <w:nsid w:val="0FBD66E2"/>
     <w:multiLevelType w:val="hybridMultilevel"/>
     <w:tmpl w:val="55BC9496"/>
@@ -1842,7 +1840,7 @@
       </w:pPr>
     </w:lvl>
   </w:abstractNum>
-  <w:abstractNum w:abstractNumId="4" w15:restartNumberingAfterBreak="0">
+  <w:abstractNum w:abstractNumId="4">
     <w:nsid w:val="165F769A"/>
     <w:multiLevelType w:val="hybridMultilevel"/>
     <w:tmpl w:val="79BED356"/>
@@ -1928,7 +1926,7 @@
       </w:pPr>
     </w:lvl>
   </w:abstractNum>
-  <w:abstractNum w:abstractNumId="5" w15:restartNumberingAfterBreak="0">
+  <w:abstractNum w:abstractNumId="5">
     <w:nsid w:val="23290CF3"/>
     <w:multiLevelType w:val="hybridMultilevel"/>
     <w:tmpl w:val="E188CB4E"/>
@@ -2017,7 +2015,7 @@
       </w:pPr>
     </w:lvl>
   </w:abstractNum>
-  <w:abstractNum w:abstractNumId="6" w15:restartNumberingAfterBreak="0">
+  <w:abstractNum w:abstractNumId="6">
     <w:nsid w:val="29F90037"/>
     <w:multiLevelType w:val="hybridMultilevel"/>
     <w:tmpl w:val="F39A25EE"/>
@@ -2106,7 +2104,7 @@
       </w:pPr>
     </w:lvl>
   </w:abstractNum>
-  <w:abstractNum w:abstractNumId="7" w15:restartNumberingAfterBreak="0">
+  <w:abstractNum w:abstractNumId="7">
     <w:nsid w:val="414F4072"/>
     <w:multiLevelType w:val="hybridMultilevel"/>
     <w:tmpl w:val="4890485E"/>
@@ -2195,7 +2193,7 @@
       </w:pPr>
     </w:lvl>
   </w:abstractNum>
-  <w:abstractNum w:abstractNumId="8" w15:restartNumberingAfterBreak="0">
+  <w:abstractNum w:abstractNumId="8">
     <w:nsid w:val="42D35927"/>
     <w:multiLevelType w:val="hybridMultilevel"/>
     <w:tmpl w:val="EFEAA4FE"/>
@@ -2284,7 +2282,7 @@
       </w:pPr>
     </w:lvl>
   </w:abstractNum>
-  <w:abstractNum w:abstractNumId="9" w15:restartNumberingAfterBreak="0">
+  <w:abstractNum w:abstractNumId="9">
     <w:nsid w:val="5EE37A86"/>
     <w:multiLevelType w:val="hybridMultilevel"/>
     <w:tmpl w:val="BA807774"/>
@@ -2373,7 +2371,7 @@
       </w:pPr>
     </w:lvl>
   </w:abstractNum>
-  <w:abstractNum w:abstractNumId="10" w15:restartNumberingAfterBreak="0">
+  <w:abstractNum w:abstractNumId="10">
     <w:nsid w:val="65D15EB1"/>
     <w:multiLevelType w:val="hybridMultilevel"/>
     <w:tmpl w:val="26F85320"/>
@@ -2462,7 +2460,7 @@
       </w:pPr>
     </w:lvl>
   </w:abstractNum>
-  <w:abstractNum w:abstractNumId="11" w15:restartNumberingAfterBreak="0">
+  <w:abstractNum w:abstractNumId="11">
     <w:nsid w:val="68F6732E"/>
     <w:multiLevelType w:val="hybridMultilevel"/>
     <w:tmpl w:val="F4BA34F4"/>
@@ -2548,7 +2546,7 @@
       </w:pPr>
     </w:lvl>
   </w:abstractNum>
-  <w:abstractNum w:abstractNumId="12" w15:restartNumberingAfterBreak="0">
+  <w:abstractNum w:abstractNumId="12">
     <w:nsid w:val="797F52DB"/>
     <w:multiLevelType w:val="hybridMultilevel"/>
     <w:tmpl w:val="E0EC432A"/>
@@ -2637,7 +2635,7 @@
       </w:pPr>
     </w:lvl>
   </w:abstractNum>
-  <w:abstractNum w:abstractNumId="13" w15:restartNumberingAfterBreak="0">
+  <w:abstractNum w:abstractNumId="13">
     <w:nsid w:val="7A137E9A"/>
     <w:multiLevelType w:val="hybridMultilevel"/>
     <w:tmpl w:val="3DAC535A"/>
@@ -2769,7 +2767,7 @@
 </file>
 
 <file path=word/styles.xml><?xml version="1.0" encoding="utf-8"?>
-<w:styles xmlns:mc="http://schemas.openxmlformats.org/markup-compatibility/2006" xmlns:r="http://schemas.openxmlformats.org/officeDocument/2006/relationships" xmlns:w="http://schemas.openxmlformats.org/wordprocessingml/2006/main" xmlns:w14="http://schemas.microsoft.com/office/word/2010/wordml" xmlns:w15="http://schemas.microsoft.com/office/word/2012/wordml" xmlns:w16se="http://schemas.microsoft.com/office/word/2015/wordml/symex" mc:Ignorable="w14 w15 w16se">
+<w:styles xmlns:r="http://schemas.openxmlformats.org/officeDocument/2006/relationships" xmlns:w="http://schemas.openxmlformats.org/wordprocessingml/2006/main">
   <w:docDefaults>
     <w:rPrDefault>
       <w:rPr>
@@ -2785,382 +2783,149 @@
       </w:pPr>
     </w:pPrDefault>
   </w:docDefaults>
-  <w:latentStyles w:defLockedState="0" w:defUIPriority="99" w:defSemiHidden="0" w:defUnhideWhenUsed="0" w:defQFormat="0" w:count="371">
-    <w:lsdException w:name="Normal" w:uiPriority="0" w:qFormat="1"/>
-    <w:lsdException w:name="heading 1" w:uiPriority="9" w:qFormat="1"/>
-    <w:lsdException w:name="heading 2" w:semiHidden="1" w:uiPriority="9" w:unhideWhenUsed="1" w:qFormat="1"/>
-    <w:lsdException w:name="heading 3" w:semiHidden="1" w:uiPriority="9" w:unhideWhenUsed="1" w:qFormat="1"/>
-    <w:lsdException w:name="heading 4" w:semiHidden="1" w:uiPriority="9" w:unhideWhenUsed="1" w:qFormat="1"/>
-    <w:lsdException w:name="heading 5" w:semiHidden="1" w:uiPriority="9" w:unhideWhenUsed="1" w:qFormat="1"/>
-    <w:lsdException w:name="heading 6" w:semiHidden="1" w:uiPriority="9" w:unhideWhenUsed="1" w:qFormat="1"/>
-    <w:lsdException w:name="heading 7" w:semiHidden="1" w:uiPriority="9" w:unhideWhenUsed="1" w:qFormat="1"/>
-    <w:lsdException w:name="heading 8" w:semiHidden="1" w:uiPriority="9" w:unhideWhenUsed="1" w:qFormat="1"/>
-    <w:lsdException w:name="heading 9" w:semiHidden="1" w:uiPriority="9" w:unhideWhenUsed="1" w:qFormat="1"/>
-    <w:lsdException w:name="index 1" w:semiHidden="1" w:unhideWhenUsed="1"/>
-    <w:lsdException w:name="index 2" w:semiHidden="1" w:unhideWhenUsed="1"/>
-    <w:lsdException w:name="index 3" w:semiHidden="1" w:unhideWhenUsed="1"/>
-    <w:lsdException w:name="index 4" w:semiHidden="1" w:unhideWhenUsed="1"/>
-    <w:lsdException w:name="index 5" w:semiHidden="1" w:unhideWhenUsed="1"/>
-    <w:lsdException w:name="index 6" w:semiHidden="1" w:unhideWhenUsed="1"/>
-    <w:lsdException w:name="index 7" w:semiHidden="1" w:unhideWhenUsed="1"/>
-    <w:lsdException w:name="index 8" w:semiHidden="1" w:unhideWhenUsed="1"/>
-    <w:lsdException w:name="index 9" w:semiHidden="1" w:unhideWhenUsed="1"/>
-    <w:lsdException w:name="toc 1" w:semiHidden="1" w:uiPriority="39" w:unhideWhenUsed="1"/>
-    <w:lsdException w:name="toc 2" w:semiHidden="1" w:uiPriority="39" w:unhideWhenUsed="1"/>
-    <w:lsdException w:name="toc 3" w:semiHidden="1" w:uiPriority="39" w:unhideWhenUsed="1"/>
-    <w:lsdException w:name="toc 4" w:semiHidden="1" w:uiPriority="39" w:unhideWhenUsed="1"/>
-    <w:lsdException w:name="toc 5" w:semiHidden="1" w:uiPriority="39" w:unhideWhenUsed="1"/>
-    <w:lsdException w:name="toc 6" w:semiHidden="1" w:uiPriority="39" w:unhideWhenUsed="1"/>
-    <w:lsdException w:name="toc 7" w:semiHidden="1" w:uiPriority="39" w:unhideWhenUsed="1"/>
-    <w:lsdException w:name="toc 8" w:semiHidden="1" w:uiPriority="39" w:unhideWhenUsed="1"/>
-    <w:lsdException w:name="toc 9" w:semiHidden="1" w:uiPriority="39" w:unhideWhenUsed="1"/>
-    <w:lsdException w:name="Normal Indent" w:semiHidden="1" w:unhideWhenUsed="1"/>
-    <w:lsdException w:name="footnote text" w:semiHidden="1" w:unhideWhenUsed="1"/>
-    <w:lsdException w:name="annotation text" w:semiHidden="1" w:unhideWhenUsed="1"/>
-    <w:lsdException w:name="header" w:semiHidden="1" w:unhideWhenUsed="1"/>
-    <w:lsdException w:name="footer" w:semiHidden="1" w:unhideWhenUsed="1"/>
-    <w:lsdException w:name="index heading" w:semiHidden="1" w:unhideWhenUsed="1"/>
-    <w:lsdException w:name="caption" w:semiHidden="1" w:uiPriority="35" w:unhideWhenUsed="1" w:qFormat="1"/>
-    <w:lsdException w:name="table of figures" w:semiHidden="1" w:unhideWhenUsed="1"/>
-    <w:lsdException w:name="envelope address" w:semiHidden="1" w:unhideWhenUsed="1"/>
-    <w:lsdException w:name="envelope return" w:semiHidden="1" w:unhideWhenUsed="1"/>
-    <w:lsdException w:name="footnote reference" w:semiHidden="1" w:unhideWhenUsed="1"/>
-    <w:lsdException w:name="annotation reference" w:semiHidden="1" w:unhideWhenUsed="1"/>
-    <w:lsdException w:name="line number" w:semiHidden="1" w:unhideWhenUsed="1"/>
-    <w:lsdException w:name="page number" w:semiHidden="1" w:unhideWhenUsed="1"/>
-    <w:lsdException w:name="endnote reference" w:semiHidden="1" w:unhideWhenUsed="1"/>
-    <w:lsdException w:name="endnote text" w:semiHidden="1" w:unhideWhenUsed="1"/>
-    <w:lsdException w:name="table of authorities" w:semiHidden="1" w:unhideWhenUsed="1"/>
-    <w:lsdException w:name="macro" w:semiHidden="1" w:unhideWhenUsed="1"/>
-    <w:lsdException w:name="toa heading" w:semiHidden="1" w:unhideWhenUsed="1"/>
-    <w:lsdException w:name="List" w:semiHidden="1" w:unhideWhenUsed="1"/>
-    <w:lsdException w:name="List Bullet" w:semiHidden="1" w:unhideWhenUsed="1"/>
-    <w:lsdException w:name="List Number" w:semiHidden="1" w:unhideWhenUsed="1"/>
-    <w:lsdException w:name="List 2" w:semiHidden="1" w:unhideWhenUsed="1"/>
-    <w:lsdException w:name="List 3" w:semiHidden="1" w:unhideWhenUsed="1"/>
-    <w:lsdException w:name="List 4" w:semiHidden="1" w:unhideWhenUsed="1"/>
-    <w:lsdException w:name="List 5" w:semiHidden="1" w:unhideWhenUsed="1"/>
-    <w:lsdException w:name="List Bullet 2" w:semiHidden="1" w:unhideWhenUsed="1"/>
-    <w:lsdException w:name="List Bullet 3" w:semiHidden="1" w:unhideWhenUsed="1"/>
-    <w:lsdException w:name="List Bullet 4" w:semiHidden="1" w:unhideWhenUsed="1"/>
-    <w:lsdException w:name="List Bullet 5" w:semiHidden="1" w:unhideWhenUsed="1"/>
-    <w:lsdException w:name="List Number 2" w:semiHidden="1" w:unhideWhenUsed="1"/>
-    <w:lsdException w:name="List Number 3" w:semiHidden="1" w:unhideWhenUsed="1"/>
-    <w:lsdException w:name="List Number 4" w:semiHidden="1" w:unhideWhenUsed="1"/>
-    <w:lsdException w:name="List Number 5" w:semiHidden="1" w:unhideWhenUsed="1"/>
-    <w:lsdException w:name="Title" w:uiPriority="10" w:qFormat="1"/>
-    <w:lsdException w:name="Closing" w:semiHidden="1" w:unhideWhenUsed="1"/>
-    <w:lsdException w:name="Signature" w:semiHidden="1" w:unhideWhenUsed="1"/>
-    <w:lsdException w:name="Default Paragraph Font" w:semiHidden="1" w:uiPriority="1" w:unhideWhenUsed="1"/>
-    <w:lsdException w:name="Body Text" w:semiHidden="1" w:unhideWhenUsed="1"/>
-    <w:lsdException w:name="Body Text Indent" w:semiHidden="1" w:unhideWhenUsed="1"/>
-    <w:lsdException w:name="List Continue" w:semiHidden="1" w:unhideWhenUsed="1"/>
-    <w:lsdException w:name="List Continue 2" w:semiHidden="1" w:unhideWhenUsed="1"/>
-    <w:lsdException w:name="List Continue 3" w:semiHidden="1" w:unhideWhenUsed="1"/>
-    <w:lsdException w:name="List Continue 4" w:semiHidden="1" w:unhideWhenUsed="1"/>
-    <w:lsdException w:name="List Continue 5" w:semiHidden="1" w:unhideWhenUsed="1"/>
-    <w:lsdException w:name="Message Header" w:semiHidden="1" w:unhideWhenUsed="1"/>
-    <w:lsdException w:name="Subtitle" w:uiPriority="11" w:qFormat="1"/>
-    <w:lsdException w:name="Salutation" w:semiHidden="1" w:unhideWhenUsed="1"/>
-    <w:lsdException w:name="Date" w:semiHidden="1" w:unhideWhenUsed="1"/>
-    <w:lsdException w:name="Body Text First Indent" w:semiHidden="1" w:unhideWhenUsed="1"/>
-    <w:lsdException w:name="Body Text First Indent 2" w:semiHidden="1" w:unhideWhenUsed="1"/>
-    <w:lsdException w:name="Note Heading" w:semiHidden="1" w:unhideWhenUsed="1"/>
-    <w:lsdException w:name="Body Text 2" w:semiHidden="1" w:unhideWhenUsed="1"/>
-    <w:lsdException w:name="Body Text 3" w:semiHidden="1" w:unhideWhenUsed="1"/>
-    <w:lsdException w:name="Body Text Indent 2" w:semiHidden="1" w:unhideWhenUsed="1"/>
-    <w:lsdException w:name="Body Text Indent 3" w:semiHidden="1" w:unhideWhenUsed="1"/>
-    <w:lsdException w:name="Block Text" w:semiHidden="1" w:unhideWhenUsed="1"/>
-    <w:lsdException w:name="Hyperlink" w:semiHidden="1" w:unhideWhenUsed="1"/>
-    <w:lsdException w:name="FollowedHyperlink" w:semiHidden="1" w:unhideWhenUsed="1"/>
-    <w:lsdException w:name="Strong" w:uiPriority="22" w:qFormat="1"/>
-    <w:lsdException w:name="Emphasis" w:uiPriority="20" w:qFormat="1"/>
-    <w:lsdException w:name="Document Map" w:semiHidden="1" w:unhideWhenUsed="1"/>
-    <w:lsdException w:name="Plain Text" w:semiHidden="1" w:unhideWhenUsed="1"/>
-    <w:lsdException w:name="E-mail Signature" w:semiHidden="1" w:unhideWhenUsed="1"/>
-    <w:lsdException w:name="HTML Top of Form" w:semiHidden="1" w:unhideWhenUsed="1"/>
-    <w:lsdException w:name="HTML Bottom of Form" w:semiHidden="1" w:unhideWhenUsed="1"/>
-    <w:lsdException w:name="Normal (Web)" w:semiHidden="1" w:unhideWhenUsed="1"/>
-    <w:lsdException w:name="HTML Acronym" w:semiHidden="1" w:unhideWhenUsed="1"/>
-    <w:lsdException w:name="HTML Address" w:semiHidden="1" w:unhideWhenUsed="1"/>
-    <w:lsdException w:name="HTML Cite" w:semiHidden="1" w:unhideWhenUsed="1"/>
-    <w:lsdException w:name="HTML Code" w:semiHidden="1" w:unhideWhenUsed="1"/>
-    <w:lsdException w:name="HTML Definition" w:semiHidden="1" w:unhideWhenUsed="1"/>
-    <w:lsdException w:name="HTML Keyboard" w:semiHidden="1" w:unhideWhenUsed="1"/>
-    <w:lsdException w:name="HTML Preformatted" w:semiHidden="1" w:unhideWhenUsed="1"/>
-    <w:lsdException w:name="HTML Sample" w:semiHidden="1" w:unhideWhenUsed="1"/>
-    <w:lsdException w:name="HTML Typewriter" w:semiHidden="1" w:unhideWhenUsed="1"/>
-    <w:lsdException w:name="HTML Variable" w:semiHidden="1" w:unhideWhenUsed="1"/>
-    <w:lsdException w:name="Normal Table" w:semiHidden="1" w:unhideWhenUsed="1"/>
-    <w:lsdException w:name="annotation subject" w:semiHidden="1" w:unhideWhenUsed="1"/>
-    <w:lsdException w:name="No List" w:semiHidden="1" w:unhideWhenUsed="1"/>
-    <w:lsdException w:name="Outline List 1" w:semiHidden="1" w:unhideWhenUsed="1"/>
-    <w:lsdException w:name="Outline List 2" w:semiHidden="1" w:unhideWhenUsed="1"/>
-    <w:lsdException w:name="Outline List 3" w:semiHidden="1" w:unhideWhenUsed="1"/>
-    <w:lsdException w:name="Table Simple 1" w:semiHidden="1" w:unhideWhenUsed="1"/>
-    <w:lsdException w:name="Table Simple 2" w:semiHidden="1" w:unhideWhenUsed="1"/>
-    <w:lsdException w:name="Table Simple 3" w:semiHidden="1" w:unhideWhenUsed="1"/>
-    <w:lsdException w:name="Table Classic 1" w:semiHidden="1" w:unhideWhenUsed="1"/>
-    <w:lsdException w:name="Table Classic 2" w:semiHidden="1" w:unhideWhenUsed="1"/>
-    <w:lsdException w:name="Table Classic 3" w:semiHidden="1" w:unhideWhenUsed="1"/>
-    <w:lsdException w:name="Table Classic 4" w:semiHidden="1" w:unhideWhenUsed="1"/>
-    <w:lsdException w:name="Table Colorful 1" w:semiHidden="1" w:unhideWhenUsed="1"/>
-    <w:lsdException w:name="Table Colorful 2" w:semiHidden="1" w:unhideWhenUsed="1"/>
-    <w:lsdException w:name="Table Colorful 3" w:semiHidden="1" w:unhideWhenUsed="1"/>
-    <w:lsdException w:name="Table Columns 1" w:semiHidden="1" w:unhideWhenUsed="1"/>
-    <w:lsdException w:name="Table Columns 2" w:semiHidden="1" w:unhideWhenUsed="1"/>
-    <w:lsdException w:name="Table Columns 3" w:semiHidden="1" w:unhideWhenUsed="1"/>
-    <w:lsdException w:name="Table Columns 4" w:semiHidden="1" w:unhideWhenUsed="1"/>
-    <w:lsdException w:name="Table Columns 5" w:semiHidden="1" w:unhideWhenUsed="1"/>
-    <w:lsdException w:name="Table Grid 1" w:semiHidden="1" w:unhideWhenUsed="1"/>
-    <w:lsdException w:name="Table Grid 2" w:semiHidden="1" w:unhideWhenUsed="1"/>
-    <w:lsdException w:name="Table Grid 3" w:semiHidden="1" w:unhideWhenUsed="1"/>
-    <w:lsdException w:name="Table Grid 4" w:semiHidden="1" w:unhideWhenUsed="1"/>
-    <w:lsdException w:name="Table Grid 5" w:semiHidden="1" w:unhideWhenUsed="1"/>
-    <w:lsdException w:name="Table Grid 6" w:semiHidden="1" w:unhideWhenUsed="1"/>
-    <w:lsdException w:name="Table Grid 7" w:semiHidden="1" w:unhideWhenUsed="1"/>
-    <w:lsdException w:name="Table Grid 8" w:semiHidden="1" w:unhideWhenUsed="1"/>
-    <w:lsdException w:name="Table List 1" w:semiHidden="1" w:unhideWhenUsed="1"/>
-    <w:lsdException w:name="Table List 2" w:semiHidden="1" w:unhideWhenUsed="1"/>
-    <w:lsdException w:name="Table List 3" w:semiHidden="1" w:unhideWhenUsed="1"/>
-    <w:lsdException w:name="Table List 4" w:semiHidden="1" w:unhideWhenUsed="1"/>
-    <w:lsdException w:name="Table List 5" w:semiHidden="1" w:unhideWhenUsed="1"/>
-    <w:lsdException w:name="Table List 6" w:semiHidden="1" w:unhideWhenUsed="1"/>
-    <w:lsdException w:name="Table List 7" w:semiHidden="1" w:unhideWhenUsed="1"/>
-    <w:lsdException w:name="Table List 8" w:semiHidden="1" w:unhideWhenUsed="1"/>
-    <w:lsdException w:name="Table 3D effects 1" w:semiHidden="1" w:unhideWhenUsed="1"/>
-    <w:lsdException w:name="Table 3D effects 2" w:semiHidden="1" w:unhideWhenUsed="1"/>
-    <w:lsdException w:name="Table 3D effects 3" w:semiHidden="1" w:unhideWhenUsed="1"/>
-    <w:lsdException w:name="Table Contemporary" w:semiHidden="1" w:unhideWhenUsed="1"/>
-    <w:lsdException w:name="Table Elegant" w:semiHidden="1" w:unhideWhenUsed="1"/>
-    <w:lsdException w:name="Table Professional" w:semiHidden="1" w:unhideWhenUsed="1"/>
-    <w:lsdException w:name="Table Subtle 1" w:semiHidden="1" w:unhideWhenUsed="1"/>
-    <w:lsdException w:name="Table Subtle 2" w:semiHidden="1" w:unhideWhenUsed="1"/>
-    <w:lsdException w:name="Table Web 1" w:semiHidden="1" w:unhideWhenUsed="1"/>
-    <w:lsdException w:name="Table Web 2" w:semiHidden="1" w:unhideWhenUsed="1"/>
-    <w:lsdException w:name="Table Web 3" w:semiHidden="1" w:unhideWhenUsed="1"/>
-    <w:lsdException w:name="Balloon Text" w:semiHidden="1" w:unhideWhenUsed="1"/>
-    <w:lsdException w:name="Table Grid" w:uiPriority="39"/>
-    <w:lsdException w:name="Table Theme" w:semiHidden="1" w:unhideWhenUsed="1"/>
-    <w:lsdException w:name="Placeholder Text" w:semiHidden="1"/>
-    <w:lsdException w:name="No Spacing" w:uiPriority="1" w:qFormat="1"/>
-    <w:lsdException w:name="Light Shading" w:uiPriority="60"/>
-    <w:lsdException w:name="Light List" w:uiPriority="61"/>
-    <w:lsdException w:name="Light Grid" w:uiPriority="62"/>
-    <w:lsdException w:name="Medium Shading 1" w:uiPriority="63"/>
-    <w:lsdException w:name="Medium Shading 2" w:uiPriority="64"/>
-    <w:lsdException w:name="Medium List 1" w:uiPriority="65"/>
-    <w:lsdException w:name="Medium List 2" w:uiPriority="66"/>
-    <w:lsdException w:name="Medium Grid 1" w:uiPriority="67"/>
-    <w:lsdException w:name="Medium Grid 2" w:uiPriority="68"/>
-    <w:lsdException w:name="Medium Grid 3" w:uiPriority="69"/>
-    <w:lsdException w:name="Dark List" w:uiPriority="70"/>
-    <w:lsdException w:name="Colorful Shading" w:uiPriority="71"/>
-    <w:lsdException w:name="Colorful List" w:uiPriority="72"/>
-    <w:lsdException w:name="Colorful Grid" w:uiPriority="73"/>
-    <w:lsdException w:name="Light Shading Accent 1" w:uiPriority="60"/>
-    <w:lsdException w:name="Light List Accent 1" w:uiPriority="61"/>
-    <w:lsdException w:name="Light Grid Accent 1" w:uiPriority="62"/>
-    <w:lsdException w:name="Medium Shading 1 Accent 1" w:uiPriority="63"/>
-    <w:lsdException w:name="Medium Shading 2 Accent 1" w:uiPriority="64"/>
-    <w:lsdException w:name="Medium List 1 Accent 1" w:uiPriority="65"/>
-    <w:lsdException w:name="Revision" w:semiHidden="1"/>
-    <w:lsdException w:name="List Paragraph" w:uiPriority="34" w:qFormat="1"/>
-    <w:lsdException w:name="Quote" w:uiPriority="29" w:qFormat="1"/>
-    <w:lsdException w:name="Intense Quote" w:uiPriority="30" w:qFormat="1"/>
-    <w:lsdException w:name="Medium List 2 Accent 1" w:uiPriority="66"/>
-    <w:lsdException w:name="Medium Grid 1 Accent 1" w:uiPriority="67"/>
-    <w:lsdException w:name="Medium Grid 2 Accent 1" w:uiPriority="68"/>
-    <w:lsdException w:name="Medium Grid 3 Accent 1" w:uiPriority="69"/>
-    <w:lsdException w:name="Dark List Accent 1" w:uiPriority="70"/>
-    <w:lsdException w:name="Colorful Shading Accent 1" w:uiPriority="71"/>
-    <w:lsdException w:name="Colorful List Accent 1" w:uiPriority="72"/>
-    <w:lsdException w:name="Colorful Grid Accent 1" w:uiPriority="73"/>
-    <w:lsdException w:name="Light Shading Accent 2" w:uiPriority="60"/>
-    <w:lsdException w:name="Light List Accent 2" w:uiPriority="61"/>
-    <w:lsdException w:name="Light Grid Accent 2" w:uiPriority="62"/>
-    <w:lsdException w:name="Medium Shading 1 Accent 2" w:uiPriority="63"/>
-    <w:lsdException w:name="Medium Shading 2 Accent 2" w:uiPriority="64"/>
-    <w:lsdException w:name="Medium List 1 Accent 2" w:uiPriority="65"/>
-    <w:lsdException w:name="Medium List 2 Accent 2" w:uiPriority="66"/>
-    <w:lsdException w:name="Medium Grid 1 Accent 2" w:uiPriority="67"/>
-    <w:lsdException w:name="Medium Grid 2 Accent 2" w:uiPriority="68"/>
-    <w:lsdException w:name="Medium Grid 3 Accent 2" w:uiPriority="69"/>
-    <w:lsdException w:name="Dark List Accent 2" w:uiPriority="70"/>
-    <w:lsdException w:name="Colorful Shading Accent 2" w:uiPriority="71"/>
-    <w:lsdException w:name="Colorful List Accent 2" w:uiPriority="72"/>
-    <w:lsdException w:name="Colorful Grid Accent 2" w:uiPriority="73"/>
-    <w:lsdException w:name="Light Shading Accent 3" w:uiPriority="60"/>
-    <w:lsdException w:name="Light List Accent 3" w:uiPriority="61"/>
-    <w:lsdException w:name="Light Grid Accent 3" w:uiPriority="62"/>
-    <w:lsdException w:name="Medium Shading 1 Accent 3" w:uiPriority="63"/>
-    <w:lsdException w:name="Medium Shading 2 Accent 3" w:uiPriority="64"/>
-    <w:lsdException w:name="Medium List 1 Accent 3" w:uiPriority="65"/>
-    <w:lsdException w:name="Medium List 2 Accent 3" w:uiPriority="66"/>
-    <w:lsdException w:name="Medium Grid 1 Accent 3" w:uiPriority="67"/>
-    <w:lsdException w:name="Medium Grid 2 Accent 3" w:uiPriority="68"/>
-    <w:lsdException w:name="Medium Grid 3 Accent 3" w:uiPriority="69"/>
-    <w:lsdException w:name="Dark List Accent 3" w:uiPriority="70"/>
-    <w:lsdException w:name="Colorful Shading Accent 3" w:uiPriority="71"/>
-    <w:lsdException w:name="Colorful List Accent 3" w:uiPriority="72"/>
-    <w:lsdException w:name="Colorful Grid Accent 3" w:uiPriority="73"/>
-    <w:lsdException w:name="Light Shading Accent 4" w:uiPriority="60"/>
-    <w:lsdException w:name="Light List Accent 4" w:uiPriority="61"/>
-    <w:lsdException w:name="Light Grid Accent 4" w:uiPriority="62"/>
-    <w:lsdException w:name="Medium Shading 1 Accent 4" w:uiPriority="63"/>
-    <w:lsdException w:name="Medium Shading 2 Accent 4" w:uiPriority="64"/>
-    <w:lsdException w:name="Medium List 1 Accent 4" w:uiPriority="65"/>
-    <w:lsdException w:name="Medium List 2 Accent 4" w:uiPriority="66"/>
-    <w:lsdException w:name="Medium Grid 1 Accent 4" w:uiPriority="67"/>
-    <w:lsdException w:name="Medium Grid 2 Accent 4" w:uiPriority="68"/>
-    <w:lsdException w:name="Medium Grid 3 Accent 4" w:uiPriority="69"/>
-    <w:lsdException w:name="Dark List Accent 4" w:uiPriority="70"/>
-    <w:lsdException w:name="Colorful Shading Accent 4" w:uiPriority="71"/>
-    <w:lsdException w:name="Colorful List Accent 4" w:uiPriority="72"/>
-    <w:lsdException w:name="Colorful Grid Accent 4" w:uiPriority="73"/>
-    <w:lsdException w:name="Light Shading Accent 5" w:uiPriority="60"/>
-    <w:lsdException w:name="Light List Accent 5" w:uiPriority="61"/>
-    <w:lsdException w:name="Light Grid Accent 5" w:uiPriority="62"/>
-    <w:lsdException w:name="Medium Shading 1 Accent 5" w:uiPriority="63"/>
-    <w:lsdException w:name="Medium Shading 2 Accent 5" w:uiPriority="64"/>
-    <w:lsdException w:name="Medium List 1 Accent 5" w:uiPriority="65"/>
-    <w:lsdException w:name="Medium List 2 Accent 5" w:uiPriority="66"/>
-    <w:lsdException w:name="Medium Grid 1 Accent 5" w:uiPriority="67"/>
-    <w:lsdException w:name="Medium Grid 2 Accent 5" w:uiPriority="68"/>
-    <w:lsdException w:name="Medium Grid 3 Accent 5" w:uiPriority="69"/>
-    <w:lsdException w:name="Dark List Accent 5" w:uiPriority="70"/>
-    <w:lsdException w:name="Colorful Shading Accent 5" w:uiPriority="71"/>
-    <w:lsdException w:name="Colorful List Accent 5" w:uiPriority="72"/>
-    <w:lsdException w:name="Colorful Grid Accent 5" w:uiPriority="73"/>
-    <w:lsdException w:name="Light Shading Accent 6" w:uiPriority="60"/>
-    <w:lsdException w:name="Light List Accent 6" w:uiPriority="61"/>
-    <w:lsdException w:name="Light Grid Accent 6" w:uiPriority="62"/>
-    <w:lsdException w:name="Medium Shading 1 Accent 6" w:uiPriority="63"/>
-    <w:lsdException w:name="Medium Shading 2 Accent 6" w:uiPriority="64"/>
-    <w:lsdException w:name="Medium List 1 Accent 6" w:uiPriority="65"/>
-    <w:lsdException w:name="Medium List 2 Accent 6" w:uiPriority="66"/>
-    <w:lsdException w:name="Medium Grid 1 Accent 6" w:uiPriority="67"/>
-    <w:lsdException w:name="Medium Grid 2 Accent 6" w:uiPriority="68"/>
-    <w:lsdException w:name="Medium Grid 3 Accent 6" w:uiPriority="69"/>
-    <w:lsdException w:name="Dark List Accent 6" w:uiPriority="70"/>
-    <w:lsdException w:name="Colorful Shading Accent 6" w:uiPriority="71"/>
-    <w:lsdException w:name="Colorful List Accent 6" w:uiPriority="72"/>
-    <w:lsdException w:name="Colorful Grid Accent 6" w:uiPriority="73"/>
-    <w:lsdException w:name="Subtle Emphasis" w:uiPriority="19" w:qFormat="1"/>
-    <w:lsdException w:name="Intense Emphasis" w:uiPriority="21" w:qFormat="1"/>
-    <w:lsdException w:name="Subtle Reference" w:uiPriority="31" w:qFormat="1"/>
-    <w:lsdException w:name="Intense Reference" w:uiPriority="32" w:qFormat="1"/>
-    <w:lsdException w:name="Book Title" w:uiPriority="33" w:qFormat="1"/>
-    <w:lsdException w:name="Bibliography" w:semiHidden="1" w:uiPriority="37" w:unhideWhenUsed="1"/>
-    <w:lsdException w:name="TOC Heading" w:semiHidden="1" w:uiPriority="39" w:unhideWhenUsed="1" w:qFormat="1"/>
-    <w:lsdException w:name="Plain Table 1" w:uiPriority="41"/>
-    <w:lsdException w:name="Plain Table 2" w:uiPriority="42"/>
-    <w:lsdException w:name="Plain Table 3" w:uiPriority="43"/>
-    <w:lsdException w:name="Plain Table 4" w:uiPriority="44"/>
-    <w:lsdException w:name="Plain Table 5" w:uiPriority="45"/>
-    <w:lsdException w:name="Grid Table Light" w:uiPriority="40"/>
-    <w:lsdException w:name="Grid Table 1 Light" w:uiPriority="46"/>
-    <w:lsdException w:name="Grid Table 2" w:uiPriority="47"/>
-    <w:lsdException w:name="Grid Table 3" w:uiPriority="48"/>
-    <w:lsdException w:name="Grid Table 4" w:uiPriority="49"/>
-    <w:lsdException w:name="Grid Table 5 Dark" w:uiPriority="50"/>
-    <w:lsdException w:name="Grid Table 6 Colorful" w:uiPriority="51"/>
-    <w:lsdException w:name="Grid Table 7 Colorful" w:uiPriority="52"/>
-    <w:lsdException w:name="Grid Table 1 Light Accent 1" w:uiPriority="46"/>
-    <w:lsdException w:name="Grid Table 2 Accent 1" w:uiPriority="47"/>
-    <w:lsdException w:name="Grid Table 3 Accent 1" w:uiPriority="48"/>
-    <w:lsdException w:name="Grid Table 4 Accent 1" w:uiPriority="49"/>
-    <w:lsdException w:name="Grid Table 5 Dark Accent 1" w:uiPriority="50"/>
-    <w:lsdException w:name="Grid Table 6 Colorful Accent 1" w:uiPriority="51"/>
-    <w:lsdException w:name="Grid Table 7 Colorful Accent 1" w:uiPriority="52"/>
-    <w:lsdException w:name="Grid Table 1 Light Accent 2" w:uiPriority="46"/>
-    <w:lsdException w:name="Grid Table 2 Accent 2" w:uiPriority="47"/>
-    <w:lsdException w:name="Grid Table 3 Accent 2" w:uiPriority="48"/>
-    <w:lsdException w:name="Grid Table 4 Accent 2" w:uiPriority="49"/>
-    <w:lsdException w:name="Grid Table 5 Dark Accent 2" w:uiPriority="50"/>
-    <w:lsdException w:name="Grid Table 6 Colorful Accent 2" w:uiPriority="51"/>
-    <w:lsdException w:name="Grid Table 7 Colorful Accent 2" w:uiPriority="52"/>
-    <w:lsdException w:name="Grid Table 1 Light Accent 3" w:uiPriority="46"/>
-    <w:lsdException w:name="Grid Table 2 Accent 3" w:uiPriority="47"/>
-    <w:lsdException w:name="Grid Table 3 Accent 3" w:uiPriority="48"/>
-    <w:lsdException w:name="Grid Table 4 Accent 3" w:uiPriority="49"/>
-    <w:lsdException w:name="Grid Table 5 Dark Accent 3" w:uiPriority="50"/>
-    <w:lsdException w:name="Grid Table 6 Colorful Accent 3" w:uiPriority="51"/>
-    <w:lsdException w:name="Grid Table 7 Colorful Accent 3" w:uiPriority="52"/>
-    <w:lsdException w:name="Grid Table 1 Light Accent 4" w:uiPriority="46"/>
-    <w:lsdException w:name="Grid Table 2 Accent 4" w:uiPriority="47"/>
-    <w:lsdException w:name="Grid Table 3 Accent 4" w:uiPriority="48"/>
-    <w:lsdException w:name="Grid Table 4 Accent 4" w:uiPriority="49"/>
-    <w:lsdException w:name="Grid Table 5 Dark Accent 4" w:uiPriority="50"/>
-    <w:lsdException w:name="Grid Table 6 Colorful Accent 4" w:uiPriority="51"/>
-    <w:lsdException w:name="Grid Table 7 Colorful Accent 4" w:uiPriority="52"/>
-    <w:lsdException w:name="Grid Table 1 Light Accent 5" w:uiPriority="46"/>
-    <w:lsdException w:name="Grid Table 2 Accent 5" w:uiPriority="47"/>
-    <w:lsdException w:name="Grid Table 3 Accent 5" w:uiPriority="48"/>
-    <w:lsdException w:name="Grid Table 4 Accent 5" w:uiPriority="49"/>
-    <w:lsdException w:name="Grid Table 5 Dark Accent 5" w:uiPriority="50"/>
-    <w:lsdException w:name="Grid Table 6 Colorful Accent 5" w:uiPriority="51"/>
-    <w:lsdException w:name="Grid Table 7 Colorful Accent 5" w:uiPriority="52"/>
-    <w:lsdException w:name="Grid Table 1 Light Accent 6" w:uiPriority="46"/>
-    <w:lsdException w:name="Grid Table 2 Accent 6" w:uiPriority="47"/>
-    <w:lsdException w:name="Grid Table 3 Accent 6" w:uiPriority="48"/>
-    <w:lsdException w:name="Grid Table 4 Accent 6" w:uiPriority="49"/>
-    <w:lsdException w:name="Grid Table 5 Dark Accent 6" w:uiPriority="50"/>
-    <w:lsdException w:name="Grid Table 6 Colorful Accent 6" w:uiPriority="51"/>
-    <w:lsdException w:name="Grid Table 7 Colorful Accent 6" w:uiPriority="52"/>
-    <w:lsdException w:name="List Table 1 Light" w:uiPriority="46"/>
-    <w:lsdException w:name="List Table 2" w:uiPriority="47"/>
-    <w:lsdException w:name="List Table 3" w:uiPriority="48"/>
-    <w:lsdException w:name="List Table 4" w:uiPriority="49"/>
-    <w:lsdException w:name="List Table 5 Dark" w:uiPriority="50"/>
-    <w:lsdException w:name="List Table 6 Colorful" w:uiPriority="51"/>
-    <w:lsdException w:name="List Table 7 Colorful" w:uiPriority="52"/>
-    <w:lsdException w:name="List Table 1 Light Accent 1" w:uiPriority="46"/>
-    <w:lsdException w:name="List Table 2 Accent 1" w:uiPriority="47"/>
-    <w:lsdException w:name="List Table 3 Accent 1" w:uiPriority="48"/>
-    <w:lsdException w:name="List Table 4 Accent 1" w:uiPriority="49"/>
-    <w:lsdException w:name="List Table 5 Dark Accent 1" w:uiPriority="50"/>
-    <w:lsdException w:name="List Table 6 Colorful Accent 1" w:uiPriority="51"/>
-    <w:lsdException w:name="List Table 7 Colorful Accent 1" w:uiPriority="52"/>
-    <w:lsdException w:name="List Table 1 Light Accent 2" w:uiPriority="46"/>
-    <w:lsdException w:name="List Table 2 Accent 2" w:uiPriority="47"/>
-    <w:lsdException w:name="List Table 3 Accent 2" w:uiPriority="48"/>
-    <w:lsdException w:name="List Table 4 Accent 2" w:uiPriority="49"/>
-    <w:lsdException w:name="List Table 5 Dark Accent 2" w:uiPriority="50"/>
-    <w:lsdException w:name="List Table 6 Colorful Accent 2" w:uiPriority="51"/>
-    <w:lsdException w:name="List Table 7 Colorful Accent 2" w:uiPriority="52"/>
-    <w:lsdException w:name="List Table 1 Light Accent 3" w:uiPriority="46"/>
-    <w:lsdException w:name="List Table 2 Accent 3" w:uiPriority="47"/>
-    <w:lsdException w:name="List Table 3 Accent 3" w:uiPriority="48"/>
-    <w:lsdException w:name="List Table 4 Accent 3" w:uiPriority="49"/>
-    <w:lsdException w:name="List Table 5 Dark Accent 3" w:uiPriority="50"/>
-    <w:lsdException w:name="List Table 6 Colorful Accent 3" w:uiPriority="51"/>
-    <w:lsdException w:name="List Table 7 Colorful Accent 3" w:uiPriority="52"/>
-    <w:lsdException w:name="List Table 1 Light Accent 4" w:uiPriority="46"/>
-    <w:lsdException w:name="List Table 2 Accent 4" w:uiPriority="47"/>
-    <w:lsdException w:name="List Table 3 Accent 4" w:uiPriority="48"/>
-    <w:lsdException w:name="List Table 4 Accent 4" w:uiPriority="49"/>
-    <w:lsdException w:name="List Table 5 Dark Accent 4" w:uiPriority="50"/>
-    <w:lsdException w:name="List Table 6 Colorful Accent 4" w:uiPriority="51"/>
-    <w:lsdException w:name="List Table 7 Colorful Accent 4" w:uiPriority="52"/>
-    <w:lsdException w:name="List Table 1 Light Accent 5" w:uiPriority="46"/>
-    <w:lsdException w:name="List Table 2 Accent 5" w:uiPriority="47"/>
-    <w:lsdException w:name="List Table 3 Accent 5" w:uiPriority="48"/>
-    <w:lsdException w:name="List Table 4 Accent 5" w:uiPriority="49"/>
-    <w:lsdException w:name="List Table 5 Dark Accent 5" w:uiPriority="50"/>
-    <w:lsdException w:name="List Table 6 Colorful Accent 5" w:uiPriority="51"/>
-    <w:lsdException w:name="List Table 7 Colorful Accent 5" w:uiPriority="52"/>
-    <w:lsdException w:name="List Table 1 Light Accent 6" w:uiPriority="46"/>
-    <w:lsdException w:name="List Table 2 Accent 6" w:uiPriority="47"/>
-    <w:lsdException w:name="List Table 3 Accent 6" w:uiPriority="48"/>
-    <w:lsdException w:name="List Table 4 Accent 6" w:uiPriority="49"/>
-    <w:lsdException w:name="List Table 5 Dark Accent 6" w:uiPriority="50"/>
-    <w:lsdException w:name="List Table 6 Colorful Accent 6" w:uiPriority="51"/>
-    <w:lsdException w:name="List Table 7 Colorful Accent 6" w:uiPriority="52"/>
+  <w:latentStyles w:defLockedState="0" w:defUIPriority="99" w:defSemiHidden="1" w:defUnhideWhenUsed="1" w:defQFormat="0" w:count="267">
+    <w:lsdException w:name="Normal" w:semiHidden="0" w:uiPriority="0" w:unhideWhenUsed="0" w:qFormat="1"/>
+    <w:lsdException w:name="heading 1" w:semiHidden="0" w:uiPriority="9" w:unhideWhenUsed="0" w:qFormat="1"/>
+    <w:lsdException w:name="heading 2" w:uiPriority="9" w:qFormat="1"/>
+    <w:lsdException w:name="heading 3" w:uiPriority="9" w:qFormat="1"/>
+    <w:lsdException w:name="heading 4" w:uiPriority="9" w:qFormat="1"/>
+    <w:lsdException w:name="heading 5" w:uiPriority="9" w:qFormat="1"/>
+    <w:lsdException w:name="heading 6" w:uiPriority="9" w:qFormat="1"/>
+    <w:lsdException w:name="heading 7" w:uiPriority="9" w:qFormat="1"/>
+    <w:lsdException w:name="heading 8" w:uiPriority="9" w:qFormat="1"/>
+    <w:lsdException w:name="heading 9" w:uiPriority="9" w:qFormat="1"/>
+    <w:lsdException w:name="toc 1" w:uiPriority="39"/>
+    <w:lsdException w:name="toc 2" w:uiPriority="39"/>
+    <w:lsdException w:name="toc 3" w:uiPriority="39"/>
+    <w:lsdException w:name="toc 4" w:uiPriority="39"/>
+    <w:lsdException w:name="toc 5" w:uiPriority="39"/>
+    <w:lsdException w:name="toc 6" w:uiPriority="39"/>
+    <w:lsdException w:name="toc 7" w:uiPriority="39"/>
+    <w:lsdException w:name="toc 8" w:uiPriority="39"/>
+    <w:lsdException w:name="toc 9" w:uiPriority="39"/>
+    <w:lsdException w:name="caption" w:uiPriority="35" w:qFormat="1"/>
+    <w:lsdException w:name="Title" w:semiHidden="0" w:uiPriority="10" w:unhideWhenUsed="0" w:qFormat="1"/>
+    <w:lsdException w:name="Default Paragraph Font" w:uiPriority="1"/>
+    <w:lsdException w:name="Subtitle" w:semiHidden="0" w:uiPriority="11" w:unhideWhenUsed="0" w:qFormat="1"/>
+    <w:lsdException w:name="Strong" w:semiHidden="0" w:uiPriority="22" w:unhideWhenUsed="0" w:qFormat="1"/>
+    <w:lsdException w:name="Emphasis" w:semiHidden="0" w:uiPriority="20" w:unhideWhenUsed="0" w:qFormat="1"/>
+    <w:lsdException w:name="Table Grid" w:semiHidden="0" w:uiPriority="39" w:unhideWhenUsed="0"/>
+    <w:lsdException w:name="Placeholder Text" w:unhideWhenUsed="0"/>
+    <w:lsdException w:name="No Spacing" w:semiHidden="0" w:uiPriority="1" w:unhideWhenUsed="0" w:qFormat="1"/>
+    <w:lsdException w:name="Light Shading" w:semiHidden="0" w:uiPriority="60" w:unhideWhenUsed="0"/>
+    <w:lsdException w:name="Light List" w:semiHidden="0" w:uiPriority="61" w:unhideWhenUsed="0"/>
+    <w:lsdException w:name="Light Grid" w:semiHidden="0" w:uiPriority="62" w:unhideWhenUsed="0"/>
+    <w:lsdException w:name="Medium Shading 1" w:semiHidden="0" w:uiPriority="63" w:unhideWhenUsed="0"/>
+    <w:lsdException w:name="Medium Shading 2" w:semiHidden="0" w:uiPriority="64" w:unhideWhenUsed="0"/>
+    <w:lsdException w:name="Medium List 1" w:semiHidden="0" w:uiPriority="65" w:unhideWhenUsed="0"/>
+    <w:lsdException w:name="Medium List 2" w:semiHidden="0" w:uiPriority="66" w:unhideWhenUsed="0"/>
+    <w:lsdException w:name="Medium Grid 1" w:semiHidden="0" w:uiPriority="67" w:unhideWhenUsed="0"/>
+    <w:lsdException w:name="Medium Grid 2" w:semiHidden="0" w:uiPriority="68" w:unhideWhenUsed="0"/>
+    <w:lsdException w:name="Medium Grid 3" w:semiHidden="0" w:uiPriority="69" w:unhideWhenUsed="0"/>
+    <w:lsdException w:name="Dark List" w:semiHidden="0" w:uiPriority="70" w:unhideWhenUsed="0"/>
+    <w:lsdException w:name="Colorful Shading" w:semiHidden="0" w:uiPriority="71" w:unhideWhenUsed="0"/>
+    <w:lsdException w:name="Colorful List" w:semiHidden="0" w:uiPriority="72" w:unhideWhenUsed="0"/>
+    <w:lsdException w:name="Colorful Grid" w:semiHidden="0" w:uiPriority="73" w:unhideWhenUsed="0"/>
+    <w:lsdException w:name="Light Shading Accent 1" w:semiHidden="0" w:uiPriority="60" w:unhideWhenUsed="0"/>
+    <w:lsdException w:name="Light List Accent 1" w:semiHidden="0" w:uiPriority="61" w:unhideWhenUsed="0"/>
+    <w:lsdException w:name="Light Grid Accent 1" w:semiHidden="0" w:uiPriority="62" w:unhideWhenUsed="0"/>
+    <w:lsdException w:name="Medium Shading 1 Accent 1" w:semiHidden="0" w:uiPriority="63" w:unhideWhenUsed="0"/>
+    <w:lsdException w:name="Medium Shading 2 Accent 1" w:semiHidden="0" w:uiPriority="64" w:unhideWhenUsed="0"/>
+    <w:lsdException w:name="Medium List 1 Accent 1" w:semiHidden="0" w:uiPriority="65" w:unhideWhenUsed="0"/>
+    <w:lsdException w:name="Revision" w:unhideWhenUsed="0"/>
+    <w:lsdException w:name="List Paragraph" w:semiHidden="0" w:uiPriority="34" w:unhideWhenUsed="0" w:qFormat="1"/>
+    <w:lsdException w:name="Quote" w:semiHidden="0" w:uiPriority="29" w:unhideWhenUsed="0" w:qFormat="1"/>
+    <w:lsdException w:name="Intense Quote" w:semiHidden="0" w:uiPriority="30" w:unhideWhenUsed="0" w:qFormat="1"/>
+    <w:lsdException w:name="Medium List 2 Accent 1" w:semiHidden="0" w:uiPriority="66" w:unhideWhenUsed="0"/>
+    <w:lsdException w:name="Medium Grid 1 Accent 1" w:semiHidden="0" w:uiPriority="67" w:unhideWhenUsed="0"/>
+    <w:lsdException w:name="Medium Grid 2 Accent 1" w:semiHidden="0" w:uiPriority="68" w:unhideWhenUsed="0"/>
+    <w:lsdException w:name="Medium Grid 3 Accent 1" w:semiHidden="0" w:uiPriority="69" w:unhideWhenUsed="0"/>
+    <w:lsdException w:name="Dark List Accent 1" w:semiHidden="0" w:uiPriority="70" w:unhideWhenUsed="0"/>
+    <w:lsdException w:name="Colorful Shading Accent 1" w:semiHidden="0" w:uiPriority="71" w:unhideWhenUsed="0"/>
+    <w:lsdException w:name="Colorful List Accent 1" w:semiHidden="0" w:uiPriority="72" w:unhideWhenUsed="0"/>
+    <w:lsdException w:name="Colorful Grid Accent 1" w:semiHidden="0" w:uiPriority="73" w:unhideWhenUsed="0"/>
+    <w:lsdException w:name="Light Shading Accent 2" w:semiHidden="0" w:uiPriority="60" w:unhideWhenUsed="0"/>
+    <w:lsdException w:name="Light List Accent 2" w:semiHidden="0" w:uiPriority="61" w:unhideWhenUsed="0"/>
+    <w:lsdException w:name="Light Grid Accent 2" w:semiHidden="0" w:uiPriority="62" w:unhideWhenUsed="0"/>
+    <w:lsdException w:name="Medium Shading 1 Accent 2" w:semiHidden="0" w:uiPriority="63" w:unhideWhenUsed="0"/>
+    <w:lsdException w:name="Medium Shading 2 Accent 2" w:semiHidden="0" w:uiPriority="64" w:unhideWhenUsed="0"/>
+    <w:lsdException w:name="Medium List 1 Accent 2" w:semiHidden="0" w:uiPriority="65" w:unhideWhenUsed="0"/>
+    <w:lsdException w:name="Medium List 2 Accent 2" w:semiHidden="0" w:uiPriority="66" w:unhideWhenUsed="0"/>
+    <w:lsdException w:name="Medium Grid 1 Accent 2" w:semiHidden="0" w:uiPriority="67" w:unhideWhenUsed="0"/>
+    <w:lsdException w:name="Medium Grid 2 Accent 2" w:semiHidden="0" w:uiPriority="68" w:unhideWhenUsed="0"/>
+    <w:lsdException w:name="Medium Grid 3 Accent 2" w:semiHidden="0" w:uiPriority="69" w:unhideWhenUsed="0"/>
+    <w:lsdException w:name="Dark List Accent 2" w:semiHidden="0" w:uiPriority="70" w:unhideWhenUsed="0"/>
+    <w:lsdException w:name="Colorful Shading Accent 2" w:semiHidden="0" w:uiPriority="71" w:unhideWhenUsed="0"/>
+    <w:lsdException w:name="Colorful List Accent 2" w:semiHidden="0" w:uiPriority="72" w:unhideWhenUsed="0"/>
+    <w:lsdException w:name="Colorful Grid Accent 2" w:semiHidden="0" w:uiPriority="73" w:unhideWhenUsed="0"/>
+    <w:lsdException w:name="Light Shading Accent 3" w:semiHidden="0" w:uiPriority="60" w:unhideWhenUsed="0"/>
+    <w:lsdException w:name="Light List Accent 3" w:semiHidden="0" w:uiPriority="61" w:unhideWhenUsed="0"/>
+    <w:lsdException w:name="Light Grid Accent 3" w:semiHidden="0" w:uiPriority="62" w:unhideWhenUsed="0"/>
+    <w:lsdException w:name="Medium Shading 1 Accent 3" w:semiHidden="0" w:uiPriority="63" w:unhideWhenUsed="0"/>
+    <w:lsdException w:name="Medium Shading 2 Accent 3" w:semiHidden="0" w:uiPriority="64" w:unhideWhenUsed="0"/>
+    <w:lsdException w:name="Medium List 1 Accent 3" w:semiHidden="0" w:uiPriority="65" w:unhideWhenUsed="0"/>
+    <w:lsdException w:name="Medium List 2 Accent 3" w:semiHidden="0" w:uiPriority="66" w:unhideWhenUsed="0"/>
+    <w:lsdException w:name="Medium Grid 1 Accent 3" w:semiHidden="0" w:uiPriority="67" w:unhideWhenUsed="0"/>
+    <w:lsdException w:name="Medium Grid 2 Accent 3" w:semiHidden="0" w:uiPriority="68" w:unhideWhenUsed="0"/>
+    <w:lsdException w:name="Medium Grid 3 Accent 3" w:semiHidden="0" w:uiPriority="69" w:unhideWhenUsed="0"/>
+    <w:lsdException w:name="Dark List Accent 3" w:semiHidden="0" w:uiPriority="70" w:unhideWhenUsed="0"/>
+    <w:lsdException w:name="Colorful Shading Accent 3" w:semiHidden="0" w:uiPriority="71" w:unhideWhenUsed="0"/>
+    <w:lsdException w:name="Colorful List Accent 3" w:semiHidden="0" w:uiPriority="72" w:unhideWhenUsed="0"/>
+    <w:lsdException w:name="Colorful Grid Accent 3" w:semiHidden="0" w:uiPriority="73" w:unhideWhenUsed="0"/>
+    <w:lsdException w:name="Light Shading Accent 4" w:semiHidden="0" w:uiPriority="60" w:unhideWhenUsed="0"/>
+    <w:lsdException w:name="Light List Accent 4" w:semiHidden="0" w:uiPriority="61" w:unhideWhenUsed="0"/>
+    <w:lsdException w:name="Light Grid Accent 4" w:semiHidden="0" w:uiPriority="62" w:unhideWhenUsed="0"/>
+    <w:lsdException w:name="Medium Shading 1 Accent 4" w:semiHidden="0" w:uiPriority="63" w:unhideWhenUsed="0"/>
+    <w:lsdException w:name="Medium Shading 2 Accent 4" w:semiHidden="0" w:uiPriority="64" w:unhideWhenUsed="0"/>
+    <w:lsdException w:name="Medium List 1 Accent 4" w:semiHidden="0" w:uiPriority="65" w:unhideWhenUsed="0"/>
+    <w:lsdException w:name="Medium List 2 Accent 4" w:semiHidden="0" w:uiPriority="66" w:unhideWhenUsed="0"/>
+    <w:lsdException w:name="Medium Grid 1 Accent 4" w:semiHidden="0" w:uiPriority="67" w:unhideWhenUsed="0"/>
+    <w:lsdException w:name="Medium Grid 2 Accent 4" w:semiHidden="0" w:uiPriority="68" w:unhideWhenUsed="0"/>
+    <w:lsdException w:name="Medium Grid 3 Accent 4" w:semiHidden="0" w:uiPriority="69" w:unhideWhenUsed="0"/>
+    <w:lsdException w:name="Dark List Accent 4" w:semiHidden="0" w:uiPriority="70" w:unhideWhenUsed="0"/>
+    <w:lsdException w:name="Colorful Shading Accent 4" w:semiHidden="0" w:uiPriority="71" w:unhideWhenUsed="0"/>
+    <w:lsdException w:name="Colorful List Accent 4" w:semiHidden="0" w:uiPriority="72" w:unhideWhenUsed="0"/>
+    <w:lsdException w:name="Colorful Grid Accent 4" w:semiHidden="0" w:uiPriority="73" w:unhideWhenUsed="0"/>
+    <w:lsdException w:name="Light Shading Accent 5" w:semiHidden="0" w:uiPriority="60" w:unhideWhenUsed="0"/>
+    <w:lsdException w:name="Light List Accent 5" w:semiHidden="0" w:uiPriority="61" w:unhideWhenUsed="0"/>
+    <w:lsdException w:name="Light Grid Accent 5" w:semiHidden="0" w:uiPriority="62" w:unhideWhenUsed="0"/>
+    <w:lsdException w:name="Medium Shading 1 Accent 5" w:semiHidden="0" w:uiPriority="63" w:unhideWhenUsed="0"/>
+    <w:lsdException w:name="Medium Shading 2 Accent 5" w:semiHidden="0" w:uiPriority="64" w:unhideWhenUsed="0"/>
+    <w:lsdException w:name="Medium List 1 Accent 5" w:semiHidden="0" w:uiPriority="65" w:unhideWhenUsed="0"/>
+    <w:lsdException w:name="Medium List 2 Accent 5" w:semiHidden="0" w:uiPriority="66" w:unhideWhenUsed="0"/>
+    <w:lsdException w:name="Medium Grid 1 Accent 5" w:semiHidden="0" w:uiPriority="67" w:unhideWhenUsed="0"/>
+    <w:lsdException w:name="Medium Grid 2 Accent 5" w:semiHidden="0" w:uiPriority="68" w:unhideWhenUsed="0"/>
+    <w:lsdException w:name="Medium Grid 3 Accent 5" w:semiHidden="0" w:uiPriority="69" w:unhideWhenUsed="0"/>
+    <w:lsdException w:name="Dark List Accent 5" w:semiHidden="0" w:uiPriority="70" w:unhideWhenUsed="0"/>
+    <w:lsdException w:name="Colorful Shading Accent 5" w:semiHidden="0" w:uiPriority="71" w:unhideWhenUsed="0"/>
+    <w:lsdException w:name="Colorful List Accent 5" w:semiHidden="0" w:uiPriority="72" w:unhideWhenUsed="0"/>
+    <w:lsdException w:name="Colorful Grid Accent 5" w:semiHidden="0" w:uiPriority="73" w:unhideWhenUsed="0"/>
+    <w:lsdException w:name="Light Shading Accent 6" w:semiHidden="0" w:uiPriority="60" w:unhideWhenUsed="0"/>
+    <w:lsdException w:name="Light List Accent 6" w:semiHidden="0" w:uiPriority="61" w:unhideWhenUsed="0"/>
+    <w:lsdException w:name="Light Grid Accent 6" w:semiHidden="0" w:uiPriority="62" w:unhideWhenUsed="0"/>
+    <w:lsdException w:name="Medium Shading 1 Accent 6" w:semiHidden="0" w:uiPriority="63" w:unhideWhenUsed="0"/>
+    <w:lsdException w:name="Medium Shading 2 Accent 6" w:semiHidden="0" w:uiPriority="64" w:unhideWhenUsed="0"/>
+    <w:lsdException w:name="Medium List 1 Accent 6" w:semiHidden="0" w:uiPriority="65" w:unhideWhenUsed="0"/>
+    <w:lsdException w:name="Medium List 2 Accent 6" w:semiHidden="0" w:uiPriority="66" w:unhideWhenUsed="0"/>
+    <w:lsdException w:name="Medium Grid 1 Accent 6" w:semiHidden="0" w:uiPriority="67" w:unhideWhenUsed="0"/>
+    <w:lsdException w:name="Medium Grid 2 Accent 6" w:semiHidden="0" w:uiPriority="68" w:unhideWhenUsed="0"/>
+    <w:lsdException w:name="Medium Grid 3 Accent 6" w:semiHidden="0" w:uiPriority="69" w:unhideWhenUsed="0"/>
+    <w:lsdException w:name="Dark List Accent 6" w:semiHidden="0" w:uiPriority="70" w:unhideWhenUsed="0"/>
+    <w:lsdException w:name="Colorful Shading Accent 6" w:semiHidden="0" w:uiPriority="71" w:unhideWhenUsed="0"/>
+    <w:lsdException w:name="Colorful List Accent 6" w:semiHidden="0" w:uiPriority="72" w:unhideWhenUsed="0"/>
+    <w:lsdException w:name="Colorful Grid Accent 6" w:semiHidden="0" w:uiPriority="73" w:unhideWhenUsed="0"/>
+    <w:lsdException w:name="Subtle Emphasis" w:semiHidden="0" w:uiPriority="19" w:unhideWhenUsed="0" w:qFormat="1"/>
+    <w:lsdException w:name="Intense Emphasis" w:semiHidden="0" w:uiPriority="21" w:unhideWhenUsed="0" w:qFormat="1"/>
+    <w:lsdException w:name="Subtle Reference" w:semiHidden="0" w:uiPriority="31" w:unhideWhenUsed="0" w:qFormat="1"/>
+    <w:lsdException w:name="Intense Reference" w:semiHidden="0" w:uiPriority="32" w:unhideWhenUsed="0" w:qFormat="1"/>
+    <w:lsdException w:name="Book Title" w:semiHidden="0" w:uiPriority="33" w:unhideWhenUsed="0" w:qFormat="1"/>
+    <w:lsdException w:name="Bibliography" w:uiPriority="37"/>
+    <w:lsdException w:name="TOC Heading" w:uiPriority="39" w:qFormat="1"/>
   </w:latentStyles>
   <w:style w:type="paragraph" w:default="1" w:styleId="Normal">
     <w:name w:val="Normal"/>
     <w:qFormat/>
+    <w:rsid w:val="0069298C"/>
   </w:style>
   <w:style w:type="character" w:default="1" w:styleId="DefaultParagraphFont">
     <w:name w:val="Default Paragraph Font"/>
@@ -3173,6 +2938,7 @@
     <w:uiPriority w:val="99"/>
     <w:semiHidden/>
     <w:unhideWhenUsed/>
+    <w:qFormat/>
     <w:tblPr>
       <w:tblInd w:w="0" w:type="dxa"/>
       <w:tblCellMar>
@@ -3198,6 +2964,7 @@
       <w:spacing w:after="0" w:line="240" w:lineRule="auto"/>
     </w:pPr>
     <w:tblPr>
+      <w:tblInd w:w="0" w:type="dxa"/>
       <w:tblBorders>
         <w:top w:val="single" w:sz="4" w:space="0" w:color="auto"/>
         <w:left w:val="single" w:sz="4" w:space="0" w:color="auto"/>
@@ -3206,9 +2973,15 @@
         <w:insideH w:val="single" w:sz="4" w:space="0" w:color="auto"/>
         <w:insideV w:val="single" w:sz="4" w:space="0" w:color="auto"/>
       </w:tblBorders>
+      <w:tblCellMar>
+        <w:top w:w="0" w:type="dxa"/>
+        <w:left w:w="108" w:type="dxa"/>
+        <w:bottom w:w="0" w:type="dxa"/>
+        <w:right w:w="108" w:type="dxa"/>
+      </w:tblCellMar>
     </w:tblPr>
   </w:style>
-  <w:style w:type="table" w:styleId="PlainTable1">
+  <w:style w:type="table" w:customStyle="1" w:styleId="PlainTable1">
     <w:name w:val="Plain Table 1"/>
     <w:basedOn w:val="TableNormal"/>
     <w:uiPriority w:val="41"/>
@@ -3219,6 +2992,7 @@
     <w:tblPr>
       <w:tblStyleRowBandSize w:val="1"/>
       <w:tblStyleColBandSize w:val="1"/>
+      <w:tblInd w:w="0" w:type="dxa"/>
       <w:tblBorders>
         <w:top w:val="single" w:sz="4" w:space="0" w:color="BFBFBF" w:themeColor="background1" w:themeShade="BF"/>
         <w:left w:val="single" w:sz="4" w:space="0" w:color="BFBFBF" w:themeColor="background1" w:themeShade="BF"/>
@@ -3227,6 +3001,12 @@
         <w:insideH w:val="single" w:sz="4" w:space="0" w:color="BFBFBF" w:themeColor="background1" w:themeShade="BF"/>
         <w:insideV w:val="single" w:sz="4" w:space="0" w:color="BFBFBF" w:themeColor="background1" w:themeShade="BF"/>
       </w:tblBorders>
+      <w:tblCellMar>
+        <w:top w:w="0" w:type="dxa"/>
+        <w:left w:w="108" w:type="dxa"/>
+        <w:bottom w:w="0" w:type="dxa"/>
+        <w:right w:w="108" w:type="dxa"/>
+      </w:tblCellMar>
     </w:tblPr>
     <w:tblStylePr w:type="firstRow">
       <w:rPr>
@@ -3282,7 +3062,7 @@
       <w:contextualSpacing/>
     </w:pPr>
   </w:style>
-  <w:style w:type="table" w:styleId="ListTable3-Accent5">
+  <w:style w:type="table" w:customStyle="1" w:styleId="ListTable3Accent5">
     <w:name w:val="List Table 3 Accent 5"/>
     <w:basedOn w:val="TableNormal"/>
     <w:uiPriority w:val="48"/>
@@ -3293,12 +3073,19 @@
     <w:tblPr>
       <w:tblStyleRowBandSize w:val="1"/>
       <w:tblStyleColBandSize w:val="1"/>
+      <w:tblInd w:w="0" w:type="dxa"/>
       <w:tblBorders>
         <w:top w:val="single" w:sz="4" w:space="0" w:color="5B9BD5" w:themeColor="accent5"/>
         <w:left w:val="single" w:sz="4" w:space="0" w:color="5B9BD5" w:themeColor="accent5"/>
         <w:bottom w:val="single" w:sz="4" w:space="0" w:color="5B9BD5" w:themeColor="accent5"/>
         <w:right w:val="single" w:sz="4" w:space="0" w:color="5B9BD5" w:themeColor="accent5"/>
       </w:tblBorders>
+      <w:tblCellMar>
+        <w:top w:w="0" w:type="dxa"/>
+        <w:left w:w="108" w:type="dxa"/>
+        <w:bottom w:w="0" w:type="dxa"/>
+        <w:right w:w="108" w:type="dxa"/>
+      </w:tblCellMar>
     </w:tblPr>
     <w:tblStylePr w:type="firstRow">
       <w:rPr>
@@ -3452,7 +3239,7 @@
     </a:clrScheme>
     <a:fontScheme name="Office">
       <a:majorFont>
-        <a:latin typeface="Calibri Light" panose="020F0302020204030204"/>
+        <a:latin typeface="Calibri Light"/>
         <a:ea typeface=""/>
         <a:cs typeface=""/>
         <a:font script="Jpan" typeface="ＭＳ ゴシック"/>
@@ -3487,7 +3274,7 @@
         <a:font script="Geor" typeface="Sylfaen"/>
       </a:majorFont>
       <a:minorFont>
-        <a:latin typeface="Calibri" panose="020F0502020204030204"/>
+        <a:latin typeface="Calibri"/>
         <a:ea typeface=""/>
         <a:cs typeface=""/>
         <a:font script="Jpan" typeface="ＭＳ 明朝"/>
@@ -3664,7 +3451,7 @@
   <a:extraClrSchemeLst/>
   <a:extLst>
     <a:ext uri="{05A4C25C-085E-4340-85A3-A5531E510DB2}">
-      <thm15:themeFamily xmlns:thm15="http://schemas.microsoft.com/office/thememl/2012/main" name="Office Theme" id="{62F939B6-93AF-4DB8-9C6B-D6C7DFDC589F}" vid="{4A3C46E8-61CC-4603-A589-7422A47A8E4A}"/>
+      <thm15:themeFamily xmlns:thm15="http://schemas.microsoft.com/office/thememl/2012/main" xmlns="" name="Office Theme" id="{62F939B6-93AF-4DB8-9C6B-D6C7DFDC589F}" vid="{4A3C46E8-61CC-4603-A589-7422A47A8E4A}"/>
     </a:ext>
   </a:extLst>
 </a:theme>
@@ -3675,7 +3462,7 @@
 </file>
 
 <file path=customXml/itemProps1.xml><?xml version="1.0" encoding="utf-8"?>
-<ds:datastoreItem xmlns:ds="http://schemas.openxmlformats.org/officeDocument/2006/customXml" ds:itemID="{4C36845D-99BA-42C5-B568-119150568E64}">
+<ds:datastoreItem xmlns:ds="http://schemas.openxmlformats.org/officeDocument/2006/customXml" ds:itemID="{A83C0BCF-93F0-4D67-8DC5-2E87CB3816DE}">
   <ds:schemaRefs>
     <ds:schemaRef ds:uri="http://schemas.openxmlformats.org/officeDocument/2006/bibliography"/>
   </ds:schemaRefs>

</xml_diff>

<commit_message>
Riorganizzato il database e aggiunta la classe Media.
</commit_message>
<xml_diff>
--- a/documenti/Ingegneria del Software - Release 1 - CASI D'USO.docx
+++ b/documenti/Ingegneria del Software - Release 1 - CASI D'USO.docx
@@ -1,12 +1,12 @@
 
 <file path=word/document.xml><?xml version="1.0" encoding="utf-8"?>
-<w:document xmlns:ve="http://schemas.openxmlformats.org/markup-compatibility/2006" xmlns:o="urn:schemas-microsoft-com:office:office" xmlns:r="http://schemas.openxmlformats.org/officeDocument/2006/relationships" xmlns:m="http://schemas.openxmlformats.org/officeDocument/2006/math" xmlns:v="urn:schemas-microsoft-com:vml" xmlns:wp="http://schemas.openxmlformats.org/drawingml/2006/wordprocessingDrawing" xmlns:w10="urn:schemas-microsoft-com:office:word" xmlns:w="http://schemas.openxmlformats.org/wordprocessingml/2006/main" xmlns:wne="http://schemas.microsoft.com/office/word/2006/wordml">
+<w:document xmlns:wpc="http://schemas.microsoft.com/office/word/2010/wordprocessingCanvas" xmlns:cx="http://schemas.microsoft.com/office/drawing/2014/chartex" xmlns:cx1="http://schemas.microsoft.com/office/drawing/2015/9/8/chartex" xmlns:mc="http://schemas.openxmlformats.org/markup-compatibility/2006" xmlns:o="urn:schemas-microsoft-com:office:office" xmlns:r="http://schemas.openxmlformats.org/officeDocument/2006/relationships" xmlns:m="http://schemas.openxmlformats.org/officeDocument/2006/math" xmlns:v="urn:schemas-microsoft-com:vml" xmlns:wp14="http://schemas.microsoft.com/office/word/2010/wordprocessingDrawing" xmlns:wp="http://schemas.openxmlformats.org/drawingml/2006/wordprocessingDrawing" xmlns:w10="urn:schemas-microsoft-com:office:word" xmlns:w="http://schemas.openxmlformats.org/wordprocessingml/2006/main" xmlns:w14="http://schemas.microsoft.com/office/word/2010/wordml" xmlns:w15="http://schemas.microsoft.com/office/word/2012/wordml" xmlns:w16se="http://schemas.microsoft.com/office/word/2015/wordml/symex" xmlns:wpg="http://schemas.microsoft.com/office/word/2010/wordprocessingGroup" xmlns:wpi="http://schemas.microsoft.com/office/word/2010/wordprocessingInk" xmlns:wne="http://schemas.microsoft.com/office/word/2006/wordml" xmlns:wps="http://schemas.microsoft.com/office/word/2010/wordprocessingShape" mc:Ignorable="w14 w15 w16se wp14">
   <w:body>
     <w:tbl>
       <w:tblPr>
-        <w:tblStyle w:val="PlainTable1"/>
+        <w:tblStyle w:val="PlainTable11"/>
         <w:tblW w:w="0" w:type="auto"/>
-        <w:tblLook w:val="04A0"/>
+        <w:tblLook w:val="04A0" w:firstRow="1" w:lastRow="0" w:firstColumn="1" w:lastColumn="0" w:noHBand="0" w:noVBand="1"/>
       </w:tblPr>
       <w:tblGrid>
         <w:gridCol w:w="1413"/>
@@ -14,11 +14,11 @@
       </w:tblGrid>
       <w:tr>
         <w:trPr>
-          <w:cnfStyle w:val="100000000000"/>
+          <w:cnfStyle w:val="100000000000" w:firstRow="1" w:lastRow="0" w:firstColumn="0" w:lastColumn="0" w:oddVBand="0" w:evenVBand="0" w:oddHBand="0" w:evenHBand="0" w:firstRowFirstColumn="0" w:firstRowLastColumn="0" w:lastRowFirstColumn="0" w:lastRowLastColumn="0"/>
         </w:trPr>
         <w:tc>
           <w:tcPr>
-            <w:cnfStyle w:val="001000000000"/>
+            <w:cnfStyle w:val="001000000000" w:firstRow="0" w:lastRow="0" w:firstColumn="1" w:lastColumn="0" w:oddVBand="0" w:evenVBand="0" w:oddHBand="0" w:evenHBand="0" w:firstRowFirstColumn="0" w:firstRowLastColumn="0" w:lastRowFirstColumn="0" w:lastRowLastColumn="0"/>
             <w:tcW w:w="1413" w:type="dxa"/>
           </w:tcPr>
           <w:p>
@@ -41,7 +41,7 @@
           </w:tcPr>
           <w:p>
             <w:pPr>
-              <w:cnfStyle w:val="100000000000"/>
+              <w:cnfStyle w:val="100000000000" w:firstRow="1" w:lastRow="0" w:firstColumn="0" w:lastColumn="0" w:oddVBand="0" w:evenVBand="0" w:oddHBand="0" w:evenHBand="0" w:firstRowFirstColumn="0" w:firstRowLastColumn="0" w:lastRowFirstColumn="0" w:lastRowLastColumn="0"/>
               <w:rPr>
                 <w:b w:val="0"/>
               </w:rPr>
@@ -57,12 +57,12 @@
       </w:tr>
       <w:tr>
         <w:trPr>
-          <w:cnfStyle w:val="000000100000"/>
+          <w:cnfStyle w:val="000000100000" w:firstRow="0" w:lastRow="0" w:firstColumn="0" w:lastColumn="0" w:oddVBand="0" w:evenVBand="0" w:oddHBand="1" w:evenHBand="0" w:firstRowFirstColumn="0" w:firstRowLastColumn="0" w:lastRowFirstColumn="0" w:lastRowLastColumn="0"/>
           <w:trHeight w:val="145"/>
         </w:trPr>
         <w:tc>
           <w:tcPr>
-            <w:cnfStyle w:val="001000000000"/>
+            <w:cnfStyle w:val="001000000000" w:firstRow="0" w:lastRow="0" w:firstColumn="1" w:lastColumn="0" w:oddVBand="0" w:evenVBand="0" w:oddHBand="0" w:evenHBand="0" w:firstRowFirstColumn="0" w:firstRowLastColumn="0" w:lastRowFirstColumn="0" w:lastRowLastColumn="0"/>
             <w:tcW w:w="1413" w:type="dxa"/>
           </w:tcPr>
           <w:p>
@@ -88,7 +88,7 @@
               <w:tabs>
                 <w:tab w:val="left" w:pos="1155"/>
               </w:tabs>
-              <w:cnfStyle w:val="000000100000"/>
+              <w:cnfStyle w:val="000000100000" w:firstRow="0" w:lastRow="0" w:firstColumn="0" w:lastColumn="0" w:oddVBand="0" w:evenVBand="0" w:oddHBand="1" w:evenHBand="0" w:firstRowFirstColumn="0" w:firstRowLastColumn="0" w:lastRowFirstColumn="0" w:lastRowLastColumn="0"/>
             </w:pPr>
             <w:r>
               <w:t>Utente</w:t>
@@ -99,7 +99,7 @@
       <w:tr>
         <w:tc>
           <w:tcPr>
-            <w:cnfStyle w:val="001000000000"/>
+            <w:cnfStyle w:val="001000000000" w:firstRow="0" w:lastRow="0" w:firstColumn="1" w:lastColumn="0" w:oddVBand="0" w:evenVBand="0" w:oddHBand="0" w:evenHBand="0" w:firstRowFirstColumn="0" w:firstRowLastColumn="0" w:lastRowFirstColumn="0" w:lastRowLastColumn="0"/>
             <w:tcW w:w="1413" w:type="dxa"/>
           </w:tcPr>
           <w:p>
@@ -123,7 +123,7 @@
           <w:p>
             <w:pPr>
               <w:ind w:left="45"/>
-              <w:cnfStyle w:val="000000000000"/>
+              <w:cnfStyle w:val="000000000000" w:firstRow="0" w:lastRow="0" w:firstColumn="0" w:lastColumn="0" w:oddVBand="0" w:evenVBand="0" w:oddHBand="0" w:evenHBand="0" w:firstRowFirstColumn="0" w:firstRowLastColumn="0" w:lastRowFirstColumn="0" w:lastRowLastColumn="0"/>
             </w:pPr>
             <w:r>
               <w:t xml:space="preserve">1. </w:t>
@@ -150,7 +150,7 @@
           <w:p>
             <w:pPr>
               <w:ind w:left="45"/>
-              <w:cnfStyle w:val="000000000000"/>
+              <w:cnfStyle w:val="000000000000" w:firstRow="0" w:lastRow="0" w:firstColumn="0" w:lastColumn="0" w:oddVBand="0" w:evenVBand="0" w:oddHBand="0" w:evenHBand="0" w:firstRowFirstColumn="0" w:firstRowLastColumn="0" w:lastRowFirstColumn="0" w:lastRowLastColumn="0"/>
             </w:pPr>
             <w:r>
               <w:t xml:space="preserve">2. </w:t>
@@ -162,7 +162,7 @@
           <w:p>
             <w:pPr>
               <w:ind w:left="45"/>
-              <w:cnfStyle w:val="000000000000"/>
+              <w:cnfStyle w:val="000000000000" w:firstRow="0" w:lastRow="0" w:firstColumn="0" w:lastColumn="0" w:oddVBand="0" w:evenVBand="0" w:oddHBand="0" w:evenHBand="0" w:firstRowFirstColumn="0" w:firstRowLastColumn="0" w:lastRowFirstColumn="0" w:lastRowLastColumn="0"/>
             </w:pPr>
             <w:r>
               <w:t xml:space="preserve">3. </w:t>
@@ -180,7 +180,7 @@
           <w:p>
             <w:pPr>
               <w:ind w:left="45"/>
-              <w:cnfStyle w:val="000000000000"/>
+              <w:cnfStyle w:val="000000000000" w:firstRow="0" w:lastRow="0" w:firstColumn="0" w:lastColumn="0" w:oddVBand="0" w:evenVBand="0" w:oddHBand="0" w:evenHBand="0" w:firstRowFirstColumn="0" w:firstRowLastColumn="0" w:lastRowFirstColumn="0" w:lastRowLastColumn="0"/>
             </w:pPr>
             <w:r>
               <w:t xml:space="preserve">4. </w:t>
@@ -192,7 +192,7 @@
           <w:p>
             <w:pPr>
               <w:ind w:left="45"/>
-              <w:cnfStyle w:val="000000000000"/>
+              <w:cnfStyle w:val="000000000000" w:firstRow="0" w:lastRow="0" w:firstColumn="0" w:lastColumn="0" w:oddVBand="0" w:evenVBand="0" w:oddHBand="0" w:evenHBand="0" w:firstRowFirstColumn="0" w:firstRowLastColumn="0" w:lastRowFirstColumn="0" w:lastRowLastColumn="0"/>
             </w:pPr>
             <w:r>
               <w:t xml:space="preserve">5. </w:t>
@@ -207,7 +207,7 @@
           <w:p>
             <w:pPr>
               <w:ind w:left="45"/>
-              <w:cnfStyle w:val="000000000000"/>
+              <w:cnfStyle w:val="000000000000" w:firstRow="0" w:lastRow="0" w:firstColumn="0" w:lastColumn="0" w:oddVBand="0" w:evenVBand="0" w:oddHBand="0" w:evenHBand="0" w:firstRowFirstColumn="0" w:firstRowLastColumn="0" w:lastRowFirstColumn="0" w:lastRowLastColumn="0"/>
             </w:pPr>
             <w:r>
               <w:t>6. Il sistema verifica se l’utente è maggiorenne</w:t>
@@ -216,7 +216,7 @@
           <w:p>
             <w:pPr>
               <w:ind w:left="45"/>
-              <w:cnfStyle w:val="000000000000"/>
+              <w:cnfStyle w:val="000000000000" w:firstRow="0" w:lastRow="0" w:firstColumn="0" w:lastColumn="0" w:oddVBand="0" w:evenVBand="0" w:oddHBand="0" w:evenHBand="0" w:firstRowFirstColumn="0" w:firstRowLastColumn="0" w:lastRowFirstColumn="0" w:lastRowLastColumn="0"/>
             </w:pPr>
             <w:r>
               <w:t>7</w:t>
@@ -228,7 +228,7 @@
           <w:p>
             <w:pPr>
               <w:ind w:left="45"/>
-              <w:cnfStyle w:val="000000000000"/>
+              <w:cnfStyle w:val="000000000000" w:firstRow="0" w:lastRow="0" w:firstColumn="0" w:lastColumn="0" w:oddVBand="0" w:evenVBand="0" w:oddHBand="0" w:evenHBand="0" w:firstRowFirstColumn="0" w:firstRowLastColumn="0" w:lastRowFirstColumn="0" w:lastRowLastColumn="0"/>
             </w:pPr>
             <w:r>
               <w:t>8</w:t>
@@ -240,7 +240,7 @@
           <w:p>
             <w:pPr>
               <w:ind w:left="45"/>
-              <w:cnfStyle w:val="000000000000"/>
+              <w:cnfStyle w:val="000000000000" w:firstRow="0" w:lastRow="0" w:firstColumn="0" w:lastColumn="0" w:oddVBand="0" w:evenVBand="0" w:oddHBand="0" w:evenHBand="0" w:firstRowFirstColumn="0" w:firstRowLastColumn="0" w:lastRowFirstColumn="0" w:lastRowLastColumn="0"/>
             </w:pPr>
             <w:r>
               <w:t xml:space="preserve">     </w:t>
@@ -270,7 +270,7 @@
           <w:p>
             <w:pPr>
               <w:ind w:left="45"/>
-              <w:cnfStyle w:val="000000000000"/>
+              <w:cnfStyle w:val="000000000000" w:firstRow="0" w:lastRow="0" w:firstColumn="0" w:lastColumn="0" w:oddVBand="0" w:evenVBand="0" w:oddHBand="0" w:evenHBand="0" w:firstRowFirstColumn="0" w:firstRowLastColumn="0" w:lastRowFirstColumn="0" w:lastRowLastColumn="0"/>
               <w:rPr>
                 <w:b/>
               </w:rPr>
@@ -286,11 +286,11 @@
       </w:tr>
       <w:tr>
         <w:trPr>
-          <w:cnfStyle w:val="000000100000"/>
+          <w:cnfStyle w:val="000000100000" w:firstRow="0" w:lastRow="0" w:firstColumn="0" w:lastColumn="0" w:oddVBand="0" w:evenVBand="0" w:oddHBand="1" w:evenHBand="0" w:firstRowFirstColumn="0" w:firstRowLastColumn="0" w:lastRowFirstColumn="0" w:lastRowLastColumn="0"/>
         </w:trPr>
         <w:tc>
           <w:tcPr>
-            <w:cnfStyle w:val="001000000000"/>
+            <w:cnfStyle w:val="001000000000" w:firstRow="0" w:lastRow="0" w:firstColumn="1" w:lastColumn="0" w:oddVBand="0" w:evenVBand="0" w:oddHBand="0" w:evenHBand="0" w:firstRowFirstColumn="0" w:firstRowLastColumn="0" w:lastRowFirstColumn="0" w:lastRowLastColumn="0"/>
             <w:tcW w:w="1413" w:type="dxa"/>
           </w:tcPr>
           <w:p>
@@ -313,7 +313,7 @@
           </w:tcPr>
           <w:p>
             <w:pPr>
-              <w:cnfStyle w:val="000000100000"/>
+              <w:cnfStyle w:val="000000100000" w:firstRow="0" w:lastRow="0" w:firstColumn="0" w:lastColumn="0" w:oddVBand="0" w:evenVBand="0" w:oddHBand="1" w:evenHBand="0" w:firstRowFirstColumn="0" w:firstRowLastColumn="0" w:lastRowFirstColumn="0" w:lastRowLastColumn="0"/>
             </w:pPr>
             <w:r>
               <w:t>7</w:t>
@@ -345,7 +345,7 @@
           </w:p>
           <w:p>
             <w:pPr>
-              <w:cnfStyle w:val="000000100000"/>
+              <w:cnfStyle w:val="000000100000" w:firstRow="0" w:lastRow="0" w:firstColumn="0" w:lastColumn="0" w:oddVBand="0" w:evenVBand="0" w:oddHBand="1" w:evenHBand="0" w:firstRowFirstColumn="0" w:firstRowLastColumn="0" w:lastRowFirstColumn="0" w:lastRowLastColumn="0"/>
             </w:pPr>
             <w:r>
               <w:t xml:space="preserve">       </w:t>
@@ -359,10 +359,10 @@
           </w:p>
           <w:tbl>
             <w:tblPr>
-              <w:tblStyle w:val="ListTable3Accent5"/>
+              <w:tblStyle w:val="ListTable3-Accent51"/>
               <w:tblW w:w="0" w:type="auto"/>
               <w:tblInd w:w="308" w:type="dxa"/>
-              <w:tblLook w:val="0400"/>
+              <w:tblLook w:val="0400" w:firstRow="0" w:lastRow="0" w:firstColumn="0" w:lastColumn="0" w:noHBand="0" w:noVBand="1"/>
             </w:tblPr>
             <w:tblGrid>
               <w:gridCol w:w="1559"/>
@@ -370,7 +370,7 @@
             </w:tblGrid>
             <w:tr>
               <w:trPr>
-                <w:cnfStyle w:val="000000100000"/>
+                <w:cnfStyle w:val="000000100000" w:firstRow="0" w:lastRow="0" w:firstColumn="0" w:lastColumn="0" w:oddVBand="0" w:evenVBand="0" w:oddHBand="1" w:evenHBand="0" w:firstRowFirstColumn="0" w:firstRowLastColumn="0" w:lastRowFirstColumn="0" w:lastRowLastColumn="0"/>
               </w:trPr>
               <w:tc>
                 <w:tcPr>
@@ -486,7 +486,7 @@
             </w:tr>
             <w:tr>
               <w:trPr>
-                <w:cnfStyle w:val="000000100000"/>
+                <w:cnfStyle w:val="000000100000" w:firstRow="0" w:lastRow="0" w:firstColumn="0" w:lastColumn="0" w:oddVBand="0" w:evenVBand="0" w:oddHBand="1" w:evenHBand="0" w:firstRowFirstColumn="0" w:firstRowLastColumn="0" w:lastRowFirstColumn="0" w:lastRowLastColumn="0"/>
               </w:trPr>
               <w:tc>
                 <w:tcPr>
@@ -561,7 +561,7 @@
           </w:tbl>
           <w:p>
             <w:pPr>
-              <w:cnfStyle w:val="000000100000"/>
+              <w:cnfStyle w:val="000000100000" w:firstRow="0" w:lastRow="0" w:firstColumn="0" w:lastColumn="0" w:oddVBand="0" w:evenVBand="0" w:oddHBand="1" w:evenHBand="0" w:firstRowFirstColumn="0" w:firstRowLastColumn="0" w:lastRowFirstColumn="0" w:lastRowLastColumn="0"/>
               <w:rPr>
                 <w:b/>
               </w:rPr>
@@ -578,7 +578,7 @@
       <w:tr>
         <w:tc>
           <w:tcPr>
-            <w:cnfStyle w:val="001000000000"/>
+            <w:cnfStyle w:val="001000000000" w:firstRow="0" w:lastRow="0" w:firstColumn="1" w:lastColumn="0" w:oddVBand="0" w:evenVBand="0" w:oddHBand="0" w:evenHBand="0" w:firstRowFirstColumn="0" w:firstRowLastColumn="0" w:lastRowFirstColumn="0" w:lastRowLastColumn="0"/>
             <w:tcW w:w="1413" w:type="dxa"/>
           </w:tcPr>
           <w:p>
@@ -601,7 +601,7 @@
           </w:tcPr>
           <w:p>
             <w:pPr>
-              <w:cnfStyle w:val="000000000000"/>
+              <w:cnfStyle w:val="000000000000" w:firstRow="0" w:lastRow="0" w:firstColumn="0" w:lastColumn="0" w:oddVBand="0" w:evenVBand="0" w:oddHBand="0" w:evenHBand="0" w:firstRowFirstColumn="0" w:firstRowLastColumn="0" w:lastRowFirstColumn="0" w:lastRowLastColumn="0"/>
             </w:pPr>
             <w:r>
               <w:t>5</w:t>
@@ -621,7 +621,7 @@
           </w:p>
           <w:p>
             <w:pPr>
-              <w:cnfStyle w:val="000000000000"/>
+              <w:cnfStyle w:val="000000000000" w:firstRow="0" w:lastRow="0" w:firstColumn="0" w:lastColumn="0" w:oddVBand="0" w:evenVBand="0" w:oddHBand="0" w:evenHBand="0" w:firstRowFirstColumn="0" w:firstRowLastColumn="0" w:lastRowFirstColumn="0" w:lastRowLastColumn="0"/>
             </w:pPr>
             <w:r>
               <w:t xml:space="preserve">       Il </w:t>
@@ -634,11 +634,11 @@
       </w:tr>
       <w:tr>
         <w:trPr>
-          <w:cnfStyle w:val="000000100000"/>
+          <w:cnfStyle w:val="000000100000" w:firstRow="0" w:lastRow="0" w:firstColumn="0" w:lastColumn="0" w:oddVBand="0" w:evenVBand="0" w:oddHBand="1" w:evenHBand="0" w:firstRowFirstColumn="0" w:firstRowLastColumn="0" w:lastRowFirstColumn="0" w:lastRowLastColumn="0"/>
         </w:trPr>
         <w:tc>
           <w:tcPr>
-            <w:cnfStyle w:val="001000000000"/>
+            <w:cnfStyle w:val="001000000000" w:firstRow="0" w:lastRow="0" w:firstColumn="1" w:lastColumn="0" w:oddVBand="0" w:evenVBand="0" w:oddHBand="0" w:evenHBand="0" w:firstRowFirstColumn="0" w:firstRowLastColumn="0" w:lastRowFirstColumn="0" w:lastRowLastColumn="0"/>
             <w:tcW w:w="1413" w:type="dxa"/>
           </w:tcPr>
           <w:p>
@@ -661,7 +661,7 @@
           </w:tcPr>
           <w:p>
             <w:pPr>
-              <w:cnfStyle w:val="000000100000"/>
+              <w:cnfStyle w:val="000000100000" w:firstRow="0" w:lastRow="0" w:firstColumn="0" w:lastColumn="0" w:oddVBand="0" w:evenVBand="0" w:oddHBand="1" w:evenHBand="0" w:firstRowFirstColumn="0" w:firstRowLastColumn="0" w:lastRowFirstColumn="0" w:lastRowLastColumn="0"/>
             </w:pPr>
             <w:r>
               <w:t>6</w:t>
@@ -681,7 +681,7 @@
           </w:p>
           <w:p>
             <w:pPr>
-              <w:cnfStyle w:val="000000100000"/>
+              <w:cnfStyle w:val="000000100000" w:firstRow="0" w:lastRow="0" w:firstColumn="0" w:lastColumn="0" w:oddVBand="0" w:evenVBand="0" w:oddHBand="1" w:evenHBand="0" w:firstRowFirstColumn="0" w:firstRowLastColumn="0" w:lastRowFirstColumn="0" w:lastRowLastColumn="0"/>
             </w:pPr>
             <w:r>
               <w:t xml:space="preserve">     </w:t>
@@ -695,7 +695,7 @@
           </w:p>
           <w:p>
             <w:pPr>
-              <w:cnfStyle w:val="000000100000"/>
+              <w:cnfStyle w:val="000000100000" w:firstRow="0" w:lastRow="0" w:firstColumn="0" w:lastColumn="0" w:oddVBand="0" w:evenVBand="0" w:oddHBand="1" w:evenHBand="0" w:firstRowFirstColumn="0" w:firstRowLastColumn="0" w:lastRowFirstColumn="0" w:lastRowLastColumn="0"/>
             </w:pPr>
           </w:p>
         </w:tc>
@@ -704,9 +704,9 @@
     <w:p/>
     <w:tbl>
       <w:tblPr>
-        <w:tblStyle w:val="PlainTable1"/>
+        <w:tblStyle w:val="PlainTable11"/>
         <w:tblW w:w="0" w:type="auto"/>
-        <w:tblLook w:val="04A0"/>
+        <w:tblLook w:val="04A0" w:firstRow="1" w:lastRow="0" w:firstColumn="1" w:lastColumn="0" w:noHBand="0" w:noVBand="1"/>
       </w:tblPr>
       <w:tblGrid>
         <w:gridCol w:w="1413"/>
@@ -714,11 +714,11 @@
       </w:tblGrid>
       <w:tr>
         <w:trPr>
-          <w:cnfStyle w:val="100000000000"/>
+          <w:cnfStyle w:val="100000000000" w:firstRow="1" w:lastRow="0" w:firstColumn="0" w:lastColumn="0" w:oddVBand="0" w:evenVBand="0" w:oddHBand="0" w:evenHBand="0" w:firstRowFirstColumn="0" w:firstRowLastColumn="0" w:lastRowFirstColumn="0" w:lastRowLastColumn="0"/>
         </w:trPr>
         <w:tc>
           <w:tcPr>
-            <w:cnfStyle w:val="001000000000"/>
+            <w:cnfStyle w:val="001000000000" w:firstRow="0" w:lastRow="0" w:firstColumn="1" w:lastColumn="0" w:oddVBand="0" w:evenVBand="0" w:oddHBand="0" w:evenHBand="0" w:firstRowFirstColumn="0" w:firstRowLastColumn="0" w:lastRowFirstColumn="0" w:lastRowLastColumn="0"/>
             <w:tcW w:w="1413" w:type="dxa"/>
           </w:tcPr>
           <w:p>
@@ -733,7 +733,7 @@
           </w:tcPr>
           <w:p>
             <w:pPr>
-              <w:cnfStyle w:val="100000000000"/>
+              <w:cnfStyle w:val="100000000000" w:firstRow="1" w:lastRow="0" w:firstColumn="0" w:lastColumn="0" w:oddVBand="0" w:evenVBand="0" w:oddHBand="0" w:evenHBand="0" w:firstRowFirstColumn="0" w:firstRowLastColumn="0" w:lastRowFirstColumn="0" w:lastRowLastColumn="0"/>
               <w:rPr>
                 <w:b w:val="0"/>
               </w:rPr>
@@ -749,11 +749,11 @@
       </w:tr>
       <w:tr>
         <w:trPr>
-          <w:cnfStyle w:val="000000100000"/>
+          <w:cnfStyle w:val="000000100000" w:firstRow="0" w:lastRow="0" w:firstColumn="0" w:lastColumn="0" w:oddVBand="0" w:evenVBand="0" w:oddHBand="1" w:evenHBand="0" w:firstRowFirstColumn="0" w:firstRowLastColumn="0" w:lastRowFirstColumn="0" w:lastRowLastColumn="0"/>
         </w:trPr>
         <w:tc>
           <w:tcPr>
-            <w:cnfStyle w:val="001000000000"/>
+            <w:cnfStyle w:val="001000000000" w:firstRow="0" w:lastRow="0" w:firstColumn="1" w:lastColumn="0" w:oddVBand="0" w:evenVBand="0" w:oddHBand="0" w:evenHBand="0" w:firstRowFirstColumn="0" w:firstRowLastColumn="0" w:lastRowFirstColumn="0" w:lastRowLastColumn="0"/>
             <w:tcW w:w="1413" w:type="dxa"/>
           </w:tcPr>
           <w:p>
@@ -768,7 +768,7 @@
           </w:tcPr>
           <w:p>
             <w:pPr>
-              <w:cnfStyle w:val="000000100000"/>
+              <w:cnfStyle w:val="000000100000" w:firstRow="0" w:lastRow="0" w:firstColumn="0" w:lastColumn="0" w:oddVBand="0" w:evenVBand="0" w:oddHBand="1" w:evenHBand="0" w:firstRowFirstColumn="0" w:firstRowLastColumn="0" w:lastRowFirstColumn="0" w:lastRowLastColumn="0"/>
             </w:pPr>
             <w:r>
               <w:t>Utente</w:t>
@@ -779,7 +779,7 @@
       <w:tr>
         <w:tc>
           <w:tcPr>
-            <w:cnfStyle w:val="001000000000"/>
+            <w:cnfStyle w:val="001000000000" w:firstRow="0" w:lastRow="0" w:firstColumn="1" w:lastColumn="0" w:oddVBand="0" w:evenVBand="0" w:oddHBand="0" w:evenHBand="0" w:firstRowFirstColumn="0" w:firstRowLastColumn="0" w:lastRowFirstColumn="0" w:lastRowLastColumn="0"/>
             <w:tcW w:w="1413" w:type="dxa"/>
           </w:tcPr>
           <w:p>
@@ -794,7 +794,7 @@
           </w:tcPr>
           <w:p>
             <w:pPr>
-              <w:cnfStyle w:val="000000000000"/>
+              <w:cnfStyle w:val="000000000000" w:firstRow="0" w:lastRow="0" w:firstColumn="0" w:lastColumn="0" w:oddVBand="0" w:evenVBand="0" w:oddHBand="0" w:evenHBand="0" w:firstRowFirstColumn="0" w:firstRowLastColumn="0" w:lastRowFirstColumn="0" w:lastRowLastColumn="0"/>
             </w:pPr>
             <w:r>
               <w:t xml:space="preserve">1. </w:t>
@@ -808,7 +808,7 @@
           </w:p>
           <w:p>
             <w:pPr>
-              <w:cnfStyle w:val="000000000000"/>
+              <w:cnfStyle w:val="000000000000" w:firstRow="0" w:lastRow="0" w:firstColumn="0" w:lastColumn="0" w:oddVBand="0" w:evenVBand="0" w:oddHBand="0" w:evenHBand="0" w:firstRowFirstColumn="0" w:firstRowLastColumn="0" w:lastRowFirstColumn="0" w:lastRowLastColumn="0"/>
             </w:pPr>
             <w:r>
               <w:t>2</w:t>
@@ -822,7 +822,7 @@
           </w:p>
           <w:p>
             <w:pPr>
-              <w:cnfStyle w:val="000000000000"/>
+              <w:cnfStyle w:val="000000000000" w:firstRow="0" w:lastRow="0" w:firstColumn="0" w:lastColumn="0" w:oddVBand="0" w:evenVBand="0" w:oddHBand="0" w:evenHBand="0" w:firstRowFirstColumn="0" w:firstRowLastColumn="0" w:lastRowFirstColumn="0" w:lastRowLastColumn="0"/>
             </w:pPr>
             <w:r>
               <w:t>3. Il sistema chiede conferma</w:t>
@@ -830,7 +830,7 @@
           </w:p>
           <w:p>
             <w:pPr>
-              <w:cnfStyle w:val="000000000000"/>
+              <w:cnfStyle w:val="000000000000" w:firstRow="0" w:lastRow="0" w:firstColumn="0" w:lastColumn="0" w:oddVBand="0" w:evenVBand="0" w:oddHBand="0" w:evenHBand="0" w:firstRowFirstColumn="0" w:firstRowLastColumn="0" w:lastRowFirstColumn="0" w:lastRowLastColumn="0"/>
             </w:pPr>
             <w:r>
               <w:t xml:space="preserve">4. </w:t>
@@ -844,7 +844,7 @@
           </w:p>
           <w:p>
             <w:pPr>
-              <w:cnfStyle w:val="000000000000"/>
+              <w:cnfStyle w:val="000000000000" w:firstRow="0" w:lastRow="0" w:firstColumn="0" w:lastColumn="0" w:oddVBand="0" w:evenVBand="0" w:oddHBand="0" w:evenHBand="0" w:firstRowFirstColumn="0" w:firstRowLastColumn="0" w:lastRowFirstColumn="0" w:lastRowLastColumn="0"/>
             </w:pPr>
             <w:r>
               <w:t>5</w:t>
@@ -855,7 +855,7 @@
           </w:p>
           <w:p>
             <w:pPr>
-              <w:cnfStyle w:val="000000000000"/>
+              <w:cnfStyle w:val="000000000000" w:firstRow="0" w:lastRow="0" w:firstColumn="0" w:lastColumn="0" w:oddVBand="0" w:evenVBand="0" w:oddHBand="0" w:evenHBand="0" w:firstRowFirstColumn="0" w:firstRowLastColumn="0" w:lastRowFirstColumn="0" w:lastRowLastColumn="0"/>
             </w:pPr>
             <w:r>
               <w:t xml:space="preserve">  </w:t>
@@ -881,7 +881,7 @@
           </w:p>
           <w:p>
             <w:pPr>
-              <w:cnfStyle w:val="000000000000"/>
+              <w:cnfStyle w:val="000000000000" w:firstRow="0" w:lastRow="0" w:firstColumn="0" w:lastColumn="0" w:oddVBand="0" w:evenVBand="0" w:oddHBand="0" w:evenHBand="0" w:firstRowFirstColumn="0" w:firstRowLastColumn="0" w:lastRowFirstColumn="0" w:lastRowLastColumn="0"/>
               <w:rPr>
                 <w:b/>
               </w:rPr>
@@ -897,11 +897,11 @@
       </w:tr>
       <w:tr>
         <w:trPr>
-          <w:cnfStyle w:val="000000100000"/>
+          <w:cnfStyle w:val="000000100000" w:firstRow="0" w:lastRow="0" w:firstColumn="0" w:lastColumn="0" w:oddVBand="0" w:evenVBand="0" w:oddHBand="1" w:evenHBand="0" w:firstRowFirstColumn="0" w:firstRowLastColumn="0" w:lastRowFirstColumn="0" w:lastRowLastColumn="0"/>
         </w:trPr>
         <w:tc>
           <w:tcPr>
-            <w:cnfStyle w:val="001000000000"/>
+            <w:cnfStyle w:val="001000000000" w:firstRow="0" w:lastRow="0" w:firstColumn="1" w:lastColumn="0" w:oddVBand="0" w:evenVBand="0" w:oddHBand="0" w:evenHBand="0" w:firstRowFirstColumn="0" w:firstRowLastColumn="0" w:lastRowFirstColumn="0" w:lastRowLastColumn="0"/>
             <w:tcW w:w="1413" w:type="dxa"/>
           </w:tcPr>
           <w:p>
@@ -916,7 +916,7 @@
           </w:tcPr>
           <w:p>
             <w:pPr>
-              <w:cnfStyle w:val="000000100000"/>
+              <w:cnfStyle w:val="000000100000" w:firstRow="0" w:lastRow="0" w:firstColumn="0" w:lastColumn="0" w:oddVBand="0" w:evenVBand="0" w:oddHBand="1" w:evenHBand="0" w:firstRowFirstColumn="0" w:firstRowLastColumn="0" w:lastRowFirstColumn="0" w:lastRowLastColumn="0"/>
             </w:pPr>
             <w:r>
               <w:t>2</w:t>
@@ -933,7 +933,7 @@
           </w:p>
           <w:p>
             <w:pPr>
-              <w:cnfStyle w:val="000000100000"/>
+              <w:cnfStyle w:val="000000100000" w:firstRow="0" w:lastRow="0" w:firstColumn="0" w:lastColumn="0" w:oddVBand="0" w:evenVBand="0" w:oddHBand="1" w:evenHBand="0" w:firstRowFirstColumn="0" w:firstRowLastColumn="0" w:lastRowFirstColumn="0" w:lastRowLastColumn="0"/>
               <w:rPr>
                 <w:b/>
               </w:rPr>
@@ -951,9 +951,9 @@
     <w:p/>
     <w:tbl>
       <w:tblPr>
-        <w:tblStyle w:val="PlainTable1"/>
+        <w:tblStyle w:val="PlainTable11"/>
         <w:tblW w:w="0" w:type="auto"/>
-        <w:tblLook w:val="04A0"/>
+        <w:tblLook w:val="04A0" w:firstRow="1" w:lastRow="0" w:firstColumn="1" w:lastColumn="0" w:noHBand="0" w:noVBand="1"/>
       </w:tblPr>
       <w:tblGrid>
         <w:gridCol w:w="1413"/>
@@ -961,11 +961,11 @@
       </w:tblGrid>
       <w:tr>
         <w:trPr>
-          <w:cnfStyle w:val="100000000000"/>
+          <w:cnfStyle w:val="100000000000" w:firstRow="1" w:lastRow="0" w:firstColumn="0" w:lastColumn="0" w:oddVBand="0" w:evenVBand="0" w:oddHBand="0" w:evenHBand="0" w:firstRowFirstColumn="0" w:firstRowLastColumn="0" w:lastRowFirstColumn="0" w:lastRowLastColumn="0"/>
         </w:trPr>
         <w:tc>
           <w:tcPr>
-            <w:cnfStyle w:val="001000000000"/>
+            <w:cnfStyle w:val="001000000000" w:firstRow="0" w:lastRow="0" w:firstColumn="1" w:lastColumn="0" w:oddVBand="0" w:evenVBand="0" w:oddHBand="0" w:evenHBand="0" w:firstRowFirstColumn="0" w:firstRowLastColumn="0" w:lastRowFirstColumn="0" w:lastRowLastColumn="0"/>
             <w:tcW w:w="1413" w:type="dxa"/>
           </w:tcPr>
           <w:p>
@@ -980,7 +980,7 @@
           </w:tcPr>
           <w:p>
             <w:pPr>
-              <w:cnfStyle w:val="100000000000"/>
+              <w:cnfStyle w:val="100000000000" w:firstRow="1" w:lastRow="0" w:firstColumn="0" w:lastColumn="0" w:oddVBand="0" w:evenVBand="0" w:oddHBand="0" w:evenHBand="0" w:firstRowFirstColumn="0" w:firstRowLastColumn="0" w:lastRowFirstColumn="0" w:lastRowLastColumn="0"/>
               <w:rPr>
                 <w:b w:val="0"/>
               </w:rPr>
@@ -1002,11 +1002,11 @@
       </w:tr>
       <w:tr>
         <w:trPr>
-          <w:cnfStyle w:val="000000100000"/>
+          <w:cnfStyle w:val="000000100000" w:firstRow="0" w:lastRow="0" w:firstColumn="0" w:lastColumn="0" w:oddVBand="0" w:evenVBand="0" w:oddHBand="1" w:evenHBand="0" w:firstRowFirstColumn="0" w:firstRowLastColumn="0" w:lastRowFirstColumn="0" w:lastRowLastColumn="0"/>
         </w:trPr>
         <w:tc>
           <w:tcPr>
-            <w:cnfStyle w:val="001000000000"/>
+            <w:cnfStyle w:val="001000000000" w:firstRow="0" w:lastRow="0" w:firstColumn="1" w:lastColumn="0" w:oddVBand="0" w:evenVBand="0" w:oddHBand="0" w:evenHBand="0" w:firstRowFirstColumn="0" w:firstRowLastColumn="0" w:lastRowFirstColumn="0" w:lastRowLastColumn="0"/>
             <w:tcW w:w="1413" w:type="dxa"/>
           </w:tcPr>
           <w:p>
@@ -1021,7 +1021,7 @@
           </w:tcPr>
           <w:p>
             <w:pPr>
-              <w:cnfStyle w:val="000000100000"/>
+              <w:cnfStyle w:val="000000100000" w:firstRow="0" w:lastRow="0" w:firstColumn="0" w:lastColumn="0" w:oddVBand="0" w:evenVBand="0" w:oddHBand="1" w:evenHBand="0" w:firstRowFirstColumn="0" w:firstRowLastColumn="0" w:lastRowFirstColumn="0" w:lastRowLastColumn="0"/>
             </w:pPr>
             <w:r>
               <w:t>Operatore</w:t>
@@ -1032,7 +1032,7 @@
       <w:tr>
         <w:tc>
           <w:tcPr>
-            <w:cnfStyle w:val="001000000000"/>
+            <w:cnfStyle w:val="001000000000" w:firstRow="0" w:lastRow="0" w:firstColumn="1" w:lastColumn="0" w:oddVBand="0" w:evenVBand="0" w:oddHBand="0" w:evenHBand="0" w:firstRowFirstColumn="0" w:firstRowLastColumn="0" w:lastRowFirstColumn="0" w:lastRowLastColumn="0"/>
             <w:tcW w:w="1413" w:type="dxa"/>
           </w:tcPr>
           <w:p>
@@ -1047,7 +1047,7 @@
           </w:tcPr>
           <w:p>
             <w:pPr>
-              <w:cnfStyle w:val="000000000000"/>
+              <w:cnfStyle w:val="000000000000" w:firstRow="0" w:lastRow="0" w:firstColumn="0" w:lastColumn="0" w:oddVBand="0" w:evenVBand="0" w:oddHBand="0" w:evenHBand="0" w:firstRowFirstColumn="0" w:firstRowLastColumn="0" w:lastRowFirstColumn="0" w:lastRowLastColumn="0"/>
             </w:pPr>
             <w:r>
               <w:t>1. L’operatore sceglie la funzione “</w:t>
@@ -1064,7 +1064,7 @@
           </w:p>
           <w:p>
             <w:pPr>
-              <w:cnfStyle w:val="000000000000"/>
+              <w:cnfStyle w:val="000000000000" w:firstRow="0" w:lastRow="0" w:firstColumn="0" w:lastColumn="0" w:oddVBand="0" w:evenVBand="0" w:oddHBand="0" w:evenHBand="0" w:firstRowFirstColumn="0" w:firstRowLastColumn="0" w:lastRowFirstColumn="0" w:lastRowLastColumn="0"/>
             </w:pPr>
             <w:r>
               <w:t>2.</w:t>
@@ -1078,7 +1078,7 @@
           </w:p>
           <w:p>
             <w:pPr>
-              <w:cnfStyle w:val="000000000000"/>
+              <w:cnfStyle w:val="000000000000" w:firstRow="0" w:lastRow="0" w:firstColumn="0" w:lastColumn="0" w:oddVBand="0" w:evenVBand="0" w:oddHBand="0" w:evenHBand="0" w:firstRowFirstColumn="0" w:firstRowLastColumn="0" w:lastRowFirstColumn="0" w:lastRowLastColumn="0"/>
             </w:pPr>
             <w:r>
               <w:t xml:space="preserve">    </w:t>
@@ -1105,7 +1105,15 @@
               <w:t>sualizza</w:t>
             </w:r>
             <w:r>
-              <w:t xml:space="preserve"> a video tutti gli iscritti</w:t>
+              <w:t xml:space="preserve"> a video</w:t>
+            </w:r>
+            <w:r>
+              <w:t xml:space="preserve"> l’elenco di</w:t>
+            </w:r>
+            <w:bookmarkStart w:id="0" w:name="_GoBack"/>
+            <w:bookmarkEnd w:id="0"/>
+            <w:r>
+              <w:t xml:space="preserve"> tutti gli iscritti</w:t>
             </w:r>
             <w:r>
               <w:t xml:space="preserve"> </w:t>
@@ -1113,7 +1121,7 @@
           </w:p>
           <w:p>
             <w:pPr>
-              <w:cnfStyle w:val="000000000000"/>
+              <w:cnfStyle w:val="000000000000" w:firstRow="0" w:lastRow="0" w:firstColumn="0" w:lastColumn="0" w:oddVBand="0" w:evenVBand="0" w:oddHBand="0" w:evenHBand="0" w:firstRowFirstColumn="0" w:firstRowLastColumn="0" w:lastRowFirstColumn="0" w:lastRowLastColumn="0"/>
               <w:rPr>
                 <w:b/>
               </w:rPr>
@@ -1129,11 +1137,11 @@
       </w:tr>
       <w:tr>
         <w:trPr>
-          <w:cnfStyle w:val="000000100000"/>
+          <w:cnfStyle w:val="000000100000" w:firstRow="0" w:lastRow="0" w:firstColumn="0" w:lastColumn="0" w:oddVBand="0" w:evenVBand="0" w:oddHBand="1" w:evenHBand="0" w:firstRowFirstColumn="0" w:firstRowLastColumn="0" w:lastRowFirstColumn="0" w:lastRowLastColumn="0"/>
         </w:trPr>
         <w:tc>
           <w:tcPr>
-            <w:cnfStyle w:val="001000000000"/>
+            <w:cnfStyle w:val="001000000000" w:firstRow="0" w:lastRow="0" w:firstColumn="1" w:lastColumn="0" w:oddVBand="0" w:evenVBand="0" w:oddHBand="0" w:evenHBand="0" w:firstRowFirstColumn="0" w:firstRowLastColumn="0" w:lastRowFirstColumn="0" w:lastRowLastColumn="0"/>
             <w:tcW w:w="1413" w:type="dxa"/>
           </w:tcPr>
           <w:p>
@@ -1148,7 +1156,7 @@
           </w:tcPr>
           <w:p>
             <w:pPr>
-              <w:cnfStyle w:val="000000100000"/>
+              <w:cnfStyle w:val="000000100000" w:firstRow="0" w:lastRow="0" w:firstColumn="0" w:lastColumn="0" w:oddVBand="0" w:evenVBand="0" w:oddHBand="1" w:evenHBand="0" w:firstRowFirstColumn="0" w:firstRowLastColumn="0" w:lastRowFirstColumn="0" w:lastRowLastColumn="0"/>
             </w:pPr>
             <w:r>
               <w:t>2</w:t>
@@ -1168,7 +1176,7 @@
           </w:p>
           <w:p>
             <w:pPr>
-              <w:cnfStyle w:val="000000100000"/>
+              <w:cnfStyle w:val="000000100000" w:firstRow="0" w:lastRow="0" w:firstColumn="0" w:lastColumn="0" w:oddVBand="0" w:evenVBand="0" w:oddHBand="1" w:evenHBand="0" w:firstRowFirstColumn="0" w:firstRowLastColumn="0" w:lastRowFirstColumn="0" w:lastRowLastColumn="0"/>
             </w:pPr>
             <w:r>
               <w:t>2</w:t>
@@ -1194,7 +1202,7 @@
           </w:p>
           <w:p>
             <w:pPr>
-              <w:cnfStyle w:val="000000100000"/>
+              <w:cnfStyle w:val="000000100000" w:firstRow="0" w:lastRow="0" w:firstColumn="0" w:lastColumn="0" w:oddVBand="0" w:evenVBand="0" w:oddHBand="1" w:evenHBand="0" w:firstRowFirstColumn="0" w:firstRowLastColumn="0" w:lastRowFirstColumn="0" w:lastRowLastColumn="0"/>
               <w:rPr>
                 <w:b/>
               </w:rPr>
@@ -1221,9 +1229,9 @@
     <w:p/>
     <w:tbl>
       <w:tblPr>
-        <w:tblStyle w:val="PlainTable1"/>
+        <w:tblStyle w:val="PlainTable11"/>
         <w:tblW w:w="0" w:type="auto"/>
-        <w:tblLook w:val="04A0"/>
+        <w:tblLook w:val="04A0" w:firstRow="1" w:lastRow="0" w:firstColumn="1" w:lastColumn="0" w:noHBand="0" w:noVBand="1"/>
       </w:tblPr>
       <w:tblGrid>
         <w:gridCol w:w="1413"/>
@@ -1231,11 +1239,11 @@
       </w:tblGrid>
       <w:tr>
         <w:trPr>
-          <w:cnfStyle w:val="100000000000"/>
+          <w:cnfStyle w:val="100000000000" w:firstRow="1" w:lastRow="0" w:firstColumn="0" w:lastColumn="0" w:oddVBand="0" w:evenVBand="0" w:oddHBand="0" w:evenHBand="0" w:firstRowFirstColumn="0" w:firstRowLastColumn="0" w:lastRowFirstColumn="0" w:lastRowLastColumn="0"/>
         </w:trPr>
         <w:tc>
           <w:tcPr>
-            <w:cnfStyle w:val="001000000000"/>
+            <w:cnfStyle w:val="001000000000" w:firstRow="0" w:lastRow="0" w:firstColumn="1" w:lastColumn="0" w:oddVBand="0" w:evenVBand="0" w:oddHBand="0" w:evenHBand="0" w:firstRowFirstColumn="0" w:firstRowLastColumn="0" w:lastRowFirstColumn="0" w:lastRowLastColumn="0"/>
             <w:tcW w:w="1413" w:type="dxa"/>
           </w:tcPr>
           <w:p>
@@ -1250,7 +1258,7 @@
           </w:tcPr>
           <w:p>
             <w:pPr>
-              <w:cnfStyle w:val="100000000000"/>
+              <w:cnfStyle w:val="100000000000" w:firstRow="1" w:lastRow="0" w:firstColumn="0" w:lastColumn="0" w:oddVBand="0" w:evenVBand="0" w:oddHBand="0" w:evenHBand="0" w:firstRowFirstColumn="0" w:firstRowLastColumn="0" w:lastRowFirstColumn="0" w:lastRowLastColumn="0"/>
               <w:rPr>
                 <w:b w:val="0"/>
               </w:rPr>
@@ -1266,11 +1274,11 @@
       </w:tr>
       <w:tr>
         <w:trPr>
-          <w:cnfStyle w:val="000000100000"/>
+          <w:cnfStyle w:val="000000100000" w:firstRow="0" w:lastRow="0" w:firstColumn="0" w:lastColumn="0" w:oddVBand="0" w:evenVBand="0" w:oddHBand="1" w:evenHBand="0" w:firstRowFirstColumn="0" w:firstRowLastColumn="0" w:lastRowFirstColumn="0" w:lastRowLastColumn="0"/>
         </w:trPr>
         <w:tc>
           <w:tcPr>
-            <w:cnfStyle w:val="001000000000"/>
+            <w:cnfStyle w:val="001000000000" w:firstRow="0" w:lastRow="0" w:firstColumn="1" w:lastColumn="0" w:oddVBand="0" w:evenVBand="0" w:oddHBand="0" w:evenHBand="0" w:firstRowFirstColumn="0" w:firstRowLastColumn="0" w:lastRowFirstColumn="0" w:lastRowLastColumn="0"/>
             <w:tcW w:w="1413" w:type="dxa"/>
           </w:tcPr>
           <w:p>
@@ -1285,7 +1293,7 @@
           </w:tcPr>
           <w:p>
             <w:pPr>
-              <w:cnfStyle w:val="000000100000"/>
+              <w:cnfStyle w:val="000000100000" w:firstRow="0" w:lastRow="0" w:firstColumn="0" w:lastColumn="0" w:oddVBand="0" w:evenVBand="0" w:oddHBand="1" w:evenHBand="0" w:firstRowFirstColumn="0" w:firstRowLastColumn="0" w:lastRowFirstColumn="0" w:lastRowLastColumn="0"/>
             </w:pPr>
             <w:r>
               <w:t>Utente</w:t>
@@ -1299,7 +1307,7 @@
       <w:tr>
         <w:tc>
           <w:tcPr>
-            <w:cnfStyle w:val="001000000000"/>
+            <w:cnfStyle w:val="001000000000" w:firstRow="0" w:lastRow="0" w:firstColumn="1" w:lastColumn="0" w:oddVBand="0" w:evenVBand="0" w:oddHBand="0" w:evenHBand="0" w:firstRowFirstColumn="0" w:firstRowLastColumn="0" w:lastRowFirstColumn="0" w:lastRowLastColumn="0"/>
             <w:tcW w:w="1413" w:type="dxa"/>
           </w:tcPr>
           <w:p>
@@ -1314,7 +1322,7 @@
           </w:tcPr>
           <w:p>
             <w:pPr>
-              <w:cnfStyle w:val="000000000000"/>
+              <w:cnfStyle w:val="000000000000" w:firstRow="0" w:lastRow="0" w:firstColumn="0" w:lastColumn="0" w:oddVBand="0" w:evenVBand="0" w:oddHBand="0" w:evenHBand="0" w:firstRowFirstColumn="0" w:firstRowLastColumn="0" w:lastRowFirstColumn="0" w:lastRowLastColumn="0"/>
             </w:pPr>
             <w:r>
               <w:t xml:space="preserve">1. </w:t>
@@ -1328,7 +1336,7 @@
           </w:p>
           <w:p>
             <w:pPr>
-              <w:cnfStyle w:val="000000000000"/>
+              <w:cnfStyle w:val="000000000000" w:firstRow="0" w:lastRow="0" w:firstColumn="0" w:lastColumn="0" w:oddVBand="0" w:evenVBand="0" w:oddHBand="0" w:evenHBand="0" w:firstRowFirstColumn="0" w:firstRowLastColumn="0" w:lastRowFirstColumn="0" w:lastRowLastColumn="0"/>
             </w:pPr>
             <w:r>
               <w:t>2. Il sistema chiede di inserire il nome utente e la password</w:t>
@@ -1336,7 +1344,7 @@
           </w:p>
           <w:p>
             <w:pPr>
-              <w:cnfStyle w:val="000000000000"/>
+              <w:cnfStyle w:val="000000000000" w:firstRow="0" w:lastRow="0" w:firstColumn="0" w:lastColumn="0" w:oddVBand="0" w:evenVBand="0" w:oddHBand="0" w:evenHBand="0" w:firstRowFirstColumn="0" w:firstRowLastColumn="0" w:lastRowFirstColumn="0" w:lastRowLastColumn="0"/>
             </w:pPr>
             <w:r>
               <w:t xml:space="preserve">3. </w:t>
@@ -1350,7 +1358,7 @@
           </w:p>
           <w:p>
             <w:pPr>
-              <w:cnfStyle w:val="000000000000"/>
+              <w:cnfStyle w:val="000000000000" w:firstRow="0" w:lastRow="0" w:firstColumn="0" w:lastColumn="0" w:oddVBand="0" w:evenVBand="0" w:oddHBand="0" w:evenHBand="0" w:firstRowFirstColumn="0" w:firstRowLastColumn="0" w:lastRowFirstColumn="0" w:lastRowLastColumn="0"/>
             </w:pPr>
             <w:r>
               <w:t xml:space="preserve">4. </w:t>
@@ -1364,7 +1372,7 @@
           </w:p>
           <w:p>
             <w:pPr>
-              <w:cnfStyle w:val="000000000000"/>
+              <w:cnfStyle w:val="000000000000" w:firstRow="0" w:lastRow="0" w:firstColumn="0" w:lastColumn="0" w:oddVBand="0" w:evenVBand="0" w:oddHBand="0" w:evenHBand="0" w:firstRowFirstColumn="0" w:firstRowLastColumn="0" w:lastRowFirstColumn="0" w:lastRowLastColumn="0"/>
             </w:pPr>
             <w:r>
               <w:t xml:space="preserve">5. </w:t>
@@ -1387,7 +1395,7 @@
           </w:p>
           <w:p>
             <w:pPr>
-              <w:cnfStyle w:val="000000000000"/>
+              <w:cnfStyle w:val="000000000000" w:firstRow="0" w:lastRow="0" w:firstColumn="0" w:lastColumn="0" w:oddVBand="0" w:evenVBand="0" w:oddHBand="0" w:evenHBand="0" w:firstRowFirstColumn="0" w:firstRowLastColumn="0" w:lastRowFirstColumn="0" w:lastRowLastColumn="0"/>
               <w:rPr>
                 <w:b/>
               </w:rPr>
@@ -1403,11 +1411,11 @@
       </w:tr>
       <w:tr>
         <w:trPr>
-          <w:cnfStyle w:val="000000100000"/>
+          <w:cnfStyle w:val="000000100000" w:firstRow="0" w:lastRow="0" w:firstColumn="0" w:lastColumn="0" w:oddVBand="0" w:evenVBand="0" w:oddHBand="1" w:evenHBand="0" w:firstRowFirstColumn="0" w:firstRowLastColumn="0" w:lastRowFirstColumn="0" w:lastRowLastColumn="0"/>
         </w:trPr>
         <w:tc>
           <w:tcPr>
-            <w:cnfStyle w:val="001000000000"/>
+            <w:cnfStyle w:val="001000000000" w:firstRow="0" w:lastRow="0" w:firstColumn="1" w:lastColumn="0" w:oddVBand="0" w:evenVBand="0" w:oddHBand="0" w:evenHBand="0" w:firstRowFirstColumn="0" w:firstRowLastColumn="0" w:lastRowFirstColumn="0" w:lastRowLastColumn="0"/>
             <w:tcW w:w="1413" w:type="dxa"/>
           </w:tcPr>
           <w:p>
@@ -1422,7 +1430,7 @@
           </w:tcPr>
           <w:p>
             <w:pPr>
-              <w:cnfStyle w:val="000000100000"/>
+              <w:cnfStyle w:val="000000100000" w:firstRow="0" w:lastRow="0" w:firstColumn="0" w:lastColumn="0" w:oddVBand="0" w:evenVBand="0" w:oddHBand="1" w:evenHBand="0" w:firstRowFirstColumn="0" w:firstRowLastColumn="0" w:lastRowFirstColumn="0" w:lastRowLastColumn="0"/>
             </w:pPr>
             <w:r>
               <w:t>4</w:t>
@@ -1445,7 +1453,7 @@
           </w:p>
           <w:p>
             <w:pPr>
-              <w:cnfStyle w:val="000000100000"/>
+              <w:cnfStyle w:val="000000100000" w:firstRow="0" w:lastRow="0" w:firstColumn="0" w:lastColumn="0" w:oddVBand="0" w:evenVBand="0" w:oddHBand="1" w:evenHBand="0" w:firstRowFirstColumn="0" w:firstRowLastColumn="0" w:lastRowFirstColumn="0" w:lastRowLastColumn="0"/>
             </w:pPr>
             <w:r>
               <w:t>4</w:t>
@@ -1465,7 +1473,7 @@
           </w:p>
           <w:p>
             <w:pPr>
-              <w:cnfStyle w:val="000000100000"/>
+              <w:cnfStyle w:val="000000100000" w:firstRow="0" w:lastRow="0" w:firstColumn="0" w:lastColumn="0" w:oddVBand="0" w:evenVBand="0" w:oddHBand="1" w:evenHBand="0" w:firstRowFirstColumn="0" w:firstRowLastColumn="0" w:lastRowFirstColumn="0" w:lastRowLastColumn="0"/>
             </w:pPr>
             <w:r>
               <w:t>Torna al punto 3.</w:t>
@@ -1486,8 +1494,8 @@
 </file>
 
 <file path=word/numbering.xml><?xml version="1.0" encoding="utf-8"?>
-<w:numbering xmlns:ve="http://schemas.openxmlformats.org/markup-compatibility/2006" xmlns:o="urn:schemas-microsoft-com:office:office" xmlns:r="http://schemas.openxmlformats.org/officeDocument/2006/relationships" xmlns:m="http://schemas.openxmlformats.org/officeDocument/2006/math" xmlns:v="urn:schemas-microsoft-com:vml" xmlns:wp="http://schemas.openxmlformats.org/drawingml/2006/wordprocessingDrawing" xmlns:w10="urn:schemas-microsoft-com:office:word" xmlns:w="http://schemas.openxmlformats.org/wordprocessingml/2006/main" xmlns:wne="http://schemas.microsoft.com/office/word/2006/wordml">
-  <w:abstractNum w:abstractNumId="0">
+<w:numbering xmlns:wpc="http://schemas.microsoft.com/office/word/2010/wordprocessingCanvas" xmlns:cx="http://schemas.microsoft.com/office/drawing/2014/chartex" xmlns:cx1="http://schemas.microsoft.com/office/drawing/2015/9/8/chartex" xmlns:mc="http://schemas.openxmlformats.org/markup-compatibility/2006" xmlns:o="urn:schemas-microsoft-com:office:office" xmlns:r="http://schemas.openxmlformats.org/officeDocument/2006/relationships" xmlns:m="http://schemas.openxmlformats.org/officeDocument/2006/math" xmlns:v="urn:schemas-microsoft-com:vml" xmlns:wp14="http://schemas.microsoft.com/office/word/2010/wordprocessingDrawing" xmlns:wp="http://schemas.openxmlformats.org/drawingml/2006/wordprocessingDrawing" xmlns:w10="urn:schemas-microsoft-com:office:word" xmlns:w="http://schemas.openxmlformats.org/wordprocessingml/2006/main" xmlns:w14="http://schemas.microsoft.com/office/word/2010/wordml" xmlns:w15="http://schemas.microsoft.com/office/word/2012/wordml" xmlns:w16se="http://schemas.microsoft.com/office/word/2015/wordml/symex" xmlns:wpg="http://schemas.microsoft.com/office/word/2010/wordprocessingGroup" xmlns:wpi="http://schemas.microsoft.com/office/word/2010/wordprocessingInk" xmlns:wne="http://schemas.microsoft.com/office/word/2006/wordml" xmlns:wps="http://schemas.microsoft.com/office/word/2010/wordprocessingShape" mc:Ignorable="w14 w15 w16se wp14">
+  <w:abstractNum w:abstractNumId="0" w15:restartNumberingAfterBreak="0">
     <w:nsid w:val="018B625B"/>
     <w:multiLevelType w:val="hybridMultilevel"/>
     <w:tmpl w:val="506CBA54"/>
@@ -1576,7 +1584,7 @@
       </w:pPr>
     </w:lvl>
   </w:abstractNum>
-  <w:abstractNum w:abstractNumId="1">
+  <w:abstractNum w:abstractNumId="1" w15:restartNumberingAfterBreak="0">
     <w:nsid w:val="037C62AF"/>
     <w:multiLevelType w:val="hybridMultilevel"/>
     <w:tmpl w:val="34F02520"/>
@@ -1665,7 +1673,7 @@
       </w:pPr>
     </w:lvl>
   </w:abstractNum>
-  <w:abstractNum w:abstractNumId="2">
+  <w:abstractNum w:abstractNumId="2" w15:restartNumberingAfterBreak="0">
     <w:nsid w:val="08D6233A"/>
     <w:multiLevelType w:val="hybridMultilevel"/>
     <w:tmpl w:val="CE7CE122"/>
@@ -1754,7 +1762,7 @@
       </w:pPr>
     </w:lvl>
   </w:abstractNum>
-  <w:abstractNum w:abstractNumId="3">
+  <w:abstractNum w:abstractNumId="3" w15:restartNumberingAfterBreak="0">
     <w:nsid w:val="0FBD66E2"/>
     <w:multiLevelType w:val="hybridMultilevel"/>
     <w:tmpl w:val="55BC9496"/>
@@ -1840,7 +1848,7 @@
       </w:pPr>
     </w:lvl>
   </w:abstractNum>
-  <w:abstractNum w:abstractNumId="4">
+  <w:abstractNum w:abstractNumId="4" w15:restartNumberingAfterBreak="0">
     <w:nsid w:val="165F769A"/>
     <w:multiLevelType w:val="hybridMultilevel"/>
     <w:tmpl w:val="79BED356"/>
@@ -1926,7 +1934,7 @@
       </w:pPr>
     </w:lvl>
   </w:abstractNum>
-  <w:abstractNum w:abstractNumId="5">
+  <w:abstractNum w:abstractNumId="5" w15:restartNumberingAfterBreak="0">
     <w:nsid w:val="23290CF3"/>
     <w:multiLevelType w:val="hybridMultilevel"/>
     <w:tmpl w:val="E188CB4E"/>
@@ -2015,7 +2023,7 @@
       </w:pPr>
     </w:lvl>
   </w:abstractNum>
-  <w:abstractNum w:abstractNumId="6">
+  <w:abstractNum w:abstractNumId="6" w15:restartNumberingAfterBreak="0">
     <w:nsid w:val="29F90037"/>
     <w:multiLevelType w:val="hybridMultilevel"/>
     <w:tmpl w:val="F39A25EE"/>
@@ -2104,7 +2112,7 @@
       </w:pPr>
     </w:lvl>
   </w:abstractNum>
-  <w:abstractNum w:abstractNumId="7">
+  <w:abstractNum w:abstractNumId="7" w15:restartNumberingAfterBreak="0">
     <w:nsid w:val="414F4072"/>
     <w:multiLevelType w:val="hybridMultilevel"/>
     <w:tmpl w:val="4890485E"/>
@@ -2193,7 +2201,7 @@
       </w:pPr>
     </w:lvl>
   </w:abstractNum>
-  <w:abstractNum w:abstractNumId="8">
+  <w:abstractNum w:abstractNumId="8" w15:restartNumberingAfterBreak="0">
     <w:nsid w:val="42D35927"/>
     <w:multiLevelType w:val="hybridMultilevel"/>
     <w:tmpl w:val="EFEAA4FE"/>
@@ -2282,7 +2290,7 @@
       </w:pPr>
     </w:lvl>
   </w:abstractNum>
-  <w:abstractNum w:abstractNumId="9">
+  <w:abstractNum w:abstractNumId="9" w15:restartNumberingAfterBreak="0">
     <w:nsid w:val="5EE37A86"/>
     <w:multiLevelType w:val="hybridMultilevel"/>
     <w:tmpl w:val="BA807774"/>
@@ -2371,7 +2379,7 @@
       </w:pPr>
     </w:lvl>
   </w:abstractNum>
-  <w:abstractNum w:abstractNumId="10">
+  <w:abstractNum w:abstractNumId="10" w15:restartNumberingAfterBreak="0">
     <w:nsid w:val="65D15EB1"/>
     <w:multiLevelType w:val="hybridMultilevel"/>
     <w:tmpl w:val="26F85320"/>
@@ -2460,7 +2468,7 @@
       </w:pPr>
     </w:lvl>
   </w:abstractNum>
-  <w:abstractNum w:abstractNumId="11">
+  <w:abstractNum w:abstractNumId="11" w15:restartNumberingAfterBreak="0">
     <w:nsid w:val="68F6732E"/>
     <w:multiLevelType w:val="hybridMultilevel"/>
     <w:tmpl w:val="F4BA34F4"/>
@@ -2546,7 +2554,7 @@
       </w:pPr>
     </w:lvl>
   </w:abstractNum>
-  <w:abstractNum w:abstractNumId="12">
+  <w:abstractNum w:abstractNumId="12" w15:restartNumberingAfterBreak="0">
     <w:nsid w:val="797F52DB"/>
     <w:multiLevelType w:val="hybridMultilevel"/>
     <w:tmpl w:val="E0EC432A"/>
@@ -2635,7 +2643,7 @@
       </w:pPr>
     </w:lvl>
   </w:abstractNum>
-  <w:abstractNum w:abstractNumId="13">
+  <w:abstractNum w:abstractNumId="13" w15:restartNumberingAfterBreak="0">
     <w:nsid w:val="7A137E9A"/>
     <w:multiLevelType w:val="hybridMultilevel"/>
     <w:tmpl w:val="3DAC535A"/>
@@ -2767,7 +2775,7 @@
 </file>
 
 <file path=word/styles.xml><?xml version="1.0" encoding="utf-8"?>
-<w:styles xmlns:r="http://schemas.openxmlformats.org/officeDocument/2006/relationships" xmlns:w="http://schemas.openxmlformats.org/wordprocessingml/2006/main">
+<w:styles xmlns:mc="http://schemas.openxmlformats.org/markup-compatibility/2006" xmlns:r="http://schemas.openxmlformats.org/officeDocument/2006/relationships" xmlns:w="http://schemas.openxmlformats.org/wordprocessingml/2006/main" xmlns:w14="http://schemas.microsoft.com/office/word/2010/wordml" xmlns:w15="http://schemas.microsoft.com/office/word/2012/wordml" xmlns:w16se="http://schemas.microsoft.com/office/word/2015/wordml/symex" mc:Ignorable="w14 w15 w16se">
   <w:docDefaults>
     <w:rPrDefault>
       <w:rPr>
@@ -2783,144 +2791,378 @@
       </w:pPr>
     </w:pPrDefault>
   </w:docDefaults>
-  <w:latentStyles w:defLockedState="0" w:defUIPriority="99" w:defSemiHidden="1" w:defUnhideWhenUsed="1" w:defQFormat="0" w:count="267">
-    <w:lsdException w:name="Normal" w:semiHidden="0" w:uiPriority="0" w:unhideWhenUsed="0" w:qFormat="1"/>
-    <w:lsdException w:name="heading 1" w:semiHidden="0" w:uiPriority="9" w:unhideWhenUsed="0" w:qFormat="1"/>
-    <w:lsdException w:name="heading 2" w:uiPriority="9" w:qFormat="1"/>
-    <w:lsdException w:name="heading 3" w:uiPriority="9" w:qFormat="1"/>
-    <w:lsdException w:name="heading 4" w:uiPriority="9" w:qFormat="1"/>
-    <w:lsdException w:name="heading 5" w:uiPriority="9" w:qFormat="1"/>
-    <w:lsdException w:name="heading 6" w:uiPriority="9" w:qFormat="1"/>
-    <w:lsdException w:name="heading 7" w:uiPriority="9" w:qFormat="1"/>
-    <w:lsdException w:name="heading 8" w:uiPriority="9" w:qFormat="1"/>
-    <w:lsdException w:name="heading 9" w:uiPriority="9" w:qFormat="1"/>
-    <w:lsdException w:name="toc 1" w:uiPriority="39"/>
-    <w:lsdException w:name="toc 2" w:uiPriority="39"/>
-    <w:lsdException w:name="toc 3" w:uiPriority="39"/>
-    <w:lsdException w:name="toc 4" w:uiPriority="39"/>
-    <w:lsdException w:name="toc 5" w:uiPriority="39"/>
-    <w:lsdException w:name="toc 6" w:uiPriority="39"/>
-    <w:lsdException w:name="toc 7" w:uiPriority="39"/>
-    <w:lsdException w:name="toc 8" w:uiPriority="39"/>
-    <w:lsdException w:name="toc 9" w:uiPriority="39"/>
-    <w:lsdException w:name="caption" w:uiPriority="35" w:qFormat="1"/>
-    <w:lsdException w:name="Title" w:semiHidden="0" w:uiPriority="10" w:unhideWhenUsed="0" w:qFormat="1"/>
-    <w:lsdException w:name="Default Paragraph Font" w:uiPriority="1"/>
-    <w:lsdException w:name="Subtitle" w:semiHidden="0" w:uiPriority="11" w:unhideWhenUsed="0" w:qFormat="1"/>
-    <w:lsdException w:name="Strong" w:semiHidden="0" w:uiPriority="22" w:unhideWhenUsed="0" w:qFormat="1"/>
-    <w:lsdException w:name="Emphasis" w:semiHidden="0" w:uiPriority="20" w:unhideWhenUsed="0" w:qFormat="1"/>
-    <w:lsdException w:name="Table Grid" w:semiHidden="0" w:uiPriority="39" w:unhideWhenUsed="0"/>
-    <w:lsdException w:name="Placeholder Text" w:unhideWhenUsed="0"/>
-    <w:lsdException w:name="No Spacing" w:semiHidden="0" w:uiPriority="1" w:unhideWhenUsed="0" w:qFormat="1"/>
-    <w:lsdException w:name="Light Shading" w:semiHidden="0" w:uiPriority="60" w:unhideWhenUsed="0"/>
-    <w:lsdException w:name="Light List" w:semiHidden="0" w:uiPriority="61" w:unhideWhenUsed="0"/>
-    <w:lsdException w:name="Light Grid" w:semiHidden="0" w:uiPriority="62" w:unhideWhenUsed="0"/>
-    <w:lsdException w:name="Medium Shading 1" w:semiHidden="0" w:uiPriority="63" w:unhideWhenUsed="0"/>
-    <w:lsdException w:name="Medium Shading 2" w:semiHidden="0" w:uiPriority="64" w:unhideWhenUsed="0"/>
-    <w:lsdException w:name="Medium List 1" w:semiHidden="0" w:uiPriority="65" w:unhideWhenUsed="0"/>
-    <w:lsdException w:name="Medium List 2" w:semiHidden="0" w:uiPriority="66" w:unhideWhenUsed="0"/>
-    <w:lsdException w:name="Medium Grid 1" w:semiHidden="0" w:uiPriority="67" w:unhideWhenUsed="0"/>
-    <w:lsdException w:name="Medium Grid 2" w:semiHidden="0" w:uiPriority="68" w:unhideWhenUsed="0"/>
-    <w:lsdException w:name="Medium Grid 3" w:semiHidden="0" w:uiPriority="69" w:unhideWhenUsed="0"/>
-    <w:lsdException w:name="Dark List" w:semiHidden="0" w:uiPriority="70" w:unhideWhenUsed="0"/>
-    <w:lsdException w:name="Colorful Shading" w:semiHidden="0" w:uiPriority="71" w:unhideWhenUsed="0"/>
-    <w:lsdException w:name="Colorful List" w:semiHidden="0" w:uiPriority="72" w:unhideWhenUsed="0"/>
-    <w:lsdException w:name="Colorful Grid" w:semiHidden="0" w:uiPriority="73" w:unhideWhenUsed="0"/>
-    <w:lsdException w:name="Light Shading Accent 1" w:semiHidden="0" w:uiPriority="60" w:unhideWhenUsed="0"/>
-    <w:lsdException w:name="Light List Accent 1" w:semiHidden="0" w:uiPriority="61" w:unhideWhenUsed="0"/>
-    <w:lsdException w:name="Light Grid Accent 1" w:semiHidden="0" w:uiPriority="62" w:unhideWhenUsed="0"/>
-    <w:lsdException w:name="Medium Shading 1 Accent 1" w:semiHidden="0" w:uiPriority="63" w:unhideWhenUsed="0"/>
-    <w:lsdException w:name="Medium Shading 2 Accent 1" w:semiHidden="0" w:uiPriority="64" w:unhideWhenUsed="0"/>
-    <w:lsdException w:name="Medium List 1 Accent 1" w:semiHidden="0" w:uiPriority="65" w:unhideWhenUsed="0"/>
-    <w:lsdException w:name="Revision" w:unhideWhenUsed="0"/>
-    <w:lsdException w:name="List Paragraph" w:semiHidden="0" w:uiPriority="34" w:unhideWhenUsed="0" w:qFormat="1"/>
-    <w:lsdException w:name="Quote" w:semiHidden="0" w:uiPriority="29" w:unhideWhenUsed="0" w:qFormat="1"/>
-    <w:lsdException w:name="Intense Quote" w:semiHidden="0" w:uiPriority="30" w:unhideWhenUsed="0" w:qFormat="1"/>
-    <w:lsdException w:name="Medium List 2 Accent 1" w:semiHidden="0" w:uiPriority="66" w:unhideWhenUsed="0"/>
-    <w:lsdException w:name="Medium Grid 1 Accent 1" w:semiHidden="0" w:uiPriority="67" w:unhideWhenUsed="0"/>
-    <w:lsdException w:name="Medium Grid 2 Accent 1" w:semiHidden="0" w:uiPriority="68" w:unhideWhenUsed="0"/>
-    <w:lsdException w:name="Medium Grid 3 Accent 1" w:semiHidden="0" w:uiPriority="69" w:unhideWhenUsed="0"/>
-    <w:lsdException w:name="Dark List Accent 1" w:semiHidden="0" w:uiPriority="70" w:unhideWhenUsed="0"/>
-    <w:lsdException w:name="Colorful Shading Accent 1" w:semiHidden="0" w:uiPriority="71" w:unhideWhenUsed="0"/>
-    <w:lsdException w:name="Colorful List Accent 1" w:semiHidden="0" w:uiPriority="72" w:unhideWhenUsed="0"/>
-    <w:lsdException w:name="Colorful Grid Accent 1" w:semiHidden="0" w:uiPriority="73" w:unhideWhenUsed="0"/>
-    <w:lsdException w:name="Light Shading Accent 2" w:semiHidden="0" w:uiPriority="60" w:unhideWhenUsed="0"/>
-    <w:lsdException w:name="Light List Accent 2" w:semiHidden="0" w:uiPriority="61" w:unhideWhenUsed="0"/>
-    <w:lsdException w:name="Light Grid Accent 2" w:semiHidden="0" w:uiPriority="62" w:unhideWhenUsed="0"/>
-    <w:lsdException w:name="Medium Shading 1 Accent 2" w:semiHidden="0" w:uiPriority="63" w:unhideWhenUsed="0"/>
-    <w:lsdException w:name="Medium Shading 2 Accent 2" w:semiHidden="0" w:uiPriority="64" w:unhideWhenUsed="0"/>
-    <w:lsdException w:name="Medium List 1 Accent 2" w:semiHidden="0" w:uiPriority="65" w:unhideWhenUsed="0"/>
-    <w:lsdException w:name="Medium List 2 Accent 2" w:semiHidden="0" w:uiPriority="66" w:unhideWhenUsed="0"/>
-    <w:lsdException w:name="Medium Grid 1 Accent 2" w:semiHidden="0" w:uiPriority="67" w:unhideWhenUsed="0"/>
-    <w:lsdException w:name="Medium Grid 2 Accent 2" w:semiHidden="0" w:uiPriority="68" w:unhideWhenUsed="0"/>
-    <w:lsdException w:name="Medium Grid 3 Accent 2" w:semiHidden="0" w:uiPriority="69" w:unhideWhenUsed="0"/>
-    <w:lsdException w:name="Dark List Accent 2" w:semiHidden="0" w:uiPriority="70" w:unhideWhenUsed="0"/>
-    <w:lsdException w:name="Colorful Shading Accent 2" w:semiHidden="0" w:uiPriority="71" w:unhideWhenUsed="0"/>
-    <w:lsdException w:name="Colorful List Accent 2" w:semiHidden="0" w:uiPriority="72" w:unhideWhenUsed="0"/>
-    <w:lsdException w:name="Colorful Grid Accent 2" w:semiHidden="0" w:uiPriority="73" w:unhideWhenUsed="0"/>
-    <w:lsdException w:name="Light Shading Accent 3" w:semiHidden="0" w:uiPriority="60" w:unhideWhenUsed="0"/>
-    <w:lsdException w:name="Light List Accent 3" w:semiHidden="0" w:uiPriority="61" w:unhideWhenUsed="0"/>
-    <w:lsdException w:name="Light Grid Accent 3" w:semiHidden="0" w:uiPriority="62" w:unhideWhenUsed="0"/>
-    <w:lsdException w:name="Medium Shading 1 Accent 3" w:semiHidden="0" w:uiPriority="63" w:unhideWhenUsed="0"/>
-    <w:lsdException w:name="Medium Shading 2 Accent 3" w:semiHidden="0" w:uiPriority="64" w:unhideWhenUsed="0"/>
-    <w:lsdException w:name="Medium List 1 Accent 3" w:semiHidden="0" w:uiPriority="65" w:unhideWhenUsed="0"/>
-    <w:lsdException w:name="Medium List 2 Accent 3" w:semiHidden="0" w:uiPriority="66" w:unhideWhenUsed="0"/>
-    <w:lsdException w:name="Medium Grid 1 Accent 3" w:semiHidden="0" w:uiPriority="67" w:unhideWhenUsed="0"/>
-    <w:lsdException w:name="Medium Grid 2 Accent 3" w:semiHidden="0" w:uiPriority="68" w:unhideWhenUsed="0"/>
-    <w:lsdException w:name="Medium Grid 3 Accent 3" w:semiHidden="0" w:uiPriority="69" w:unhideWhenUsed="0"/>
-    <w:lsdException w:name="Dark List Accent 3" w:semiHidden="0" w:uiPriority="70" w:unhideWhenUsed="0"/>
-    <w:lsdException w:name="Colorful Shading Accent 3" w:semiHidden="0" w:uiPriority="71" w:unhideWhenUsed="0"/>
-    <w:lsdException w:name="Colorful List Accent 3" w:semiHidden="0" w:uiPriority="72" w:unhideWhenUsed="0"/>
-    <w:lsdException w:name="Colorful Grid Accent 3" w:semiHidden="0" w:uiPriority="73" w:unhideWhenUsed="0"/>
-    <w:lsdException w:name="Light Shading Accent 4" w:semiHidden="0" w:uiPriority="60" w:unhideWhenUsed="0"/>
-    <w:lsdException w:name="Light List Accent 4" w:semiHidden="0" w:uiPriority="61" w:unhideWhenUsed="0"/>
-    <w:lsdException w:name="Light Grid Accent 4" w:semiHidden="0" w:uiPriority="62" w:unhideWhenUsed="0"/>
-    <w:lsdException w:name="Medium Shading 1 Accent 4" w:semiHidden="0" w:uiPriority="63" w:unhideWhenUsed="0"/>
-    <w:lsdException w:name="Medium Shading 2 Accent 4" w:semiHidden="0" w:uiPriority="64" w:unhideWhenUsed="0"/>
-    <w:lsdException w:name="Medium List 1 Accent 4" w:semiHidden="0" w:uiPriority="65" w:unhideWhenUsed="0"/>
-    <w:lsdException w:name="Medium List 2 Accent 4" w:semiHidden="0" w:uiPriority="66" w:unhideWhenUsed="0"/>
-    <w:lsdException w:name="Medium Grid 1 Accent 4" w:semiHidden="0" w:uiPriority="67" w:unhideWhenUsed="0"/>
-    <w:lsdException w:name="Medium Grid 2 Accent 4" w:semiHidden="0" w:uiPriority="68" w:unhideWhenUsed="0"/>
-    <w:lsdException w:name="Medium Grid 3 Accent 4" w:semiHidden="0" w:uiPriority="69" w:unhideWhenUsed="0"/>
-    <w:lsdException w:name="Dark List Accent 4" w:semiHidden="0" w:uiPriority="70" w:unhideWhenUsed="0"/>
-    <w:lsdException w:name="Colorful Shading Accent 4" w:semiHidden="0" w:uiPriority="71" w:unhideWhenUsed="0"/>
-    <w:lsdException w:name="Colorful List Accent 4" w:semiHidden="0" w:uiPriority="72" w:unhideWhenUsed="0"/>
-    <w:lsdException w:name="Colorful Grid Accent 4" w:semiHidden="0" w:uiPriority="73" w:unhideWhenUsed="0"/>
-    <w:lsdException w:name="Light Shading Accent 5" w:semiHidden="0" w:uiPriority="60" w:unhideWhenUsed="0"/>
-    <w:lsdException w:name="Light List Accent 5" w:semiHidden="0" w:uiPriority="61" w:unhideWhenUsed="0"/>
-    <w:lsdException w:name="Light Grid Accent 5" w:semiHidden="0" w:uiPriority="62" w:unhideWhenUsed="0"/>
-    <w:lsdException w:name="Medium Shading 1 Accent 5" w:semiHidden="0" w:uiPriority="63" w:unhideWhenUsed="0"/>
-    <w:lsdException w:name="Medium Shading 2 Accent 5" w:semiHidden="0" w:uiPriority="64" w:unhideWhenUsed="0"/>
-    <w:lsdException w:name="Medium List 1 Accent 5" w:semiHidden="0" w:uiPriority="65" w:unhideWhenUsed="0"/>
-    <w:lsdException w:name="Medium List 2 Accent 5" w:semiHidden="0" w:uiPriority="66" w:unhideWhenUsed="0"/>
-    <w:lsdException w:name="Medium Grid 1 Accent 5" w:semiHidden="0" w:uiPriority="67" w:unhideWhenUsed="0"/>
-    <w:lsdException w:name="Medium Grid 2 Accent 5" w:semiHidden="0" w:uiPriority="68" w:unhideWhenUsed="0"/>
-    <w:lsdException w:name="Medium Grid 3 Accent 5" w:semiHidden="0" w:uiPriority="69" w:unhideWhenUsed="0"/>
-    <w:lsdException w:name="Dark List Accent 5" w:semiHidden="0" w:uiPriority="70" w:unhideWhenUsed="0"/>
-    <w:lsdException w:name="Colorful Shading Accent 5" w:semiHidden="0" w:uiPriority="71" w:unhideWhenUsed="0"/>
-    <w:lsdException w:name="Colorful List Accent 5" w:semiHidden="0" w:uiPriority="72" w:unhideWhenUsed="0"/>
-    <w:lsdException w:name="Colorful Grid Accent 5" w:semiHidden="0" w:uiPriority="73" w:unhideWhenUsed="0"/>
-    <w:lsdException w:name="Light Shading Accent 6" w:semiHidden="0" w:uiPriority="60" w:unhideWhenUsed="0"/>
-    <w:lsdException w:name="Light List Accent 6" w:semiHidden="0" w:uiPriority="61" w:unhideWhenUsed="0"/>
-    <w:lsdException w:name="Light Grid Accent 6" w:semiHidden="0" w:uiPriority="62" w:unhideWhenUsed="0"/>
-    <w:lsdException w:name="Medium Shading 1 Accent 6" w:semiHidden="0" w:uiPriority="63" w:unhideWhenUsed="0"/>
-    <w:lsdException w:name="Medium Shading 2 Accent 6" w:semiHidden="0" w:uiPriority="64" w:unhideWhenUsed="0"/>
-    <w:lsdException w:name="Medium List 1 Accent 6" w:semiHidden="0" w:uiPriority="65" w:unhideWhenUsed="0"/>
-    <w:lsdException w:name="Medium List 2 Accent 6" w:semiHidden="0" w:uiPriority="66" w:unhideWhenUsed="0"/>
-    <w:lsdException w:name="Medium Grid 1 Accent 6" w:semiHidden="0" w:uiPriority="67" w:unhideWhenUsed="0"/>
-    <w:lsdException w:name="Medium Grid 2 Accent 6" w:semiHidden="0" w:uiPriority="68" w:unhideWhenUsed="0"/>
-    <w:lsdException w:name="Medium Grid 3 Accent 6" w:semiHidden="0" w:uiPriority="69" w:unhideWhenUsed="0"/>
-    <w:lsdException w:name="Dark List Accent 6" w:semiHidden="0" w:uiPriority="70" w:unhideWhenUsed="0"/>
-    <w:lsdException w:name="Colorful Shading Accent 6" w:semiHidden="0" w:uiPriority="71" w:unhideWhenUsed="0"/>
-    <w:lsdException w:name="Colorful List Accent 6" w:semiHidden="0" w:uiPriority="72" w:unhideWhenUsed="0"/>
-    <w:lsdException w:name="Colorful Grid Accent 6" w:semiHidden="0" w:uiPriority="73" w:unhideWhenUsed="0"/>
-    <w:lsdException w:name="Subtle Emphasis" w:semiHidden="0" w:uiPriority="19" w:unhideWhenUsed="0" w:qFormat="1"/>
-    <w:lsdException w:name="Intense Emphasis" w:semiHidden="0" w:uiPriority="21" w:unhideWhenUsed="0" w:qFormat="1"/>
-    <w:lsdException w:name="Subtle Reference" w:semiHidden="0" w:uiPriority="31" w:unhideWhenUsed="0" w:qFormat="1"/>
-    <w:lsdException w:name="Intense Reference" w:semiHidden="0" w:uiPriority="32" w:unhideWhenUsed="0" w:qFormat="1"/>
-    <w:lsdException w:name="Book Title" w:semiHidden="0" w:uiPriority="33" w:unhideWhenUsed="0" w:qFormat="1"/>
-    <w:lsdException w:name="Bibliography" w:uiPriority="37"/>
-    <w:lsdException w:name="TOC Heading" w:uiPriority="39" w:qFormat="1"/>
+  <w:latentStyles w:defLockedState="0" w:defUIPriority="99" w:defSemiHidden="0" w:defUnhideWhenUsed="0" w:defQFormat="0" w:count="371">
+    <w:lsdException w:name="Normal" w:uiPriority="0" w:qFormat="1"/>
+    <w:lsdException w:name="heading 1" w:uiPriority="9" w:qFormat="1"/>
+    <w:lsdException w:name="heading 2" w:semiHidden="1" w:uiPriority="9" w:unhideWhenUsed="1" w:qFormat="1"/>
+    <w:lsdException w:name="heading 3" w:semiHidden="1" w:uiPriority="9" w:unhideWhenUsed="1" w:qFormat="1"/>
+    <w:lsdException w:name="heading 4" w:semiHidden="1" w:uiPriority="9" w:unhideWhenUsed="1" w:qFormat="1"/>
+    <w:lsdException w:name="heading 5" w:semiHidden="1" w:uiPriority="9" w:unhideWhenUsed="1" w:qFormat="1"/>
+    <w:lsdException w:name="heading 6" w:semiHidden="1" w:uiPriority="9" w:unhideWhenUsed="1" w:qFormat="1"/>
+    <w:lsdException w:name="heading 7" w:semiHidden="1" w:uiPriority="9" w:unhideWhenUsed="1" w:qFormat="1"/>
+    <w:lsdException w:name="heading 8" w:semiHidden="1" w:uiPriority="9" w:unhideWhenUsed="1" w:qFormat="1"/>
+    <w:lsdException w:name="heading 9" w:semiHidden="1" w:uiPriority="9" w:unhideWhenUsed="1" w:qFormat="1"/>
+    <w:lsdException w:name="index 1" w:semiHidden="1" w:unhideWhenUsed="1"/>
+    <w:lsdException w:name="index 2" w:semiHidden="1" w:unhideWhenUsed="1"/>
+    <w:lsdException w:name="index 3" w:semiHidden="1" w:unhideWhenUsed="1"/>
+    <w:lsdException w:name="index 4" w:semiHidden="1" w:unhideWhenUsed="1"/>
+    <w:lsdException w:name="index 5" w:semiHidden="1" w:unhideWhenUsed="1"/>
+    <w:lsdException w:name="index 6" w:semiHidden="1" w:unhideWhenUsed="1"/>
+    <w:lsdException w:name="index 7" w:semiHidden="1" w:unhideWhenUsed="1"/>
+    <w:lsdException w:name="index 8" w:semiHidden="1" w:unhideWhenUsed="1"/>
+    <w:lsdException w:name="index 9" w:semiHidden="1" w:unhideWhenUsed="1"/>
+    <w:lsdException w:name="toc 1" w:semiHidden="1" w:uiPriority="39" w:unhideWhenUsed="1"/>
+    <w:lsdException w:name="toc 2" w:semiHidden="1" w:uiPriority="39" w:unhideWhenUsed="1"/>
+    <w:lsdException w:name="toc 3" w:semiHidden="1" w:uiPriority="39" w:unhideWhenUsed="1"/>
+    <w:lsdException w:name="toc 4" w:semiHidden="1" w:uiPriority="39" w:unhideWhenUsed="1"/>
+    <w:lsdException w:name="toc 5" w:semiHidden="1" w:uiPriority="39" w:unhideWhenUsed="1"/>
+    <w:lsdException w:name="toc 6" w:semiHidden="1" w:uiPriority="39" w:unhideWhenUsed="1"/>
+    <w:lsdException w:name="toc 7" w:semiHidden="1" w:uiPriority="39" w:unhideWhenUsed="1"/>
+    <w:lsdException w:name="toc 8" w:semiHidden="1" w:uiPriority="39" w:unhideWhenUsed="1"/>
+    <w:lsdException w:name="toc 9" w:semiHidden="1" w:uiPriority="39" w:unhideWhenUsed="1"/>
+    <w:lsdException w:name="Normal Indent" w:semiHidden="1" w:unhideWhenUsed="1"/>
+    <w:lsdException w:name="footnote text" w:semiHidden="1" w:unhideWhenUsed="1"/>
+    <w:lsdException w:name="annotation text" w:semiHidden="1" w:unhideWhenUsed="1"/>
+    <w:lsdException w:name="header" w:semiHidden="1" w:unhideWhenUsed="1"/>
+    <w:lsdException w:name="footer" w:semiHidden="1" w:unhideWhenUsed="1"/>
+    <w:lsdException w:name="index heading" w:semiHidden="1" w:unhideWhenUsed="1"/>
+    <w:lsdException w:name="caption" w:semiHidden="1" w:uiPriority="35" w:unhideWhenUsed="1" w:qFormat="1"/>
+    <w:lsdException w:name="table of figures" w:semiHidden="1" w:unhideWhenUsed="1"/>
+    <w:lsdException w:name="envelope address" w:semiHidden="1" w:unhideWhenUsed="1"/>
+    <w:lsdException w:name="envelope return" w:semiHidden="1" w:unhideWhenUsed="1"/>
+    <w:lsdException w:name="footnote reference" w:semiHidden="1" w:unhideWhenUsed="1"/>
+    <w:lsdException w:name="annotation reference" w:semiHidden="1" w:unhideWhenUsed="1"/>
+    <w:lsdException w:name="line number" w:semiHidden="1" w:unhideWhenUsed="1"/>
+    <w:lsdException w:name="page number" w:semiHidden="1" w:unhideWhenUsed="1"/>
+    <w:lsdException w:name="endnote reference" w:semiHidden="1" w:unhideWhenUsed="1"/>
+    <w:lsdException w:name="endnote text" w:semiHidden="1" w:unhideWhenUsed="1"/>
+    <w:lsdException w:name="table of authorities" w:semiHidden="1" w:unhideWhenUsed="1"/>
+    <w:lsdException w:name="macro" w:semiHidden="1" w:unhideWhenUsed="1"/>
+    <w:lsdException w:name="toa heading" w:semiHidden="1" w:unhideWhenUsed="1"/>
+    <w:lsdException w:name="List" w:semiHidden="1" w:unhideWhenUsed="1"/>
+    <w:lsdException w:name="List Bullet" w:semiHidden="1" w:unhideWhenUsed="1"/>
+    <w:lsdException w:name="List Number" w:semiHidden="1" w:unhideWhenUsed="1"/>
+    <w:lsdException w:name="List 2" w:semiHidden="1" w:unhideWhenUsed="1"/>
+    <w:lsdException w:name="List 3" w:semiHidden="1" w:unhideWhenUsed="1"/>
+    <w:lsdException w:name="List 4" w:semiHidden="1" w:unhideWhenUsed="1"/>
+    <w:lsdException w:name="List 5" w:semiHidden="1" w:unhideWhenUsed="1"/>
+    <w:lsdException w:name="List Bullet 2" w:semiHidden="1" w:unhideWhenUsed="1"/>
+    <w:lsdException w:name="List Bullet 3" w:semiHidden="1" w:unhideWhenUsed="1"/>
+    <w:lsdException w:name="List Bullet 4" w:semiHidden="1" w:unhideWhenUsed="1"/>
+    <w:lsdException w:name="List Bullet 5" w:semiHidden="1" w:unhideWhenUsed="1"/>
+    <w:lsdException w:name="List Number 2" w:semiHidden="1" w:unhideWhenUsed="1"/>
+    <w:lsdException w:name="List Number 3" w:semiHidden="1" w:unhideWhenUsed="1"/>
+    <w:lsdException w:name="List Number 4" w:semiHidden="1" w:unhideWhenUsed="1"/>
+    <w:lsdException w:name="List Number 5" w:semiHidden="1" w:unhideWhenUsed="1"/>
+    <w:lsdException w:name="Title" w:uiPriority="10" w:qFormat="1"/>
+    <w:lsdException w:name="Closing" w:semiHidden="1" w:unhideWhenUsed="1"/>
+    <w:lsdException w:name="Signature" w:semiHidden="1" w:unhideWhenUsed="1"/>
+    <w:lsdException w:name="Default Paragraph Font" w:semiHidden="1" w:uiPriority="1" w:unhideWhenUsed="1"/>
+    <w:lsdException w:name="Body Text" w:semiHidden="1" w:unhideWhenUsed="1"/>
+    <w:lsdException w:name="Body Text Indent" w:semiHidden="1" w:unhideWhenUsed="1"/>
+    <w:lsdException w:name="List Continue" w:semiHidden="1" w:unhideWhenUsed="1"/>
+    <w:lsdException w:name="List Continue 2" w:semiHidden="1" w:unhideWhenUsed="1"/>
+    <w:lsdException w:name="List Continue 3" w:semiHidden="1" w:unhideWhenUsed="1"/>
+    <w:lsdException w:name="List Continue 4" w:semiHidden="1" w:unhideWhenUsed="1"/>
+    <w:lsdException w:name="List Continue 5" w:semiHidden="1" w:unhideWhenUsed="1"/>
+    <w:lsdException w:name="Message Header" w:semiHidden="1" w:unhideWhenUsed="1"/>
+    <w:lsdException w:name="Subtitle" w:uiPriority="11" w:qFormat="1"/>
+    <w:lsdException w:name="Salutation" w:semiHidden="1" w:unhideWhenUsed="1"/>
+    <w:lsdException w:name="Date" w:semiHidden="1" w:unhideWhenUsed="1"/>
+    <w:lsdException w:name="Body Text First Indent" w:semiHidden="1" w:unhideWhenUsed="1"/>
+    <w:lsdException w:name="Body Text First Indent 2" w:semiHidden="1" w:unhideWhenUsed="1"/>
+    <w:lsdException w:name="Note Heading" w:semiHidden="1" w:unhideWhenUsed="1"/>
+    <w:lsdException w:name="Body Text 2" w:semiHidden="1" w:unhideWhenUsed="1"/>
+    <w:lsdException w:name="Body Text 3" w:semiHidden="1" w:unhideWhenUsed="1"/>
+    <w:lsdException w:name="Body Text Indent 2" w:semiHidden="1" w:unhideWhenUsed="1"/>
+    <w:lsdException w:name="Body Text Indent 3" w:semiHidden="1" w:unhideWhenUsed="1"/>
+    <w:lsdException w:name="Block Text" w:semiHidden="1" w:unhideWhenUsed="1"/>
+    <w:lsdException w:name="Hyperlink" w:semiHidden="1" w:unhideWhenUsed="1"/>
+    <w:lsdException w:name="FollowedHyperlink" w:semiHidden="1" w:unhideWhenUsed="1"/>
+    <w:lsdException w:name="Strong" w:uiPriority="22" w:qFormat="1"/>
+    <w:lsdException w:name="Emphasis" w:uiPriority="20" w:qFormat="1"/>
+    <w:lsdException w:name="Document Map" w:semiHidden="1" w:unhideWhenUsed="1"/>
+    <w:lsdException w:name="Plain Text" w:semiHidden="1" w:unhideWhenUsed="1"/>
+    <w:lsdException w:name="E-mail Signature" w:semiHidden="1" w:unhideWhenUsed="1"/>
+    <w:lsdException w:name="HTML Top of Form" w:semiHidden="1" w:unhideWhenUsed="1"/>
+    <w:lsdException w:name="HTML Bottom of Form" w:semiHidden="1" w:unhideWhenUsed="1"/>
+    <w:lsdException w:name="Normal (Web)" w:semiHidden="1" w:unhideWhenUsed="1"/>
+    <w:lsdException w:name="HTML Acronym" w:semiHidden="1" w:unhideWhenUsed="1"/>
+    <w:lsdException w:name="HTML Address" w:semiHidden="1" w:unhideWhenUsed="1"/>
+    <w:lsdException w:name="HTML Cite" w:semiHidden="1" w:unhideWhenUsed="1"/>
+    <w:lsdException w:name="HTML Code" w:semiHidden="1" w:unhideWhenUsed="1"/>
+    <w:lsdException w:name="HTML Definition" w:semiHidden="1" w:unhideWhenUsed="1"/>
+    <w:lsdException w:name="HTML Keyboard" w:semiHidden="1" w:unhideWhenUsed="1"/>
+    <w:lsdException w:name="HTML Preformatted" w:semiHidden="1" w:unhideWhenUsed="1"/>
+    <w:lsdException w:name="HTML Sample" w:semiHidden="1" w:unhideWhenUsed="1"/>
+    <w:lsdException w:name="HTML Typewriter" w:semiHidden="1" w:unhideWhenUsed="1"/>
+    <w:lsdException w:name="HTML Variable" w:semiHidden="1" w:unhideWhenUsed="1"/>
+    <w:lsdException w:name="Normal Table" w:semiHidden="1" w:unhideWhenUsed="1"/>
+    <w:lsdException w:name="annotation subject" w:semiHidden="1" w:unhideWhenUsed="1"/>
+    <w:lsdException w:name="No List" w:semiHidden="1" w:unhideWhenUsed="1"/>
+    <w:lsdException w:name="Outline List 1" w:semiHidden="1" w:unhideWhenUsed="1"/>
+    <w:lsdException w:name="Outline List 2" w:semiHidden="1" w:unhideWhenUsed="1"/>
+    <w:lsdException w:name="Outline List 3" w:semiHidden="1" w:unhideWhenUsed="1"/>
+    <w:lsdException w:name="Table Simple 1" w:semiHidden="1" w:unhideWhenUsed="1"/>
+    <w:lsdException w:name="Table Simple 2" w:semiHidden="1" w:unhideWhenUsed="1"/>
+    <w:lsdException w:name="Table Simple 3" w:semiHidden="1" w:unhideWhenUsed="1"/>
+    <w:lsdException w:name="Table Classic 1" w:semiHidden="1" w:unhideWhenUsed="1"/>
+    <w:lsdException w:name="Table Classic 2" w:semiHidden="1" w:unhideWhenUsed="1"/>
+    <w:lsdException w:name="Table Classic 3" w:semiHidden="1" w:unhideWhenUsed="1"/>
+    <w:lsdException w:name="Table Classic 4" w:semiHidden="1" w:unhideWhenUsed="1"/>
+    <w:lsdException w:name="Table Colorful 1" w:semiHidden="1" w:unhideWhenUsed="1"/>
+    <w:lsdException w:name="Table Colorful 2" w:semiHidden="1" w:unhideWhenUsed="1"/>
+    <w:lsdException w:name="Table Colorful 3" w:semiHidden="1" w:unhideWhenUsed="1"/>
+    <w:lsdException w:name="Table Columns 1" w:semiHidden="1" w:unhideWhenUsed="1"/>
+    <w:lsdException w:name="Table Columns 2" w:semiHidden="1" w:unhideWhenUsed="1"/>
+    <w:lsdException w:name="Table Columns 3" w:semiHidden="1" w:unhideWhenUsed="1"/>
+    <w:lsdException w:name="Table Columns 4" w:semiHidden="1" w:unhideWhenUsed="1"/>
+    <w:lsdException w:name="Table Columns 5" w:semiHidden="1" w:unhideWhenUsed="1"/>
+    <w:lsdException w:name="Table Grid 1" w:semiHidden="1" w:unhideWhenUsed="1"/>
+    <w:lsdException w:name="Table Grid 2" w:semiHidden="1" w:unhideWhenUsed="1"/>
+    <w:lsdException w:name="Table Grid 3" w:semiHidden="1" w:unhideWhenUsed="1"/>
+    <w:lsdException w:name="Table Grid 4" w:semiHidden="1" w:unhideWhenUsed="1"/>
+    <w:lsdException w:name="Table Grid 5" w:semiHidden="1" w:unhideWhenUsed="1"/>
+    <w:lsdException w:name="Table Grid 6" w:semiHidden="1" w:unhideWhenUsed="1"/>
+    <w:lsdException w:name="Table Grid 7" w:semiHidden="1" w:unhideWhenUsed="1"/>
+    <w:lsdException w:name="Table Grid 8" w:semiHidden="1" w:unhideWhenUsed="1"/>
+    <w:lsdException w:name="Table List 1" w:semiHidden="1" w:unhideWhenUsed="1"/>
+    <w:lsdException w:name="Table List 2" w:semiHidden="1" w:unhideWhenUsed="1"/>
+    <w:lsdException w:name="Table List 3" w:semiHidden="1" w:unhideWhenUsed="1"/>
+    <w:lsdException w:name="Table List 4" w:semiHidden="1" w:unhideWhenUsed="1"/>
+    <w:lsdException w:name="Table List 5" w:semiHidden="1" w:unhideWhenUsed="1"/>
+    <w:lsdException w:name="Table List 6" w:semiHidden="1" w:unhideWhenUsed="1"/>
+    <w:lsdException w:name="Table List 7" w:semiHidden="1" w:unhideWhenUsed="1"/>
+    <w:lsdException w:name="Table List 8" w:semiHidden="1" w:unhideWhenUsed="1"/>
+    <w:lsdException w:name="Table 3D effects 1" w:semiHidden="1" w:unhideWhenUsed="1"/>
+    <w:lsdException w:name="Table 3D effects 2" w:semiHidden="1" w:unhideWhenUsed="1"/>
+    <w:lsdException w:name="Table 3D effects 3" w:semiHidden="1" w:unhideWhenUsed="1"/>
+    <w:lsdException w:name="Table Contemporary" w:semiHidden="1" w:unhideWhenUsed="1"/>
+    <w:lsdException w:name="Table Elegant" w:semiHidden="1" w:unhideWhenUsed="1"/>
+    <w:lsdException w:name="Table Professional" w:semiHidden="1" w:unhideWhenUsed="1"/>
+    <w:lsdException w:name="Table Subtle 1" w:semiHidden="1" w:unhideWhenUsed="1"/>
+    <w:lsdException w:name="Table Subtle 2" w:semiHidden="1" w:unhideWhenUsed="1"/>
+    <w:lsdException w:name="Table Web 1" w:semiHidden="1" w:unhideWhenUsed="1"/>
+    <w:lsdException w:name="Table Web 2" w:semiHidden="1" w:unhideWhenUsed="1"/>
+    <w:lsdException w:name="Table Web 3" w:semiHidden="1" w:unhideWhenUsed="1"/>
+    <w:lsdException w:name="Balloon Text" w:semiHidden="1" w:unhideWhenUsed="1"/>
+    <w:lsdException w:name="Table Grid" w:uiPriority="39"/>
+    <w:lsdException w:name="Table Theme" w:semiHidden="1" w:unhideWhenUsed="1"/>
+    <w:lsdException w:name="Placeholder Text" w:semiHidden="1"/>
+    <w:lsdException w:name="No Spacing" w:uiPriority="1" w:qFormat="1"/>
+    <w:lsdException w:name="Light Shading" w:uiPriority="60"/>
+    <w:lsdException w:name="Light List" w:uiPriority="61"/>
+    <w:lsdException w:name="Light Grid" w:uiPriority="62"/>
+    <w:lsdException w:name="Medium Shading 1" w:uiPriority="63"/>
+    <w:lsdException w:name="Medium Shading 2" w:uiPriority="64"/>
+    <w:lsdException w:name="Medium List 1" w:uiPriority="65"/>
+    <w:lsdException w:name="Medium List 2" w:uiPriority="66"/>
+    <w:lsdException w:name="Medium Grid 1" w:uiPriority="67"/>
+    <w:lsdException w:name="Medium Grid 2" w:uiPriority="68"/>
+    <w:lsdException w:name="Medium Grid 3" w:uiPriority="69"/>
+    <w:lsdException w:name="Dark List" w:uiPriority="70"/>
+    <w:lsdException w:name="Colorful Shading" w:uiPriority="71"/>
+    <w:lsdException w:name="Colorful List" w:uiPriority="72"/>
+    <w:lsdException w:name="Colorful Grid" w:uiPriority="73"/>
+    <w:lsdException w:name="Light Shading Accent 1" w:uiPriority="60"/>
+    <w:lsdException w:name="Light List Accent 1" w:uiPriority="61"/>
+    <w:lsdException w:name="Light Grid Accent 1" w:uiPriority="62"/>
+    <w:lsdException w:name="Medium Shading 1 Accent 1" w:uiPriority="63"/>
+    <w:lsdException w:name="Medium Shading 2 Accent 1" w:uiPriority="64"/>
+    <w:lsdException w:name="Medium List 1 Accent 1" w:uiPriority="65"/>
+    <w:lsdException w:name="Revision" w:semiHidden="1"/>
+    <w:lsdException w:name="List Paragraph" w:uiPriority="34" w:qFormat="1"/>
+    <w:lsdException w:name="Quote" w:uiPriority="29" w:qFormat="1"/>
+    <w:lsdException w:name="Intense Quote" w:uiPriority="30" w:qFormat="1"/>
+    <w:lsdException w:name="Medium List 2 Accent 1" w:uiPriority="66"/>
+    <w:lsdException w:name="Medium Grid 1 Accent 1" w:uiPriority="67"/>
+    <w:lsdException w:name="Medium Grid 2 Accent 1" w:uiPriority="68"/>
+    <w:lsdException w:name="Medium Grid 3 Accent 1" w:uiPriority="69"/>
+    <w:lsdException w:name="Dark List Accent 1" w:uiPriority="70"/>
+    <w:lsdException w:name="Colorful Shading Accent 1" w:uiPriority="71"/>
+    <w:lsdException w:name="Colorful List Accent 1" w:uiPriority="72"/>
+    <w:lsdException w:name="Colorful Grid Accent 1" w:uiPriority="73"/>
+    <w:lsdException w:name="Light Shading Accent 2" w:uiPriority="60"/>
+    <w:lsdException w:name="Light List Accent 2" w:uiPriority="61"/>
+    <w:lsdException w:name="Light Grid Accent 2" w:uiPriority="62"/>
+    <w:lsdException w:name="Medium Shading 1 Accent 2" w:uiPriority="63"/>
+    <w:lsdException w:name="Medium Shading 2 Accent 2" w:uiPriority="64"/>
+    <w:lsdException w:name="Medium List 1 Accent 2" w:uiPriority="65"/>
+    <w:lsdException w:name="Medium List 2 Accent 2" w:uiPriority="66"/>
+    <w:lsdException w:name="Medium Grid 1 Accent 2" w:uiPriority="67"/>
+    <w:lsdException w:name="Medium Grid 2 Accent 2" w:uiPriority="68"/>
+    <w:lsdException w:name="Medium Grid 3 Accent 2" w:uiPriority="69"/>
+    <w:lsdException w:name="Dark List Accent 2" w:uiPriority="70"/>
+    <w:lsdException w:name="Colorful Shading Accent 2" w:uiPriority="71"/>
+    <w:lsdException w:name="Colorful List Accent 2" w:uiPriority="72"/>
+    <w:lsdException w:name="Colorful Grid Accent 2" w:uiPriority="73"/>
+    <w:lsdException w:name="Light Shading Accent 3" w:uiPriority="60"/>
+    <w:lsdException w:name="Light List Accent 3" w:uiPriority="61"/>
+    <w:lsdException w:name="Light Grid Accent 3" w:uiPriority="62"/>
+    <w:lsdException w:name="Medium Shading 1 Accent 3" w:uiPriority="63"/>
+    <w:lsdException w:name="Medium Shading 2 Accent 3" w:uiPriority="64"/>
+    <w:lsdException w:name="Medium List 1 Accent 3" w:uiPriority="65"/>
+    <w:lsdException w:name="Medium List 2 Accent 3" w:uiPriority="66"/>
+    <w:lsdException w:name="Medium Grid 1 Accent 3" w:uiPriority="67"/>
+    <w:lsdException w:name="Medium Grid 2 Accent 3" w:uiPriority="68"/>
+    <w:lsdException w:name="Medium Grid 3 Accent 3" w:uiPriority="69"/>
+    <w:lsdException w:name="Dark List Accent 3" w:uiPriority="70"/>
+    <w:lsdException w:name="Colorful Shading Accent 3" w:uiPriority="71"/>
+    <w:lsdException w:name="Colorful List Accent 3" w:uiPriority="72"/>
+    <w:lsdException w:name="Colorful Grid Accent 3" w:uiPriority="73"/>
+    <w:lsdException w:name="Light Shading Accent 4" w:uiPriority="60"/>
+    <w:lsdException w:name="Light List Accent 4" w:uiPriority="61"/>
+    <w:lsdException w:name="Light Grid Accent 4" w:uiPriority="62"/>
+    <w:lsdException w:name="Medium Shading 1 Accent 4" w:uiPriority="63"/>
+    <w:lsdException w:name="Medium Shading 2 Accent 4" w:uiPriority="64"/>
+    <w:lsdException w:name="Medium List 1 Accent 4" w:uiPriority="65"/>
+    <w:lsdException w:name="Medium List 2 Accent 4" w:uiPriority="66"/>
+    <w:lsdException w:name="Medium Grid 1 Accent 4" w:uiPriority="67"/>
+    <w:lsdException w:name="Medium Grid 2 Accent 4" w:uiPriority="68"/>
+    <w:lsdException w:name="Medium Grid 3 Accent 4" w:uiPriority="69"/>
+    <w:lsdException w:name="Dark List Accent 4" w:uiPriority="70"/>
+    <w:lsdException w:name="Colorful Shading Accent 4" w:uiPriority="71"/>
+    <w:lsdException w:name="Colorful List Accent 4" w:uiPriority="72"/>
+    <w:lsdException w:name="Colorful Grid Accent 4" w:uiPriority="73"/>
+    <w:lsdException w:name="Light Shading Accent 5" w:uiPriority="60"/>
+    <w:lsdException w:name="Light List Accent 5" w:uiPriority="61"/>
+    <w:lsdException w:name="Light Grid Accent 5" w:uiPriority="62"/>
+    <w:lsdException w:name="Medium Shading 1 Accent 5" w:uiPriority="63"/>
+    <w:lsdException w:name="Medium Shading 2 Accent 5" w:uiPriority="64"/>
+    <w:lsdException w:name="Medium List 1 Accent 5" w:uiPriority="65"/>
+    <w:lsdException w:name="Medium List 2 Accent 5" w:uiPriority="66"/>
+    <w:lsdException w:name="Medium Grid 1 Accent 5" w:uiPriority="67"/>
+    <w:lsdException w:name="Medium Grid 2 Accent 5" w:uiPriority="68"/>
+    <w:lsdException w:name="Medium Grid 3 Accent 5" w:uiPriority="69"/>
+    <w:lsdException w:name="Dark List Accent 5" w:uiPriority="70"/>
+    <w:lsdException w:name="Colorful Shading Accent 5" w:uiPriority="71"/>
+    <w:lsdException w:name="Colorful List Accent 5" w:uiPriority="72"/>
+    <w:lsdException w:name="Colorful Grid Accent 5" w:uiPriority="73"/>
+    <w:lsdException w:name="Light Shading Accent 6" w:uiPriority="60"/>
+    <w:lsdException w:name="Light List Accent 6" w:uiPriority="61"/>
+    <w:lsdException w:name="Light Grid Accent 6" w:uiPriority="62"/>
+    <w:lsdException w:name="Medium Shading 1 Accent 6" w:uiPriority="63"/>
+    <w:lsdException w:name="Medium Shading 2 Accent 6" w:uiPriority="64"/>
+    <w:lsdException w:name="Medium List 1 Accent 6" w:uiPriority="65"/>
+    <w:lsdException w:name="Medium List 2 Accent 6" w:uiPriority="66"/>
+    <w:lsdException w:name="Medium Grid 1 Accent 6" w:uiPriority="67"/>
+    <w:lsdException w:name="Medium Grid 2 Accent 6" w:uiPriority="68"/>
+    <w:lsdException w:name="Medium Grid 3 Accent 6" w:uiPriority="69"/>
+    <w:lsdException w:name="Dark List Accent 6" w:uiPriority="70"/>
+    <w:lsdException w:name="Colorful Shading Accent 6" w:uiPriority="71"/>
+    <w:lsdException w:name="Colorful List Accent 6" w:uiPriority="72"/>
+    <w:lsdException w:name="Colorful Grid Accent 6" w:uiPriority="73"/>
+    <w:lsdException w:name="Subtle Emphasis" w:uiPriority="19" w:qFormat="1"/>
+    <w:lsdException w:name="Intense Emphasis" w:uiPriority="21" w:qFormat="1"/>
+    <w:lsdException w:name="Subtle Reference" w:uiPriority="31" w:qFormat="1"/>
+    <w:lsdException w:name="Intense Reference" w:uiPriority="32" w:qFormat="1"/>
+    <w:lsdException w:name="Book Title" w:uiPriority="33" w:qFormat="1"/>
+    <w:lsdException w:name="Bibliography" w:semiHidden="1" w:uiPriority="37" w:unhideWhenUsed="1"/>
+    <w:lsdException w:name="TOC Heading" w:semiHidden="1" w:uiPriority="39" w:unhideWhenUsed="1" w:qFormat="1"/>
+    <w:lsdException w:name="Plain Table 1" w:uiPriority="41"/>
+    <w:lsdException w:name="Plain Table 2" w:uiPriority="42"/>
+    <w:lsdException w:name="Plain Table 3" w:uiPriority="43"/>
+    <w:lsdException w:name="Plain Table 4" w:uiPriority="44"/>
+    <w:lsdException w:name="Plain Table 5" w:uiPriority="45"/>
+    <w:lsdException w:name="Grid Table Light" w:uiPriority="40"/>
+    <w:lsdException w:name="Grid Table 1 Light" w:uiPriority="46"/>
+    <w:lsdException w:name="Grid Table 2" w:uiPriority="47"/>
+    <w:lsdException w:name="Grid Table 3" w:uiPriority="48"/>
+    <w:lsdException w:name="Grid Table 4" w:uiPriority="49"/>
+    <w:lsdException w:name="Grid Table 5 Dark" w:uiPriority="50"/>
+    <w:lsdException w:name="Grid Table 6 Colorful" w:uiPriority="51"/>
+    <w:lsdException w:name="Grid Table 7 Colorful" w:uiPriority="52"/>
+    <w:lsdException w:name="Grid Table 1 Light Accent 1" w:uiPriority="46"/>
+    <w:lsdException w:name="Grid Table 2 Accent 1" w:uiPriority="47"/>
+    <w:lsdException w:name="Grid Table 3 Accent 1" w:uiPriority="48"/>
+    <w:lsdException w:name="Grid Table 4 Accent 1" w:uiPriority="49"/>
+    <w:lsdException w:name="Grid Table 5 Dark Accent 1" w:uiPriority="50"/>
+    <w:lsdException w:name="Grid Table 6 Colorful Accent 1" w:uiPriority="51"/>
+    <w:lsdException w:name="Grid Table 7 Colorful Accent 1" w:uiPriority="52"/>
+    <w:lsdException w:name="Grid Table 1 Light Accent 2" w:uiPriority="46"/>
+    <w:lsdException w:name="Grid Table 2 Accent 2" w:uiPriority="47"/>
+    <w:lsdException w:name="Grid Table 3 Accent 2" w:uiPriority="48"/>
+    <w:lsdException w:name="Grid Table 4 Accent 2" w:uiPriority="49"/>
+    <w:lsdException w:name="Grid Table 5 Dark Accent 2" w:uiPriority="50"/>
+    <w:lsdException w:name="Grid Table 6 Colorful Accent 2" w:uiPriority="51"/>
+    <w:lsdException w:name="Grid Table 7 Colorful Accent 2" w:uiPriority="52"/>
+    <w:lsdException w:name="Grid Table 1 Light Accent 3" w:uiPriority="46"/>
+    <w:lsdException w:name="Grid Table 2 Accent 3" w:uiPriority="47"/>
+    <w:lsdException w:name="Grid Table 3 Accent 3" w:uiPriority="48"/>
+    <w:lsdException w:name="Grid Table 4 Accent 3" w:uiPriority="49"/>
+    <w:lsdException w:name="Grid Table 5 Dark Accent 3" w:uiPriority="50"/>
+    <w:lsdException w:name="Grid Table 6 Colorful Accent 3" w:uiPriority="51"/>
+    <w:lsdException w:name="Grid Table 7 Colorful Accent 3" w:uiPriority="52"/>
+    <w:lsdException w:name="Grid Table 1 Light Accent 4" w:uiPriority="46"/>
+    <w:lsdException w:name="Grid Table 2 Accent 4" w:uiPriority="47"/>
+    <w:lsdException w:name="Grid Table 3 Accent 4" w:uiPriority="48"/>
+    <w:lsdException w:name="Grid Table 4 Accent 4" w:uiPriority="49"/>
+    <w:lsdException w:name="Grid Table 5 Dark Accent 4" w:uiPriority="50"/>
+    <w:lsdException w:name="Grid Table 6 Colorful Accent 4" w:uiPriority="51"/>
+    <w:lsdException w:name="Grid Table 7 Colorful Accent 4" w:uiPriority="52"/>
+    <w:lsdException w:name="Grid Table 1 Light Accent 5" w:uiPriority="46"/>
+    <w:lsdException w:name="Grid Table 2 Accent 5" w:uiPriority="47"/>
+    <w:lsdException w:name="Grid Table 3 Accent 5" w:uiPriority="48"/>
+    <w:lsdException w:name="Grid Table 4 Accent 5" w:uiPriority="49"/>
+    <w:lsdException w:name="Grid Table 5 Dark Accent 5" w:uiPriority="50"/>
+    <w:lsdException w:name="Grid Table 6 Colorful Accent 5" w:uiPriority="51"/>
+    <w:lsdException w:name="Grid Table 7 Colorful Accent 5" w:uiPriority="52"/>
+    <w:lsdException w:name="Grid Table 1 Light Accent 6" w:uiPriority="46"/>
+    <w:lsdException w:name="Grid Table 2 Accent 6" w:uiPriority="47"/>
+    <w:lsdException w:name="Grid Table 3 Accent 6" w:uiPriority="48"/>
+    <w:lsdException w:name="Grid Table 4 Accent 6" w:uiPriority="49"/>
+    <w:lsdException w:name="Grid Table 5 Dark Accent 6" w:uiPriority="50"/>
+    <w:lsdException w:name="Grid Table 6 Colorful Accent 6" w:uiPriority="51"/>
+    <w:lsdException w:name="Grid Table 7 Colorful Accent 6" w:uiPriority="52"/>
+    <w:lsdException w:name="List Table 1 Light" w:uiPriority="46"/>
+    <w:lsdException w:name="List Table 2" w:uiPriority="47"/>
+    <w:lsdException w:name="List Table 3" w:uiPriority="48"/>
+    <w:lsdException w:name="List Table 4" w:uiPriority="49"/>
+    <w:lsdException w:name="List Table 5 Dark" w:uiPriority="50"/>
+    <w:lsdException w:name="List Table 6 Colorful" w:uiPriority="51"/>
+    <w:lsdException w:name="List Table 7 Colorful" w:uiPriority="52"/>
+    <w:lsdException w:name="List Table 1 Light Accent 1" w:uiPriority="46"/>
+    <w:lsdException w:name="List Table 2 Accent 1" w:uiPriority="47"/>
+    <w:lsdException w:name="List Table 3 Accent 1" w:uiPriority="48"/>
+    <w:lsdException w:name="List Table 4 Accent 1" w:uiPriority="49"/>
+    <w:lsdException w:name="List Table 5 Dark Accent 1" w:uiPriority="50"/>
+    <w:lsdException w:name="List Table 6 Colorful Accent 1" w:uiPriority="51"/>
+    <w:lsdException w:name="List Table 7 Colorful Accent 1" w:uiPriority="52"/>
+    <w:lsdException w:name="List Table 1 Light Accent 2" w:uiPriority="46"/>
+    <w:lsdException w:name="List Table 2 Accent 2" w:uiPriority="47"/>
+    <w:lsdException w:name="List Table 3 Accent 2" w:uiPriority="48"/>
+    <w:lsdException w:name="List Table 4 Accent 2" w:uiPriority="49"/>
+    <w:lsdException w:name="List Table 5 Dark Accent 2" w:uiPriority="50"/>
+    <w:lsdException w:name="List Table 6 Colorful Accent 2" w:uiPriority="51"/>
+    <w:lsdException w:name="List Table 7 Colorful Accent 2" w:uiPriority="52"/>
+    <w:lsdException w:name="List Table 1 Light Accent 3" w:uiPriority="46"/>
+    <w:lsdException w:name="List Table 2 Accent 3" w:uiPriority="47"/>
+    <w:lsdException w:name="List Table 3 Accent 3" w:uiPriority="48"/>
+    <w:lsdException w:name="List Table 4 Accent 3" w:uiPriority="49"/>
+    <w:lsdException w:name="List Table 5 Dark Accent 3" w:uiPriority="50"/>
+    <w:lsdException w:name="List Table 6 Colorful Accent 3" w:uiPriority="51"/>
+    <w:lsdException w:name="List Table 7 Colorful Accent 3" w:uiPriority="52"/>
+    <w:lsdException w:name="List Table 1 Light Accent 4" w:uiPriority="46"/>
+    <w:lsdException w:name="List Table 2 Accent 4" w:uiPriority="47"/>
+    <w:lsdException w:name="List Table 3 Accent 4" w:uiPriority="48"/>
+    <w:lsdException w:name="List Table 4 Accent 4" w:uiPriority="49"/>
+    <w:lsdException w:name="List Table 5 Dark Accent 4" w:uiPriority="50"/>
+    <w:lsdException w:name="List Table 6 Colorful Accent 4" w:uiPriority="51"/>
+    <w:lsdException w:name="List Table 7 Colorful Accent 4" w:uiPriority="52"/>
+    <w:lsdException w:name="List Table 1 Light Accent 5" w:uiPriority="46"/>
+    <w:lsdException w:name="List Table 2 Accent 5" w:uiPriority="47"/>
+    <w:lsdException w:name="List Table 3 Accent 5" w:uiPriority="48"/>
+    <w:lsdException w:name="List Table 4 Accent 5" w:uiPriority="49"/>
+    <w:lsdException w:name="List Table 5 Dark Accent 5" w:uiPriority="50"/>
+    <w:lsdException w:name="List Table 6 Colorful Accent 5" w:uiPriority="51"/>
+    <w:lsdException w:name="List Table 7 Colorful Accent 5" w:uiPriority="52"/>
+    <w:lsdException w:name="List Table 1 Light Accent 6" w:uiPriority="46"/>
+    <w:lsdException w:name="List Table 2 Accent 6" w:uiPriority="47"/>
+    <w:lsdException w:name="List Table 3 Accent 6" w:uiPriority="48"/>
+    <w:lsdException w:name="List Table 4 Accent 6" w:uiPriority="49"/>
+    <w:lsdException w:name="List Table 5 Dark Accent 6" w:uiPriority="50"/>
+    <w:lsdException w:name="List Table 6 Colorful Accent 6" w:uiPriority="51"/>
+    <w:lsdException w:name="List Table 7 Colorful Accent 6" w:uiPriority="52"/>
   </w:latentStyles>
   <w:style w:type="paragraph" w:default="1" w:styleId="Normal">
     <w:name w:val="Normal"/>
@@ -2938,7 +3180,6 @@
     <w:uiPriority w:val="99"/>
     <w:semiHidden/>
     <w:unhideWhenUsed/>
-    <w:qFormat/>
     <w:tblPr>
       <w:tblInd w:w="0" w:type="dxa"/>
       <w:tblCellMar>
@@ -2964,7 +3205,6 @@
       <w:spacing w:after="0" w:line="240" w:lineRule="auto"/>
     </w:pPr>
     <w:tblPr>
-      <w:tblInd w:w="0" w:type="dxa"/>
       <w:tblBorders>
         <w:top w:val="single" w:sz="4" w:space="0" w:color="auto"/>
         <w:left w:val="single" w:sz="4" w:space="0" w:color="auto"/>
@@ -2973,16 +3213,10 @@
         <w:insideH w:val="single" w:sz="4" w:space="0" w:color="auto"/>
         <w:insideV w:val="single" w:sz="4" w:space="0" w:color="auto"/>
       </w:tblBorders>
-      <w:tblCellMar>
-        <w:top w:w="0" w:type="dxa"/>
-        <w:left w:w="108" w:type="dxa"/>
-        <w:bottom w:w="0" w:type="dxa"/>
-        <w:right w:w="108" w:type="dxa"/>
-      </w:tblCellMar>
     </w:tblPr>
   </w:style>
-  <w:style w:type="table" w:customStyle="1" w:styleId="PlainTable1">
-    <w:name w:val="Plain Table 1"/>
+  <w:style w:type="table" w:customStyle="1" w:styleId="PlainTable11">
+    <w:name w:val="Plain Table 11"/>
     <w:basedOn w:val="TableNormal"/>
     <w:uiPriority w:val="41"/>
     <w:rsid w:val="00AD4C66"/>
@@ -2992,7 +3226,6 @@
     <w:tblPr>
       <w:tblStyleRowBandSize w:val="1"/>
       <w:tblStyleColBandSize w:val="1"/>
-      <w:tblInd w:w="0" w:type="dxa"/>
       <w:tblBorders>
         <w:top w:val="single" w:sz="4" w:space="0" w:color="BFBFBF" w:themeColor="background1" w:themeShade="BF"/>
         <w:left w:val="single" w:sz="4" w:space="0" w:color="BFBFBF" w:themeColor="background1" w:themeShade="BF"/>
@@ -3001,12 +3234,6 @@
         <w:insideH w:val="single" w:sz="4" w:space="0" w:color="BFBFBF" w:themeColor="background1" w:themeShade="BF"/>
         <w:insideV w:val="single" w:sz="4" w:space="0" w:color="BFBFBF" w:themeColor="background1" w:themeShade="BF"/>
       </w:tblBorders>
-      <w:tblCellMar>
-        <w:top w:w="0" w:type="dxa"/>
-        <w:left w:w="108" w:type="dxa"/>
-        <w:bottom w:w="0" w:type="dxa"/>
-        <w:right w:w="108" w:type="dxa"/>
-      </w:tblCellMar>
     </w:tblPr>
     <w:tblStylePr w:type="firstRow">
       <w:rPr>
@@ -3062,8 +3289,8 @@
       <w:contextualSpacing/>
     </w:pPr>
   </w:style>
-  <w:style w:type="table" w:customStyle="1" w:styleId="ListTable3Accent5">
-    <w:name w:val="List Table 3 Accent 5"/>
+  <w:style w:type="table" w:customStyle="1" w:styleId="ListTable3-Accent51">
+    <w:name w:val="List Table 3 - Accent 51"/>
     <w:basedOn w:val="TableNormal"/>
     <w:uiPriority w:val="48"/>
     <w:rsid w:val="00202EE5"/>
@@ -3073,19 +3300,12 @@
     <w:tblPr>
       <w:tblStyleRowBandSize w:val="1"/>
       <w:tblStyleColBandSize w:val="1"/>
-      <w:tblInd w:w="0" w:type="dxa"/>
       <w:tblBorders>
         <w:top w:val="single" w:sz="4" w:space="0" w:color="5B9BD5" w:themeColor="accent5"/>
         <w:left w:val="single" w:sz="4" w:space="0" w:color="5B9BD5" w:themeColor="accent5"/>
         <w:bottom w:val="single" w:sz="4" w:space="0" w:color="5B9BD5" w:themeColor="accent5"/>
         <w:right w:val="single" w:sz="4" w:space="0" w:color="5B9BD5" w:themeColor="accent5"/>
       </w:tblBorders>
-      <w:tblCellMar>
-        <w:top w:w="0" w:type="dxa"/>
-        <w:left w:w="108" w:type="dxa"/>
-        <w:bottom w:w="0" w:type="dxa"/>
-        <w:right w:w="108" w:type="dxa"/>
-      </w:tblCellMar>
     </w:tblPr>
     <w:tblStylePr w:type="firstRow">
       <w:rPr>
@@ -3451,7 +3671,7 @@
   <a:extraClrSchemeLst/>
   <a:extLst>
     <a:ext uri="{05A4C25C-085E-4340-85A3-A5531E510DB2}">
-      <thm15:themeFamily xmlns:thm15="http://schemas.microsoft.com/office/thememl/2012/main" xmlns="" name="Office Theme" id="{62F939B6-93AF-4DB8-9C6B-D6C7DFDC589F}" vid="{4A3C46E8-61CC-4603-A589-7422A47A8E4A}"/>
+      <thm15:themeFamily xmlns:thm15="http://schemas.microsoft.com/office/thememl/2012/main" name="Office Theme" id="{62F939B6-93AF-4DB8-9C6B-D6C7DFDC589F}" vid="{4A3C46E8-61CC-4603-A589-7422A47A8E4A}"/>
     </a:ext>
   </a:extLst>
 </a:theme>
@@ -3462,7 +3682,7 @@
 </file>
 
 <file path=customXml/itemProps1.xml><?xml version="1.0" encoding="utf-8"?>
-<ds:datastoreItem xmlns:ds="http://schemas.openxmlformats.org/officeDocument/2006/customXml" ds:itemID="{A83C0BCF-93F0-4D67-8DC5-2E87CB3816DE}">
+<ds:datastoreItem xmlns:ds="http://schemas.openxmlformats.org/officeDocument/2006/customXml" ds:itemID="{16D464ED-AEE7-4B92-9368-7A98FD3A02CE}">
   <ds:schemaRefs>
     <ds:schemaRef ds:uri="http://schemas.openxmlformats.org/officeDocument/2006/bibliography"/>
   </ds:schemaRefs>

</xml_diff>

<commit_message>
Modificate le classi Book e Media.
</commit_message>
<xml_diff>
--- a/documenti/Ingegneria del Software - Release 1 - CASI D'USO.docx
+++ b/documenti/Ingegneria del Software - Release 1 - CASI D'USO.docx
@@ -1,6 +1,6 @@
 
 <file path=word/document.xml><?xml version="1.0" encoding="utf-8"?>
-<w:document xmlns:wpc="http://schemas.microsoft.com/office/word/2010/wordprocessingCanvas" xmlns:cx="http://schemas.microsoft.com/office/drawing/2014/chartex" xmlns:cx1="http://schemas.microsoft.com/office/drawing/2015/9/8/chartex" xmlns:mc="http://schemas.openxmlformats.org/markup-compatibility/2006" xmlns:o="urn:schemas-microsoft-com:office:office" xmlns:r="http://schemas.openxmlformats.org/officeDocument/2006/relationships" xmlns:m="http://schemas.openxmlformats.org/officeDocument/2006/math" xmlns:v="urn:schemas-microsoft-com:vml" xmlns:wp14="http://schemas.microsoft.com/office/word/2010/wordprocessingDrawing" xmlns:wp="http://schemas.openxmlformats.org/drawingml/2006/wordprocessingDrawing" xmlns:w10="urn:schemas-microsoft-com:office:word" xmlns:w="http://schemas.openxmlformats.org/wordprocessingml/2006/main" xmlns:w14="http://schemas.microsoft.com/office/word/2010/wordml" xmlns:w15="http://schemas.microsoft.com/office/word/2012/wordml" xmlns:w16se="http://schemas.microsoft.com/office/word/2015/wordml/symex" xmlns:wpg="http://schemas.microsoft.com/office/word/2010/wordprocessingGroup" xmlns:wpi="http://schemas.microsoft.com/office/word/2010/wordprocessingInk" xmlns:wne="http://schemas.microsoft.com/office/word/2006/wordml" xmlns:wps="http://schemas.microsoft.com/office/word/2010/wordprocessingShape" mc:Ignorable="w14 w15 w16se wp14">
+<w:document xmlns:wpc="http://schemas.microsoft.com/office/word/2010/wordprocessingCanvas" xmlns:cx="http://schemas.microsoft.com/office/drawing/2014/chartex" xmlns:cx1="http://schemas.microsoft.com/office/drawing/2015/9/8/chartex" xmlns:cx2="http://schemas.microsoft.com/office/drawing/2015/10/21/chartex" xmlns:cx3="http://schemas.microsoft.com/office/drawing/2016/5/9/chartex" xmlns:cx4="http://schemas.microsoft.com/office/drawing/2016/5/10/chartex" xmlns:cx5="http://schemas.microsoft.com/office/drawing/2016/5/11/chartex" xmlns:cx6="http://schemas.microsoft.com/office/drawing/2016/5/12/chartex" xmlns:cx7="http://schemas.microsoft.com/office/drawing/2016/5/13/chartex" xmlns:cx8="http://schemas.microsoft.com/office/drawing/2016/5/14/chartex" xmlns:mc="http://schemas.openxmlformats.org/markup-compatibility/2006" xmlns:aink="http://schemas.microsoft.com/office/drawing/2016/ink" xmlns:am3d="http://schemas.microsoft.com/office/drawing/2017/model3d" xmlns:o="urn:schemas-microsoft-com:office:office" xmlns:r="http://schemas.openxmlformats.org/officeDocument/2006/relationships" xmlns:m="http://schemas.openxmlformats.org/officeDocument/2006/math" xmlns:v="urn:schemas-microsoft-com:vml" xmlns:wp14="http://schemas.microsoft.com/office/word/2010/wordprocessingDrawing" xmlns:wp="http://schemas.openxmlformats.org/drawingml/2006/wordprocessingDrawing" xmlns:w10="urn:schemas-microsoft-com:office:word" xmlns:w="http://schemas.openxmlformats.org/wordprocessingml/2006/main" xmlns:w14="http://schemas.microsoft.com/office/word/2010/wordml" xmlns:w15="http://schemas.microsoft.com/office/word/2012/wordml" xmlns:w16cid="http://schemas.microsoft.com/office/word/2016/wordml/cid" xmlns:w16se="http://schemas.microsoft.com/office/word/2015/wordml/symex" xmlns:wpg="http://schemas.microsoft.com/office/word/2010/wordprocessingGroup" xmlns:wpi="http://schemas.microsoft.com/office/word/2010/wordprocessingInk" xmlns:wne="http://schemas.microsoft.com/office/word/2006/wordml" xmlns:wps="http://schemas.microsoft.com/office/word/2010/wordprocessingShape" mc:Ignorable="w14 w15 w16se w16cid wp14">
   <w:body>
     <w:tbl>
       <w:tblPr>
@@ -800,10 +800,25 @@
               <w:t xml:space="preserve">1. </w:t>
             </w:r>
             <w:r>
-              <w:t>L’utente</w:t>
-            </w:r>
-            <w:r>
-              <w:t xml:space="preserve"> sceglie la funzione “Rinnovo iscrizione”</w:t>
+              <w:t>&lt;&lt;Include&gt;&gt; Login, dopo cui l</w:t>
+            </w:r>
+            <w:r>
+              <w:t>’utente</w:t>
+            </w:r>
+            <w:r>
+              <w:t xml:space="preserve"> </w:t>
+            </w:r>
+            <w:r>
+              <w:t xml:space="preserve">può </w:t>
+            </w:r>
+            <w:r>
+              <w:t>sceglie</w:t>
+            </w:r>
+            <w:r>
+              <w:t>re</w:t>
+            </w:r>
+            <w:r>
+              <w:t xml:space="preserve"> la funzione “Rinnovo iscrizione”</w:t>
             </w:r>
           </w:p>
           <w:p>
@@ -1050,68 +1065,89 @@
               <w:cnfStyle w:val="000000000000" w:firstRow="0" w:lastRow="0" w:firstColumn="0" w:lastColumn="0" w:oddVBand="0" w:evenVBand="0" w:oddHBand="0" w:evenHBand="0" w:firstRowFirstColumn="0" w:firstRowLastColumn="0" w:lastRowFirstColumn="0" w:lastRowLastColumn="0"/>
             </w:pPr>
             <w:r>
-              <w:t>1. L’operatore sceglie la funzione “</w:t>
-            </w:r>
-            <w:r>
-              <w:t xml:space="preserve">Visualizza elenco </w:t>
-            </w:r>
-            <w:r>
-              <w:t>utenti</w:t>
-            </w:r>
-            <w:r>
-              <w:t>”</w:t>
-            </w:r>
-          </w:p>
-          <w:p>
-            <w:pPr>
-              <w:cnfStyle w:val="000000000000" w:firstRow="0" w:lastRow="0" w:firstColumn="0" w:lastColumn="0" w:oddVBand="0" w:evenVBand="0" w:oddHBand="0" w:evenHBand="0" w:firstRowFirstColumn="0" w:firstRowLastColumn="0" w:lastRowFirstColumn="0" w:lastRowLastColumn="0"/>
-            </w:pPr>
-            <w:r>
-              <w:t>2.</w:t>
-            </w:r>
-            <w:r>
-              <w:t xml:space="preserve"> Il sistema mostra l’elenco degli utenti </w:t>
-            </w:r>
-            <w:r>
-              <w:t>iscritti con i relativi dati</w:t>
-            </w:r>
-          </w:p>
-          <w:p>
-            <w:pPr>
-              <w:cnfStyle w:val="000000000000" w:firstRow="0" w:lastRow="0" w:firstColumn="0" w:lastColumn="0" w:oddVBand="0" w:evenVBand="0" w:oddHBand="0" w:evenHBand="0" w:firstRowFirstColumn="0" w:firstRowLastColumn="0" w:lastRowFirstColumn="0" w:lastRowLastColumn="0"/>
-            </w:pPr>
-            <w:r>
-              <w:t xml:space="preserve">    </w:t>
-            </w:r>
-            <w:r>
-              <w:rPr>
-                <w:u w:val="single"/>
-              </w:rPr>
-              <w:t>Postcondizione</w:t>
-            </w:r>
-            <w:r>
-              <w:t>:</w:t>
-            </w:r>
-            <w:r>
-              <w:t xml:space="preserve"> </w:t>
-            </w:r>
-            <w:r>
-              <w:t xml:space="preserve">si </w:t>
-            </w:r>
-            <w:r>
-              <w:t>vi</w:t>
-            </w:r>
-            <w:r>
-              <w:t>sualizza</w:t>
-            </w:r>
-            <w:r>
-              <w:t xml:space="preserve"> a video</w:t>
-            </w:r>
-            <w:r>
-              <w:t xml:space="preserve"> l’elenco di</w:t>
+              <w:t xml:space="preserve">1. </w:t>
+            </w:r>
+            <w:r>
+              <w:t xml:space="preserve">&lt;&lt;Include&gt;&gt; Login, dopo cui </w:t>
+            </w:r>
+            <w:r>
+              <w:t>l</w:t>
+            </w:r>
+            <w:r>
+              <w:t xml:space="preserve">’operatore </w:t>
+            </w:r>
+            <w:r>
+              <w:t>può s</w:t>
+            </w:r>
+            <w:r>
+              <w:t>ceglie</w:t>
+            </w:r>
+            <w:r>
+              <w:t>re</w:t>
             </w:r>
             <w:bookmarkStart w:id="0" w:name="_GoBack"/>
             <w:bookmarkEnd w:id="0"/>
+            <w:r>
+              <w:t xml:space="preserve"> la funzione “</w:t>
+            </w:r>
+            <w:r>
+              <w:t xml:space="preserve">Visualizza elenco </w:t>
+            </w:r>
+            <w:r>
+              <w:t>utenti</w:t>
+            </w:r>
+            <w:r>
+              <w:t>”</w:t>
+            </w:r>
+          </w:p>
+          <w:p>
+            <w:pPr>
+              <w:cnfStyle w:val="000000000000" w:firstRow="0" w:lastRow="0" w:firstColumn="0" w:lastColumn="0" w:oddVBand="0" w:evenVBand="0" w:oddHBand="0" w:evenHBand="0" w:firstRowFirstColumn="0" w:firstRowLastColumn="0" w:lastRowFirstColumn="0" w:lastRowLastColumn="0"/>
+            </w:pPr>
+            <w:r>
+              <w:t>2.</w:t>
+            </w:r>
+            <w:r>
+              <w:t xml:space="preserve"> Il sistema mostra l’elenco degli utenti </w:t>
+            </w:r>
+            <w:r>
+              <w:t>iscritti con i relativi dati</w:t>
+            </w:r>
+          </w:p>
+          <w:p>
+            <w:pPr>
+              <w:cnfStyle w:val="000000000000" w:firstRow="0" w:lastRow="0" w:firstColumn="0" w:lastColumn="0" w:oddVBand="0" w:evenVBand="0" w:oddHBand="0" w:evenHBand="0" w:firstRowFirstColumn="0" w:firstRowLastColumn="0" w:lastRowFirstColumn="0" w:lastRowLastColumn="0"/>
+            </w:pPr>
+            <w:r>
+              <w:t xml:space="preserve">    </w:t>
+            </w:r>
+            <w:r>
+              <w:rPr>
+                <w:u w:val="single"/>
+              </w:rPr>
+              <w:t>Postcondizione</w:t>
+            </w:r>
+            <w:r>
+              <w:t>:</w:t>
+            </w:r>
+            <w:r>
+              <w:t xml:space="preserve"> </w:t>
+            </w:r>
+            <w:r>
+              <w:t xml:space="preserve">si </w:t>
+            </w:r>
+            <w:r>
+              <w:t>vi</w:t>
+            </w:r>
+            <w:r>
+              <w:t>sualizza</w:t>
+            </w:r>
+            <w:r>
+              <w:t xml:space="preserve"> a video</w:t>
+            </w:r>
+            <w:r>
+              <w:t xml:space="preserve"> l’elenco di</w:t>
+            </w:r>
             <w:r>
               <w:t xml:space="preserve"> tutti gli iscritti</w:t>
             </w:r>
@@ -1301,6 +1337,9 @@
             <w:r>
               <w:t xml:space="preserve"> </w:t>
             </w:r>
+            <w:r>
+              <w:t>e Operatore</w:t>
+            </w:r>
           </w:p>
         </w:tc>
       </w:tr>
@@ -1494,7 +1533,7 @@
 </file>
 
 <file path=word/numbering.xml><?xml version="1.0" encoding="utf-8"?>
-<w:numbering xmlns:wpc="http://schemas.microsoft.com/office/word/2010/wordprocessingCanvas" xmlns:cx="http://schemas.microsoft.com/office/drawing/2014/chartex" xmlns:cx1="http://schemas.microsoft.com/office/drawing/2015/9/8/chartex" xmlns:mc="http://schemas.openxmlformats.org/markup-compatibility/2006" xmlns:o="urn:schemas-microsoft-com:office:office" xmlns:r="http://schemas.openxmlformats.org/officeDocument/2006/relationships" xmlns:m="http://schemas.openxmlformats.org/officeDocument/2006/math" xmlns:v="urn:schemas-microsoft-com:vml" xmlns:wp14="http://schemas.microsoft.com/office/word/2010/wordprocessingDrawing" xmlns:wp="http://schemas.openxmlformats.org/drawingml/2006/wordprocessingDrawing" xmlns:w10="urn:schemas-microsoft-com:office:word" xmlns:w="http://schemas.openxmlformats.org/wordprocessingml/2006/main" xmlns:w14="http://schemas.microsoft.com/office/word/2010/wordml" xmlns:w15="http://schemas.microsoft.com/office/word/2012/wordml" xmlns:w16se="http://schemas.microsoft.com/office/word/2015/wordml/symex" xmlns:wpg="http://schemas.microsoft.com/office/word/2010/wordprocessingGroup" xmlns:wpi="http://schemas.microsoft.com/office/word/2010/wordprocessingInk" xmlns:wne="http://schemas.microsoft.com/office/word/2006/wordml" xmlns:wps="http://schemas.microsoft.com/office/word/2010/wordprocessingShape" mc:Ignorable="w14 w15 w16se wp14">
+<w:numbering xmlns:wpc="http://schemas.microsoft.com/office/word/2010/wordprocessingCanvas" xmlns:cx="http://schemas.microsoft.com/office/drawing/2014/chartex" xmlns:cx1="http://schemas.microsoft.com/office/drawing/2015/9/8/chartex" xmlns:cx2="http://schemas.microsoft.com/office/drawing/2015/10/21/chartex" xmlns:cx3="http://schemas.microsoft.com/office/drawing/2016/5/9/chartex" xmlns:cx4="http://schemas.microsoft.com/office/drawing/2016/5/10/chartex" xmlns:cx5="http://schemas.microsoft.com/office/drawing/2016/5/11/chartex" xmlns:cx6="http://schemas.microsoft.com/office/drawing/2016/5/12/chartex" xmlns:cx7="http://schemas.microsoft.com/office/drawing/2016/5/13/chartex" xmlns:cx8="http://schemas.microsoft.com/office/drawing/2016/5/14/chartex" xmlns:mc="http://schemas.openxmlformats.org/markup-compatibility/2006" xmlns:aink="http://schemas.microsoft.com/office/drawing/2016/ink" xmlns:am3d="http://schemas.microsoft.com/office/drawing/2017/model3d" xmlns:o="urn:schemas-microsoft-com:office:office" xmlns:r="http://schemas.openxmlformats.org/officeDocument/2006/relationships" xmlns:m="http://schemas.openxmlformats.org/officeDocument/2006/math" xmlns:v="urn:schemas-microsoft-com:vml" xmlns:wp14="http://schemas.microsoft.com/office/word/2010/wordprocessingDrawing" xmlns:wp="http://schemas.openxmlformats.org/drawingml/2006/wordprocessingDrawing" xmlns:w10="urn:schemas-microsoft-com:office:word" xmlns:w="http://schemas.openxmlformats.org/wordprocessingml/2006/main" xmlns:w14="http://schemas.microsoft.com/office/word/2010/wordml" xmlns:w15="http://schemas.microsoft.com/office/word/2012/wordml" xmlns:w16cid="http://schemas.microsoft.com/office/word/2016/wordml/cid" xmlns:w16se="http://schemas.microsoft.com/office/word/2015/wordml/symex" xmlns:wpg="http://schemas.microsoft.com/office/word/2010/wordprocessingGroup" xmlns:wpi="http://schemas.microsoft.com/office/word/2010/wordprocessingInk" xmlns:wne="http://schemas.microsoft.com/office/word/2006/wordml" xmlns:wps="http://schemas.microsoft.com/office/word/2010/wordprocessingShape" mc:Ignorable="w14 w15 w16se w16cid wp14">
   <w:abstractNum w:abstractNumId="0" w15:restartNumberingAfterBreak="0">
     <w:nsid w:val="018B625B"/>
     <w:multiLevelType w:val="hybridMultilevel"/>
@@ -2775,7 +2814,7 @@
 </file>
 
 <file path=word/styles.xml><?xml version="1.0" encoding="utf-8"?>
-<w:styles xmlns:mc="http://schemas.openxmlformats.org/markup-compatibility/2006" xmlns:r="http://schemas.openxmlformats.org/officeDocument/2006/relationships" xmlns:w="http://schemas.openxmlformats.org/wordprocessingml/2006/main" xmlns:w14="http://schemas.microsoft.com/office/word/2010/wordml" xmlns:w15="http://schemas.microsoft.com/office/word/2012/wordml" xmlns:w16se="http://schemas.microsoft.com/office/word/2015/wordml/symex" mc:Ignorable="w14 w15 w16se">
+<w:styles xmlns:mc="http://schemas.openxmlformats.org/markup-compatibility/2006" xmlns:r="http://schemas.openxmlformats.org/officeDocument/2006/relationships" xmlns:w="http://schemas.openxmlformats.org/wordprocessingml/2006/main" xmlns:w14="http://schemas.microsoft.com/office/word/2010/wordml" xmlns:w15="http://schemas.microsoft.com/office/word/2012/wordml" xmlns:w16cid="http://schemas.microsoft.com/office/word/2016/wordml/cid" xmlns:w16se="http://schemas.microsoft.com/office/word/2015/wordml/symex" mc:Ignorable="w14 w15 w16se w16cid">
   <w:docDefaults>
     <w:rPrDefault>
       <w:rPr>
@@ -2791,7 +2830,7 @@
       </w:pPr>
     </w:pPrDefault>
   </w:docDefaults>
-  <w:latentStyles w:defLockedState="0" w:defUIPriority="99" w:defSemiHidden="0" w:defUnhideWhenUsed="0" w:defQFormat="0" w:count="371">
+  <w:latentStyles w:defLockedState="0" w:defUIPriority="99" w:defSemiHidden="0" w:defUnhideWhenUsed="0" w:defQFormat="0" w:count="375">
     <w:lsdException w:name="Normal" w:uiPriority="0" w:qFormat="1"/>
     <w:lsdException w:name="heading 1" w:uiPriority="9" w:qFormat="1"/>
     <w:lsdException w:name="heading 2" w:semiHidden="1" w:uiPriority="9" w:unhideWhenUsed="1" w:qFormat="1"/>
@@ -3163,19 +3202,23 @@
     <w:lsdException w:name="List Table 5 Dark Accent 6" w:uiPriority="50"/>
     <w:lsdException w:name="List Table 6 Colorful Accent 6" w:uiPriority="51"/>
     <w:lsdException w:name="List Table 7 Colorful Accent 6" w:uiPriority="52"/>
+    <w:lsdException w:name="Mention" w:semiHidden="1" w:unhideWhenUsed="1"/>
+    <w:lsdException w:name="Smart Hyperlink" w:semiHidden="1" w:unhideWhenUsed="1"/>
+    <w:lsdException w:name="Hashtag" w:semiHidden="1" w:unhideWhenUsed="1"/>
+    <w:lsdException w:name="Unresolved Mention" w:semiHidden="1" w:unhideWhenUsed="1"/>
   </w:latentStyles>
-  <w:style w:type="paragraph" w:default="1" w:styleId="Normal">
+  <w:style w:type="paragraph" w:default="1" w:styleId="Normale">
     <w:name w:val="Normal"/>
     <w:qFormat/>
     <w:rsid w:val="0069298C"/>
   </w:style>
-  <w:style w:type="character" w:default="1" w:styleId="DefaultParagraphFont">
+  <w:style w:type="character" w:default="1" w:styleId="Carpredefinitoparagrafo">
     <w:name w:val="Default Paragraph Font"/>
     <w:uiPriority w:val="1"/>
     <w:semiHidden/>
     <w:unhideWhenUsed/>
   </w:style>
-  <w:style w:type="table" w:default="1" w:styleId="TableNormal">
+  <w:style w:type="table" w:default="1" w:styleId="Tabellanormale">
     <w:name w:val="Normal Table"/>
     <w:uiPriority w:val="99"/>
     <w:semiHidden/>
@@ -3190,15 +3233,15 @@
       </w:tblCellMar>
     </w:tblPr>
   </w:style>
-  <w:style w:type="numbering" w:default="1" w:styleId="NoList">
+  <w:style w:type="numbering" w:default="1" w:styleId="Nessunelenco">
     <w:name w:val="No List"/>
     <w:uiPriority w:val="99"/>
     <w:semiHidden/>
     <w:unhideWhenUsed/>
   </w:style>
-  <w:style w:type="table" w:styleId="TableGrid">
+  <w:style w:type="table" w:styleId="Grigliatabella">
     <w:name w:val="Table Grid"/>
-    <w:basedOn w:val="TableNormal"/>
+    <w:basedOn w:val="Tabellanormale"/>
     <w:uiPriority w:val="39"/>
     <w:rsid w:val="00AD4C66"/>
     <w:pPr>
@@ -3217,7 +3260,7 @@
   </w:style>
   <w:style w:type="table" w:customStyle="1" w:styleId="PlainTable11">
     <w:name w:val="Plain Table 11"/>
-    <w:basedOn w:val="TableNormal"/>
+    <w:basedOn w:val="Tabellanormale"/>
     <w:uiPriority w:val="41"/>
     <w:rsid w:val="00AD4C66"/>
     <w:pPr>
@@ -3278,9 +3321,9 @@
       </w:tcPr>
     </w:tblStylePr>
   </w:style>
-  <w:style w:type="paragraph" w:styleId="ListParagraph">
+  <w:style w:type="paragraph" w:styleId="Paragrafoelenco">
     <w:name w:val="List Paragraph"/>
-    <w:basedOn w:val="Normal"/>
+    <w:basedOn w:val="Normale"/>
     <w:uiPriority w:val="34"/>
     <w:qFormat/>
     <w:rsid w:val="00675446"/>
@@ -3291,7 +3334,7 @@
   </w:style>
   <w:style w:type="table" w:customStyle="1" w:styleId="ListTable3-Accent51">
     <w:name w:val="List Table 3 - Accent 51"/>
-    <w:basedOn w:val="TableNormal"/>
+    <w:basedOn w:val="Tabellanormale"/>
     <w:uiPriority w:val="48"/>
     <w:rsid w:val="00202EE5"/>
     <w:pPr>
@@ -3682,7 +3725,7 @@
 </file>
 
 <file path=customXml/itemProps1.xml><?xml version="1.0" encoding="utf-8"?>
-<ds:datastoreItem xmlns:ds="http://schemas.openxmlformats.org/officeDocument/2006/customXml" ds:itemID="{16D464ED-AEE7-4B92-9368-7A98FD3A02CE}">
+<ds:datastoreItem xmlns:ds="http://schemas.openxmlformats.org/officeDocument/2006/customXml" ds:itemID="{4E3633E4-28C6-4FC1-A0A8-E57B8C178558}">
   <ds:schemaRefs>
     <ds:schemaRef ds:uri="http://schemas.openxmlformats.org/officeDocument/2006/bibliography"/>
   </ds:schemaRefs>

</xml_diff>

<commit_message>
Messo a posto l'iscrizione
</commit_message>
<xml_diff>
--- a/documenti/Ingegneria del Software - Release 1 - CASI D'USO.docx
+++ b/documenti/Ingegneria del Software - Release 1 - CASI D'USO.docx
@@ -354,10 +354,10 @@
               <w:t xml:space="preserve">Il sistema </w:t>
             </w:r>
             <w:r>
-              <w:t xml:space="preserve">chiede se annullare, modificare i dati o </w:t>
-            </w:r>
-            <w:r>
-              <w:t>andare alla sezione login</w:t>
+              <w:t>chiede se annullare o</w:t>
+            </w:r>
+            <w:r>
+              <w:t xml:space="preserve"> modificare i dati</w:t>
             </w:r>
           </w:p>
           <w:tbl>
@@ -413,6 +413,27 @@
                   </w:r>
                   <w:r>
                     <w:t xml:space="preserve"> decide di annullare</w:t>
+                  </w:r>
+                </w:p>
+                <w:p>
+                  <w:r>
+                    <w:t>8</w:t>
+                  </w:r>
+                  <w:r>
+                    <w:rPr>
+                      <w:vertAlign w:val="subscript"/>
+                    </w:rPr>
+                    <w:t>a2</w:t>
+                  </w:r>
+                  <w:r>
+                    <w:t xml:space="preserve">. </w:t>
+                  </w:r>
+                  <w:r>
+                    <w:t>Il sistema visualizza un messaggio che consiglia di spostarsi</w:t>
+                  </w:r>
+                  <w:r>
+                    <w:br/>
+                    <w:t xml:space="preserve">       alla sezione login</w:t>
                   </w:r>
                 </w:p>
                 <w:p>
@@ -487,82 +508,6 @@
                 </w:p>
               </w:tc>
             </w:tr>
-            <w:tr>
-              <w:trPr>
-                <w:cnfStyle w:val="000000100000" w:firstRow="0" w:lastRow="0" w:firstColumn="0" w:lastColumn="0" w:oddVBand="0" w:evenVBand="0" w:oddHBand="1" w:evenHBand="0" w:firstRowFirstColumn="0" w:firstRowLastColumn="0" w:lastRowFirstColumn="0" w:lastRowLastColumn="0"/>
-              </w:trPr>
-              <w:tc>
-                <w:tcPr>
-                  <w:tcW w:w="1559" w:type="dxa"/>
-                </w:tcPr>
-                <w:p>
-                  <w:pPr>
-                    <w:rPr>
-                      <w:b/>
-                    </w:rPr>
-                  </w:pPr>
-                  <w:r>
-                    <w:rPr>
-                      <w:b/>
-                      <w:i/>
-                    </w:rPr>
-                    <w:t>Scenario alternativo</w:t>
-                  </w:r>
-                </w:p>
-              </w:tc>
-              <w:tc>
-                <w:tcPr>
-                  <w:tcW w:w="6122" w:type="dxa"/>
-                </w:tcPr>
-                <w:p>
-                  <w:r>
-                    <w:t>8</w:t>
-                  </w:r>
-                  <w:r>
-                    <w:rPr>
-                      <w:vertAlign w:val="subscript"/>
-                    </w:rPr>
-                    <w:t>a1</w:t>
-                  </w:r>
-                  <w:r>
-                    <w:t>. L’utente</w:t>
-                  </w:r>
-                  <w:r>
-                    <w:t xml:space="preserve"> decide di </w:t>
-                  </w:r>
-                  <w:r>
-                    <w:t>spostarsi alla sezione login</w:t>
-                  </w:r>
-                </w:p>
-                <w:p>
-                  <w:r>
-                    <w:t>8</w:t>
-                  </w:r>
-                  <w:r>
-                    <w:rPr>
-                      <w:vertAlign w:val="subscript"/>
-                    </w:rPr>
-                    <w:t>a2</w:t>
-                  </w:r>
-                  <w:r>
-                    <w:t>. &lt;&lt;include&gt;&gt; “</w:t>
-                  </w:r>
-                  <w:r>
-                    <w:t>Login”</w:t>
-                  </w:r>
-                  <w:bookmarkStart w:id="0" w:name="_GoBack"/>
-                  <w:bookmarkEnd w:id="0"/>
-                </w:p>
-                <w:p>
-                  <w:r>
-                    <w:rPr>
-                      <w:b/>
-                    </w:rPr>
-                    <w:t>Fine</w:t>
-                  </w:r>
-                </w:p>
-              </w:tc>
-            </w:tr>
           </w:tbl>
           <w:p>
             <w:pPr>
@@ -695,7 +640,10 @@
               <w:t xml:space="preserve"> Il sistema visualizza a video un messaggio d’</w:t>
             </w:r>
             <w:r>
-              <w:t>errore e torna al punto 3</w:t>
+              <w:t xml:space="preserve">errore e torna al punto </w:t>
+            </w:r>
+            <w:r>
+              <w:t>2</w:t>
             </w:r>
           </w:p>
           <w:p>
@@ -1259,10 +1207,10 @@
         </w:tc>
       </w:tr>
     </w:tbl>
-    <w:p/>
-    <w:p/>
-    <w:p/>
-    <w:p/>
+    <w:p>
+      <w:bookmarkStart w:id="0" w:name="_GoBack"/>
+      <w:bookmarkEnd w:id="0"/>
+    </w:p>
     <w:tbl>
       <w:tblPr>
         <w:tblStyle w:val="PlainTable11"/>
@@ -1284,6 +1232,7 @@
           </w:tcPr>
           <w:p>
             <w:r>
+              <w:lastRenderedPageBreak/>
               <w:t xml:space="preserve">Nome </w:t>
             </w:r>
           </w:p>
@@ -3721,7 +3670,7 @@
 </file>
 
 <file path=customXml/itemProps1.xml><?xml version="1.0" encoding="utf-8"?>
-<ds:datastoreItem xmlns:ds="http://schemas.openxmlformats.org/officeDocument/2006/customXml" ds:itemID="{5A795B97-6D89-4C94-8AE6-740E323563D6}">
+<ds:datastoreItem xmlns:ds="http://schemas.openxmlformats.org/officeDocument/2006/customXml" ds:itemID="{C87DB76C-09AC-459F-A998-6A6E7D41D3E5}">
   <ds:schemaRefs>
     <ds:schemaRef ds:uri="http://schemas.openxmlformats.org/officeDocument/2006/bibliography"/>
   </ds:schemaRefs>

</xml_diff>